<commit_message>
Klarna on SFRA, and Updates to Klarna API on Controllers and Pipelines.
</commit_message>
<xml_diff>
--- a/configuration/Cybersource Cartridge Integration SFRA v19_3.docx
+++ b/configuration/Cybersource Cartridge Integration SFRA v19_3.docx
@@ -13248,35 +13248,30 @@
         </w:rPr>
         <w:t xml:space="preserve">eed this job.  If your OMS </w:t>
       </w:r>
-      <w:proofErr w:type="spellStart"/>
-      <w:r>
-        <w:rPr>
-          <w:rFonts w:asciiTheme="minorHAnsi" w:hAnsiTheme="minorHAnsi"/>
-          <w:color w:val="404040" w:themeColor="text1" w:themeTint="BF"/>
-        </w:rPr>
-        <w:t>want</w:t>
-      </w:r>
-      <w:r>
-        <w:rPr>
-          <w:rFonts w:asciiTheme="minorHAnsi" w:hAnsiTheme="minorHAnsi"/>
-          <w:color w:val="404040" w:themeColor="text1" w:themeTint="BF"/>
-        </w:rPr>
-        <w:t>’</w:t>
-      </w:r>
-      <w:r>
-        <w:rPr>
-          <w:rFonts w:asciiTheme="minorHAnsi" w:hAnsiTheme="minorHAnsi"/>
-          <w:color w:val="404040" w:themeColor="text1" w:themeTint="BF"/>
-        </w:rPr>
-        <w:t>s</w:t>
-      </w:r>
-      <w:proofErr w:type="spellEnd"/>
-      <w:r>
-        <w:rPr>
-          <w:rFonts w:asciiTheme="minorHAnsi" w:hAnsiTheme="minorHAnsi"/>
-          <w:color w:val="404040" w:themeColor="text1" w:themeTint="BF"/>
-        </w:rPr>
-        <w:t xml:space="preserve"> you to send them ‘Not Confirmed’ Orders, you may or may not want this job.  You will need to determine if the Order confirmation status is required, or desired</w:t>
+      <w:proofErr w:type="gramStart"/>
+      <w:r>
+        <w:rPr>
+          <w:rFonts w:asciiTheme="minorHAnsi" w:hAnsiTheme="minorHAnsi"/>
+          <w:color w:val="404040" w:themeColor="text1" w:themeTint="BF"/>
+        </w:rPr>
+        <w:t>asks</w:t>
+      </w:r>
+      <w:proofErr w:type="gramEnd"/>
+      <w:r>
+        <w:rPr>
+          <w:rFonts w:asciiTheme="minorHAnsi" w:hAnsiTheme="minorHAnsi"/>
+          <w:color w:val="404040" w:themeColor="text1" w:themeTint="BF"/>
+        </w:rPr>
+        <w:t xml:space="preserve"> you to send them ‘Not Confirmed’ Orders, you may or may not want this job.  You will need to determine if the Order con</w:t>
+      </w:r>
+      <w:bookmarkStart w:id="13" w:name="_GoBack"/>
+      <w:bookmarkEnd w:id="13"/>
+      <w:r>
+        <w:rPr>
+          <w:rFonts w:asciiTheme="minorHAnsi" w:hAnsiTheme="minorHAnsi"/>
+          <w:color w:val="404040" w:themeColor="text1" w:themeTint="BF"/>
+        </w:rPr>
+        <w:t>firmation status is required, or desired</w:t>
       </w:r>
       <w:r>
         <w:rPr>
@@ -13413,23 +13408,7 @@
           <w:rFonts w:asciiTheme="minorHAnsi" w:hAnsiTheme="minorHAnsi"/>
           <w:color w:val="404040" w:themeColor="text1" w:themeTint="BF"/>
         </w:rPr>
-        <w:t>Click on the ‘</w:t>
-      </w:r>
-      <w:proofErr w:type="spellStart"/>
-      <w:r>
-        <w:rPr>
-          <w:rFonts w:asciiTheme="minorHAnsi" w:hAnsiTheme="minorHAnsi"/>
-          <w:color w:val="404040" w:themeColor="text1" w:themeTint="BF"/>
-        </w:rPr>
-        <w:t>UpdateOrderStatus</w:t>
-      </w:r>
-      <w:proofErr w:type="spellEnd"/>
-      <w:r>
-        <w:rPr>
-          <w:rFonts w:asciiTheme="minorHAnsi" w:hAnsiTheme="minorHAnsi"/>
-          <w:color w:val="404040" w:themeColor="text1" w:themeTint="BF"/>
-        </w:rPr>
-        <w:t>’ Step.</w:t>
+        <w:t>Navigate to the ‘Schedule and History’ tab and configure the frequency you would like the job to run.</w:t>
       </w:r>
     </w:p>
     <w:p>
@@ -13449,192 +13428,154 @@
           <w:rFonts w:asciiTheme="minorHAnsi" w:hAnsiTheme="minorHAnsi"/>
           <w:color w:val="404040" w:themeColor="text1" w:themeTint="BF"/>
         </w:rPr>
-        <w:t>Scroll down to the ‘Custom Parameters’ section.</w:t>
+        <w:t>Ensure the ‘Enabled’ check box is selected.</w:t>
+      </w:r>
+    </w:p>
+    <w:p>
+      <w:pPr>
+        <w:rPr>
+          <w:rFonts w:asciiTheme="minorHAnsi" w:hAnsiTheme="minorHAnsi"/>
+          <w:color w:val="404040" w:themeColor="text1" w:themeTint="BF"/>
+        </w:rPr>
+      </w:pPr>
+    </w:p>
+    <w:p>
+      <w:pPr>
+        <w:rPr>
+          <w:rFonts w:asciiTheme="minorHAnsi" w:hAnsiTheme="minorHAnsi"/>
+          <w:color w:val="404040" w:themeColor="text1" w:themeTint="BF"/>
+        </w:rPr>
+      </w:pPr>
+      <w:r>
+        <w:rPr>
+          <w:rFonts w:asciiTheme="minorHAnsi" w:hAnsiTheme="minorHAnsi"/>
+          <w:color w:val="404040" w:themeColor="text1" w:themeTint="BF"/>
+        </w:rPr>
+        <w:t>When moving to a production environment, the URL for the API call needs to be updated.  This can be done in:</w:t>
+      </w:r>
+    </w:p>
+    <w:p>
+      <w:pPr>
+        <w:rPr>
+          <w:rFonts w:asciiTheme="minorHAnsi" w:hAnsiTheme="minorHAnsi"/>
+          <w:color w:val="404040" w:themeColor="text1" w:themeTint="BF"/>
+        </w:rPr>
+      </w:pPr>
+      <w:r>
+        <w:rPr>
+          <w:rFonts w:asciiTheme="minorHAnsi" w:hAnsiTheme="minorHAnsi"/>
+          <w:color w:val="404040" w:themeColor="text1" w:themeTint="BF"/>
+        </w:rPr>
+        <w:t xml:space="preserve">Administration </w:t>
+      </w:r>
+      <w:proofErr w:type="gramStart"/>
+      <w:r>
+        <w:rPr>
+          <w:rFonts w:asciiTheme="minorHAnsi" w:hAnsiTheme="minorHAnsi"/>
+          <w:color w:val="404040" w:themeColor="text1" w:themeTint="BF"/>
+        </w:rPr>
+        <w:t>&gt;  Operations</w:t>
+      </w:r>
+      <w:proofErr w:type="gramEnd"/>
+      <w:r>
+        <w:rPr>
+          <w:rFonts w:asciiTheme="minorHAnsi" w:hAnsiTheme="minorHAnsi"/>
+          <w:color w:val="404040" w:themeColor="text1" w:themeTint="BF"/>
+        </w:rPr>
+        <w:t xml:space="preserve"> &gt;  Services &gt; Service Credentials &gt; </w:t>
+      </w:r>
+      <w:proofErr w:type="spellStart"/>
+      <w:r>
+        <w:rPr>
+          <w:rFonts w:asciiTheme="minorHAnsi" w:hAnsiTheme="minorHAnsi"/>
+          <w:color w:val="404040" w:themeColor="text1" w:themeTint="BF"/>
+        </w:rPr>
+        <w:t>ConversionDetailReport</w:t>
+      </w:r>
+      <w:proofErr w:type="spellEnd"/>
+      <w:r>
+        <w:rPr>
+          <w:rFonts w:asciiTheme="minorHAnsi" w:hAnsiTheme="minorHAnsi"/>
+          <w:color w:val="404040" w:themeColor="text1" w:themeTint="BF"/>
+        </w:rPr>
+        <w:t xml:space="preserve"> </w:t>
+      </w:r>
+      <w:r>
+        <w:rPr>
+          <w:rFonts w:asciiTheme="minorHAnsi" w:hAnsiTheme="minorHAnsi"/>
+          <w:color w:val="404040" w:themeColor="text1" w:themeTint="BF"/>
+        </w:rPr>
+        <w:t>–</w:t>
+      </w:r>
+      <w:r>
+        <w:rPr>
+          <w:rFonts w:asciiTheme="minorHAnsi" w:hAnsiTheme="minorHAnsi"/>
+          <w:color w:val="404040" w:themeColor="text1" w:themeTint="BF"/>
+        </w:rPr>
+        <w:t xml:space="preserve"> Details</w:t>
+      </w:r>
+    </w:p>
+    <w:p>
+      <w:pPr>
+        <w:rPr>
+          <w:rFonts w:asciiTheme="minorHAnsi" w:hAnsiTheme="minorHAnsi"/>
+          <w:color w:val="404040" w:themeColor="text1" w:themeTint="BF"/>
+        </w:rPr>
+      </w:pPr>
+    </w:p>
+    <w:p>
+      <w:pPr>
+        <w:rPr>
+          <w:rFonts w:asciiTheme="minorHAnsi" w:hAnsiTheme="minorHAnsi"/>
+          <w:color w:val="404040" w:themeColor="text1" w:themeTint="BF"/>
+        </w:rPr>
+      </w:pPr>
+      <w:r>
+        <w:rPr>
+          <w:rFonts w:asciiTheme="minorHAnsi" w:hAnsiTheme="minorHAnsi"/>
+          <w:color w:val="404040" w:themeColor="text1" w:themeTint="BF"/>
+        </w:rPr>
+        <w:t xml:space="preserve">This job </w:t>
+      </w:r>
+      <w:r>
+        <w:rPr>
+          <w:rFonts w:asciiTheme="minorHAnsi" w:hAnsiTheme="minorHAnsi"/>
+          <w:color w:val="404040" w:themeColor="text1" w:themeTint="BF"/>
+        </w:rPr>
+        <w:t xml:space="preserve">is </w:t>
+      </w:r>
+      <w:r>
+        <w:rPr>
+          <w:rFonts w:asciiTheme="minorHAnsi" w:hAnsiTheme="minorHAnsi"/>
+          <w:color w:val="404040" w:themeColor="text1" w:themeTint="BF"/>
+        </w:rPr>
+        <w:t>configure</w:t>
+      </w:r>
+      <w:r>
+        <w:rPr>
+          <w:rFonts w:asciiTheme="minorHAnsi" w:hAnsiTheme="minorHAnsi"/>
+          <w:color w:val="404040" w:themeColor="text1" w:themeTint="BF"/>
+        </w:rPr>
+        <w:t>d</w:t>
+      </w:r>
+      <w:r>
+        <w:rPr>
+          <w:rFonts w:asciiTheme="minorHAnsi" w:hAnsiTheme="minorHAnsi"/>
+          <w:color w:val="404040" w:themeColor="text1" w:themeTint="BF"/>
+        </w:rPr>
+        <w:t xml:space="preserve"> based on various site preferences described below:</w:t>
       </w:r>
     </w:p>
     <w:p>
       <w:pPr>
         <w:pStyle w:val="ListParagraph"/>
-        <w:numPr>
-          <w:ilvl w:val="0"/>
-          <w:numId w:val="6"/>
-        </w:numPr>
-        <w:rPr>
-          <w:rFonts w:asciiTheme="minorHAnsi" w:hAnsiTheme="minorHAnsi"/>
-          <w:color w:val="404040" w:themeColor="text1" w:themeTint="BF"/>
-        </w:rPr>
-      </w:pPr>
-      <w:r>
-        <w:rPr>
-          <w:rFonts w:asciiTheme="minorHAnsi" w:hAnsiTheme="minorHAnsi"/>
-          <w:color w:val="404040" w:themeColor="text1" w:themeTint="BF"/>
-        </w:rPr>
-        <w:t>Fill in the job parameters. (parameter descriptions are below)</w:t>
-      </w:r>
-    </w:p>
-    <w:p>
-      <w:pPr>
-        <w:pStyle w:val="ListParagraph"/>
-        <w:numPr>
-          <w:ilvl w:val="0"/>
-          <w:numId w:val="6"/>
-        </w:numPr>
-        <w:rPr>
-          <w:rFonts w:asciiTheme="minorHAnsi" w:hAnsiTheme="minorHAnsi"/>
-          <w:color w:val="404040" w:themeColor="text1" w:themeTint="BF"/>
-        </w:rPr>
-      </w:pPr>
-      <w:r>
-        <w:rPr>
-          <w:rFonts w:asciiTheme="minorHAnsi" w:hAnsiTheme="minorHAnsi"/>
-          <w:color w:val="404040" w:themeColor="text1" w:themeTint="BF"/>
-        </w:rPr>
-        <w:t>Click the ‘Assign’</w:t>
-      </w:r>
-      <w:r>
-        <w:rPr>
-          <w:rFonts w:asciiTheme="minorHAnsi" w:hAnsiTheme="minorHAnsi"/>
-          <w:color w:val="404040" w:themeColor="text1" w:themeTint="BF"/>
-        </w:rPr>
-        <w:t xml:space="preserve"> button</w:t>
-      </w:r>
-      <w:r>
-        <w:rPr>
-          <w:rFonts w:asciiTheme="minorHAnsi" w:hAnsiTheme="minorHAnsi"/>
-          <w:color w:val="404040" w:themeColor="text1" w:themeTint="BF"/>
-        </w:rPr>
-        <w:t>.</w:t>
-      </w:r>
-    </w:p>
-    <w:p>
-      <w:pPr>
-        <w:pStyle w:val="ListParagraph"/>
-        <w:numPr>
-          <w:ilvl w:val="0"/>
-          <w:numId w:val="6"/>
-        </w:numPr>
-        <w:rPr>
-          <w:rFonts w:asciiTheme="minorHAnsi" w:hAnsiTheme="minorHAnsi"/>
-          <w:color w:val="404040" w:themeColor="text1" w:themeTint="BF"/>
-        </w:rPr>
-      </w:pPr>
-      <w:r>
-        <w:rPr>
-          <w:rFonts w:asciiTheme="minorHAnsi" w:hAnsiTheme="minorHAnsi"/>
-          <w:color w:val="404040" w:themeColor="text1" w:themeTint="BF"/>
-        </w:rPr>
-        <w:t>Navigate to the ‘Schedule and History’ tab and configure the frequency you would like the job to run.</w:t>
-      </w:r>
-    </w:p>
-    <w:p>
-      <w:pPr>
-        <w:pStyle w:val="ListParagraph"/>
-        <w:numPr>
-          <w:ilvl w:val="0"/>
-          <w:numId w:val="6"/>
-        </w:numPr>
-        <w:rPr>
-          <w:rFonts w:asciiTheme="minorHAnsi" w:hAnsiTheme="minorHAnsi"/>
-          <w:color w:val="404040" w:themeColor="text1" w:themeTint="BF"/>
-        </w:rPr>
-      </w:pPr>
-      <w:r>
-        <w:rPr>
-          <w:rFonts w:asciiTheme="minorHAnsi" w:hAnsiTheme="minorHAnsi"/>
-          <w:color w:val="404040" w:themeColor="text1" w:themeTint="BF"/>
-        </w:rPr>
-        <w:t>Ensure the ‘Enabled’ check box is selected.</w:t>
-      </w:r>
-    </w:p>
-    <w:p>
-      <w:pPr>
-        <w:rPr>
-          <w:rFonts w:asciiTheme="minorHAnsi" w:hAnsiTheme="minorHAnsi"/>
-          <w:color w:val="404040" w:themeColor="text1" w:themeTint="BF"/>
-        </w:rPr>
-      </w:pPr>
-    </w:p>
-    <w:p>
-      <w:pPr>
-        <w:rPr>
-          <w:rFonts w:asciiTheme="minorHAnsi" w:hAnsiTheme="minorHAnsi"/>
-          <w:color w:val="404040" w:themeColor="text1" w:themeTint="BF"/>
-        </w:rPr>
-      </w:pPr>
-      <w:r>
-        <w:rPr>
-          <w:rFonts w:asciiTheme="minorHAnsi" w:hAnsiTheme="minorHAnsi"/>
-          <w:color w:val="404040" w:themeColor="text1" w:themeTint="BF"/>
-        </w:rPr>
-        <w:t>When moving to a production environment, the URL for the API call needs to be updated.  This can be done in:</w:t>
-      </w:r>
-    </w:p>
-    <w:p>
-      <w:pPr>
-        <w:rPr>
-          <w:rFonts w:asciiTheme="minorHAnsi" w:hAnsiTheme="minorHAnsi"/>
-          <w:color w:val="404040" w:themeColor="text1" w:themeTint="BF"/>
-        </w:rPr>
-      </w:pPr>
-      <w:r>
-        <w:rPr>
-          <w:rFonts w:asciiTheme="minorHAnsi" w:hAnsiTheme="minorHAnsi"/>
-          <w:color w:val="404040" w:themeColor="text1" w:themeTint="BF"/>
-        </w:rPr>
-        <w:t xml:space="preserve">Administration </w:t>
-      </w:r>
-      <w:proofErr w:type="gramStart"/>
-      <w:r>
-        <w:rPr>
-          <w:rFonts w:asciiTheme="minorHAnsi" w:hAnsiTheme="minorHAnsi"/>
-          <w:color w:val="404040" w:themeColor="text1" w:themeTint="BF"/>
-        </w:rPr>
-        <w:t>&gt;  Operations</w:t>
-      </w:r>
-      <w:proofErr w:type="gramEnd"/>
-      <w:r>
-        <w:rPr>
-          <w:rFonts w:asciiTheme="minorHAnsi" w:hAnsiTheme="minorHAnsi"/>
-          <w:color w:val="404040" w:themeColor="text1" w:themeTint="BF"/>
-        </w:rPr>
-        <w:t xml:space="preserve"> &gt;  Services &gt; Service Credentials &gt; </w:t>
-      </w:r>
-      <w:proofErr w:type="spellStart"/>
-      <w:r>
-        <w:rPr>
-          <w:rFonts w:asciiTheme="minorHAnsi" w:hAnsiTheme="minorHAnsi"/>
-          <w:color w:val="404040" w:themeColor="text1" w:themeTint="BF"/>
-        </w:rPr>
-        <w:t>ConversionDetailReport</w:t>
-      </w:r>
-      <w:proofErr w:type="spellEnd"/>
-      <w:r>
-        <w:rPr>
-          <w:rFonts w:asciiTheme="minorHAnsi" w:hAnsiTheme="minorHAnsi"/>
-          <w:color w:val="404040" w:themeColor="text1" w:themeTint="BF"/>
-        </w:rPr>
-        <w:t xml:space="preserve"> - Details</w:t>
-      </w:r>
-    </w:p>
-    <w:p>
-      <w:pPr>
-        <w:pStyle w:val="ListParagraph"/>
-        <w:rPr>
-          <w:color w:val="404040" w:themeColor="text1" w:themeTint="BF"/>
-        </w:rPr>
-      </w:pPr>
-    </w:p>
-    <w:p>
-      <w:pPr>
-        <w:pStyle w:val="ListParagraph"/>
-        <w:rPr>
-          <w:color w:val="404040" w:themeColor="text1" w:themeTint="BF"/>
-        </w:rPr>
-      </w:pPr>
-    </w:p>
-    <w:p>
-      <w:pPr>
-        <w:pStyle w:val="ListParagraph"/>
+        <w:rPr>
+          <w:color w:val="404040" w:themeColor="text1" w:themeTint="BF"/>
+        </w:rPr>
+      </w:pPr>
+    </w:p>
+    <w:p>
+      <w:pPr>
         <w:rPr>
           <w:color w:val="404040" w:themeColor="text1" w:themeTint="BF"/>
         </w:rPr>
@@ -13698,8 +13639,9 @@
         <w:tblLook w:val="04A0" w:firstRow="1" w:lastRow="0" w:firstColumn="1" w:lastColumn="0" w:noHBand="0" w:noVBand="1"/>
       </w:tblPr>
       <w:tblGrid>
-        <w:gridCol w:w="3775"/>
-        <w:gridCol w:w="7015"/>
+        <w:gridCol w:w="2875"/>
+        <w:gridCol w:w="1980"/>
+        <w:gridCol w:w="5935"/>
       </w:tblGrid>
       <w:tr>
         <w:trPr>
@@ -13708,7 +13650,7 @@
         <w:tc>
           <w:tcPr>
             <w:cnfStyle w:val="001000000000" w:firstRow="0" w:lastRow="0" w:firstColumn="1" w:lastColumn="0" w:oddVBand="0" w:evenVBand="0" w:oddHBand="0" w:evenHBand="0" w:firstRowFirstColumn="0" w:firstRowLastColumn="0" w:lastRowFirstColumn="0" w:lastRowLastColumn="0"/>
-            <w:tcW w:w="3775" w:type="dxa"/>
+            <w:tcW w:w="2875" w:type="dxa"/>
           </w:tcPr>
           <w:p>
             <w:pPr>
@@ -13726,7 +13668,26 @@
         </w:tc>
         <w:tc>
           <w:tcPr>
-            <w:tcW w:w="7015" w:type="dxa"/>
+            <w:tcW w:w="1980" w:type="dxa"/>
+          </w:tcPr>
+          <w:p>
+            <w:pPr>
+              <w:cnfStyle w:val="100000000000" w:firstRow="1" w:lastRow="0" w:firstColumn="0" w:lastColumn="0" w:oddVBand="0" w:evenVBand="0" w:oddHBand="0" w:evenHBand="0" w:firstRowFirstColumn="0" w:firstRowLastColumn="0" w:lastRowFirstColumn="0" w:lastRowLastColumn="0"/>
+              <w:rPr>
+                <w:color w:val="404040" w:themeColor="text1" w:themeTint="BF"/>
+              </w:rPr>
+            </w:pPr>
+            <w:r>
+              <w:rPr>
+                <w:color w:val="404040" w:themeColor="text1" w:themeTint="BF"/>
+              </w:rPr>
+              <w:t>Site Pref Group</w:t>
+            </w:r>
+          </w:p>
+        </w:tc>
+        <w:tc>
+          <w:tcPr>
+            <w:tcW w:w="5935" w:type="dxa"/>
           </w:tcPr>
           <w:p>
             <w:pPr>
@@ -13751,7 +13712,7 @@
         <w:tc>
           <w:tcPr>
             <w:cnfStyle w:val="001000000000" w:firstRow="0" w:lastRow="0" w:firstColumn="1" w:lastColumn="0" w:oddVBand="0" w:evenVBand="0" w:oddHBand="0" w:evenHBand="0" w:firstRowFirstColumn="0" w:firstRowLastColumn="0" w:lastRowFirstColumn="0" w:lastRowLastColumn="0"/>
-            <w:tcW w:w="3775" w:type="dxa"/>
+            <w:tcW w:w="2875" w:type="dxa"/>
           </w:tcPr>
           <w:p>
             <w:pPr>
@@ -13763,6 +13724,16 @@
                 <w:szCs w:val="20"/>
               </w:rPr>
             </w:pPr>
+            <w:r>
+              <w:rPr>
+                <w:rFonts w:asciiTheme="minorHAnsi" w:hAnsiTheme="minorHAnsi"/>
+                <w:b w:val="0"/>
+                <w:color w:val="404040" w:themeColor="text1" w:themeTint="BF"/>
+                <w:sz w:val="20"/>
+                <w:szCs w:val="20"/>
+              </w:rPr>
+              <w:t xml:space="preserve">CS Decision Manager </w:t>
+            </w:r>
             <w:proofErr w:type="spellStart"/>
             <w:r>
               <w:rPr>
@@ -13772,14 +13743,24 @@
                 <w:sz w:val="20"/>
                 <w:szCs w:val="20"/>
               </w:rPr>
-              <w:t>MerchantId</w:t>
+              <w:t>OrderUpdate</w:t>
             </w:r>
             <w:proofErr w:type="spellEnd"/>
+            <w:r>
+              <w:rPr>
+                <w:rFonts w:asciiTheme="minorHAnsi" w:hAnsiTheme="minorHAnsi"/>
+                <w:b w:val="0"/>
+                <w:color w:val="404040" w:themeColor="text1" w:themeTint="BF"/>
+                <w:sz w:val="20"/>
+                <w:szCs w:val="20"/>
+              </w:rPr>
+              <w:t xml:space="preserve"> Lookback time</w:t>
+            </w:r>
           </w:p>
         </w:tc>
         <w:tc>
           <w:tcPr>
-            <w:tcW w:w="7015" w:type="dxa"/>
+            <w:tcW w:w="1980" w:type="dxa"/>
           </w:tcPr>
           <w:p>
             <w:pPr>
@@ -13798,7 +13779,32 @@
                 <w:sz w:val="20"/>
                 <w:szCs w:val="20"/>
               </w:rPr>
-              <w:t>Your CyberSource merchant ID (The same one used to log into CS Business Center)</w:t>
+              <w:t>Core</w:t>
+            </w:r>
+          </w:p>
+        </w:tc>
+        <w:tc>
+          <w:tcPr>
+            <w:tcW w:w="5935" w:type="dxa"/>
+          </w:tcPr>
+          <w:p>
+            <w:pPr>
+              <w:cnfStyle w:val="000000100000" w:firstRow="0" w:lastRow="0" w:firstColumn="0" w:lastColumn="0" w:oddVBand="0" w:evenVBand="0" w:oddHBand="1" w:evenHBand="0" w:firstRowFirstColumn="0" w:firstRowLastColumn="0" w:lastRowFirstColumn="0" w:lastRowLastColumn="0"/>
+              <w:rPr>
+                <w:rFonts w:asciiTheme="minorHAnsi" w:hAnsiTheme="minorHAnsi"/>
+                <w:color w:val="404040" w:themeColor="text1" w:themeTint="BF"/>
+                <w:sz w:val="20"/>
+                <w:szCs w:val="20"/>
+              </w:rPr>
+            </w:pPr>
+            <w:r>
+              <w:rPr>
+                <w:rFonts w:asciiTheme="minorHAnsi" w:hAnsiTheme="minorHAnsi"/>
+                <w:color w:val="404040" w:themeColor="text1" w:themeTint="BF"/>
+                <w:sz w:val="20"/>
+                <w:szCs w:val="20"/>
+              </w:rPr>
+              <w:t>Number of hours the job will look back for new decisions.  CS does not support lookbacks over 24 hours.  Do not set above 24.</w:t>
             </w:r>
           </w:p>
         </w:tc>
@@ -13807,7 +13813,7 @@
         <w:tc>
           <w:tcPr>
             <w:cnfStyle w:val="001000000000" w:firstRow="0" w:lastRow="0" w:firstColumn="1" w:lastColumn="0" w:oddVBand="0" w:evenVBand="0" w:oddHBand="0" w:evenHBand="0" w:firstRowFirstColumn="0" w:firstRowLastColumn="0" w:lastRowFirstColumn="0" w:lastRowLastColumn="0"/>
-            <w:tcW w:w="3775" w:type="dxa"/>
+            <w:tcW w:w="2875" w:type="dxa"/>
           </w:tcPr>
           <w:p>
             <w:pPr>
@@ -13827,13 +13833,13 @@
                 <w:sz w:val="20"/>
                 <w:szCs w:val="20"/>
               </w:rPr>
-              <w:t>username</w:t>
+              <w:t>Secure Acceptance Flex Shared Secret</w:t>
             </w:r>
           </w:p>
         </w:tc>
         <w:tc>
           <w:tcPr>
-            <w:tcW w:w="7015" w:type="dxa"/>
+            <w:tcW w:w="1980" w:type="dxa"/>
           </w:tcPr>
           <w:p>
             <w:pPr>
@@ -13852,7 +13858,32 @@
                 <w:sz w:val="20"/>
                 <w:szCs w:val="20"/>
               </w:rPr>
-              <w:t>A CyberSource Business Center login User name</w:t>
+              <w:t>Secure Acceptance</w:t>
+            </w:r>
+          </w:p>
+        </w:tc>
+        <w:tc>
+          <w:tcPr>
+            <w:tcW w:w="5935" w:type="dxa"/>
+          </w:tcPr>
+          <w:p>
+            <w:pPr>
+              <w:cnfStyle w:val="000000000000" w:firstRow="0" w:lastRow="0" w:firstColumn="0" w:lastColumn="0" w:oddVBand="0" w:evenVBand="0" w:oddHBand="0" w:evenHBand="0" w:firstRowFirstColumn="0" w:firstRowLastColumn="0" w:lastRowFirstColumn="0" w:lastRowLastColumn="0"/>
+              <w:rPr>
+                <w:rFonts w:asciiTheme="minorHAnsi" w:hAnsiTheme="minorHAnsi"/>
+                <w:color w:val="404040" w:themeColor="text1" w:themeTint="BF"/>
+                <w:sz w:val="20"/>
+                <w:szCs w:val="20"/>
+              </w:rPr>
+            </w:pPr>
+            <w:r>
+              <w:rPr>
+                <w:rFonts w:asciiTheme="minorHAnsi" w:hAnsiTheme="minorHAnsi"/>
+                <w:color w:val="404040" w:themeColor="text1" w:themeTint="BF"/>
+                <w:sz w:val="20"/>
+                <w:szCs w:val="20"/>
+              </w:rPr>
+              <w:t>Shared secret.  Work with CS to generate this value.</w:t>
             </w:r>
           </w:p>
         </w:tc>
@@ -13864,7 +13895,7 @@
         <w:tc>
           <w:tcPr>
             <w:cnfStyle w:val="001000000000" w:firstRow="0" w:lastRow="0" w:firstColumn="1" w:lastColumn="0" w:oddVBand="0" w:evenVBand="0" w:oddHBand="0" w:evenHBand="0" w:firstRowFirstColumn="0" w:firstRowLastColumn="0" w:lastRowFirstColumn="0" w:lastRowLastColumn="0"/>
-            <w:tcW w:w="3775" w:type="dxa"/>
+            <w:tcW w:w="2875" w:type="dxa"/>
           </w:tcPr>
           <w:p>
             <w:pPr>
@@ -13884,13 +13915,25 @@
                 <w:sz w:val="20"/>
                 <w:szCs w:val="20"/>
               </w:rPr>
-              <w:t>password</w:t>
-            </w:r>
+              <w:t xml:space="preserve">Secure Acceptance Flex </w:t>
+            </w:r>
+            <w:proofErr w:type="spellStart"/>
+            <w:r>
+              <w:rPr>
+                <w:rFonts w:asciiTheme="minorHAnsi" w:hAnsiTheme="minorHAnsi"/>
+                <w:b w:val="0"/>
+                <w:color w:val="404040" w:themeColor="text1" w:themeTint="BF"/>
+                <w:sz w:val="20"/>
+                <w:szCs w:val="20"/>
+              </w:rPr>
+              <w:t>KeyId</w:t>
+            </w:r>
+            <w:proofErr w:type="spellEnd"/>
           </w:p>
         </w:tc>
         <w:tc>
           <w:tcPr>
-            <w:tcW w:w="7015" w:type="dxa"/>
+            <w:tcW w:w="1980" w:type="dxa"/>
           </w:tcPr>
           <w:p>
             <w:pPr>
@@ -13909,88 +13952,119 @@
                 <w:sz w:val="20"/>
                 <w:szCs w:val="20"/>
               </w:rPr>
-              <w:t>A CyberSource Business Center login Password</w:t>
-            </w:r>
-          </w:p>
-        </w:tc>
-      </w:tr>
-    </w:tbl>
-    <w:p>
-      <w:pPr>
-        <w:rPr>
-          <w:rFonts w:asciiTheme="minorHAnsi" w:hAnsiTheme="minorHAnsi"/>
-          <w:color w:val="404040" w:themeColor="text1" w:themeTint="BF"/>
-          <w:sz w:val="36"/>
-          <w:szCs w:val="36"/>
-        </w:rPr>
-      </w:pPr>
-    </w:p>
-    <w:p>
-      <w:pPr>
-        <w:jc w:val="center"/>
-        <w:rPr>
-          <w:b/>
-          <w:color w:val="595959" w:themeColor="text1" w:themeTint="A6"/>
-        </w:rPr>
-      </w:pPr>
-      <w:r>
-        <w:rPr>
-          <w:b/>
-          <w:color w:val="595959" w:themeColor="text1" w:themeTint="A6"/>
-        </w:rPr>
-        <w:lastRenderedPageBreak/>
-        <w:t>Site Preference Group: CyberSource: Core</w:t>
-      </w:r>
-    </w:p>
-    <w:tbl>
-      <w:tblPr>
-        <w:tblStyle w:val="GridTable4-Accent5"/>
-        <w:tblW w:w="0" w:type="auto"/>
-        <w:tblLook w:val="04A0" w:firstRow="1" w:lastRow="0" w:firstColumn="1" w:lastColumn="0" w:noHBand="0" w:noVBand="1"/>
-      </w:tblPr>
-      <w:tblGrid>
-        <w:gridCol w:w="4405"/>
-        <w:gridCol w:w="6385"/>
-      </w:tblGrid>
-      <w:tr>
-        <w:trPr>
-          <w:cnfStyle w:val="100000000000" w:firstRow="1" w:lastRow="0" w:firstColumn="0" w:lastColumn="0" w:oddVBand="0" w:evenVBand="0" w:oddHBand="0" w:evenHBand="0" w:firstRowFirstColumn="0" w:firstRowLastColumn="0" w:lastRowFirstColumn="0" w:lastRowLastColumn="0"/>
-        </w:trPr>
-        <w:tc>
-          <w:tcPr>
-            <w:cnfStyle w:val="001000000000" w:firstRow="0" w:lastRow="0" w:firstColumn="1" w:lastColumn="0" w:oddVBand="0" w:evenVBand="0" w:oddHBand="0" w:evenHBand="0" w:firstRowFirstColumn="0" w:firstRowLastColumn="0" w:lastRowFirstColumn="0" w:lastRowLastColumn="0"/>
-            <w:tcW w:w="4405" w:type="dxa"/>
-          </w:tcPr>
-          <w:p>
-            <w:pPr>
-              <w:rPr>
-                <w:color w:val="404040" w:themeColor="text1" w:themeTint="BF"/>
-              </w:rPr>
-            </w:pPr>
-            <w:r>
-              <w:rPr>
-                <w:color w:val="404040" w:themeColor="text1" w:themeTint="BF"/>
-              </w:rPr>
-              <w:t>Preference Name</w:t>
+              <w:t>Secure Acceptance</w:t>
             </w:r>
           </w:p>
         </w:tc>
         <w:tc>
           <w:tcPr>
-            <w:tcW w:w="6385" w:type="dxa"/>
+            <w:tcW w:w="5935" w:type="dxa"/>
           </w:tcPr>
           <w:p>
             <w:pPr>
-              <w:cnfStyle w:val="100000000000" w:firstRow="1" w:lastRow="0" w:firstColumn="0" w:lastColumn="0" w:oddVBand="0" w:evenVBand="0" w:oddHBand="0" w:evenHBand="0" w:firstRowFirstColumn="0" w:firstRowLastColumn="0" w:lastRowFirstColumn="0" w:lastRowLastColumn="0"/>
-              <w:rPr>
-                <w:color w:val="404040" w:themeColor="text1" w:themeTint="BF"/>
+              <w:cnfStyle w:val="000000100000" w:firstRow="0" w:lastRow="0" w:firstColumn="0" w:lastColumn="0" w:oddVBand="0" w:evenVBand="0" w:oddHBand="1" w:evenHBand="0" w:firstRowFirstColumn="0" w:firstRowLastColumn="0" w:lastRowFirstColumn="0" w:lastRowLastColumn="0"/>
+              <w:rPr>
+                <w:rFonts w:asciiTheme="minorHAnsi" w:hAnsiTheme="minorHAnsi"/>
+                <w:color w:val="404040" w:themeColor="text1" w:themeTint="BF"/>
+                <w:sz w:val="20"/>
+                <w:szCs w:val="20"/>
               </w:rPr>
             </w:pPr>
             <w:r>
               <w:rPr>
-                <w:color w:val="404040" w:themeColor="text1" w:themeTint="BF"/>
-              </w:rPr>
-              <w:t>Usage</w:t>
+                <w:rFonts w:asciiTheme="minorHAnsi" w:hAnsiTheme="minorHAnsi"/>
+                <w:color w:val="404040" w:themeColor="text1" w:themeTint="BF"/>
+                <w:sz w:val="20"/>
+                <w:szCs w:val="20"/>
+              </w:rPr>
+              <w:t>Key ID.  Work with CS to generate this value.</w:t>
+            </w:r>
+          </w:p>
+        </w:tc>
+      </w:tr>
+      <w:tr>
+        <w:tc>
+          <w:tcPr>
+            <w:cnfStyle w:val="001000000000" w:firstRow="0" w:lastRow="0" w:firstColumn="1" w:lastColumn="0" w:oddVBand="0" w:evenVBand="0" w:oddHBand="0" w:evenHBand="0" w:firstRowFirstColumn="0" w:firstRowLastColumn="0" w:lastRowFirstColumn="0" w:lastRowLastColumn="0"/>
+            <w:tcW w:w="2875" w:type="dxa"/>
+          </w:tcPr>
+          <w:p>
+            <w:pPr>
+              <w:rPr>
+                <w:rFonts w:asciiTheme="minorHAnsi" w:hAnsiTheme="minorHAnsi"/>
+                <w:color w:val="404040" w:themeColor="text1" w:themeTint="BF"/>
+                <w:sz w:val="20"/>
+                <w:szCs w:val="20"/>
+              </w:rPr>
+            </w:pPr>
+            <w:r>
+              <w:rPr>
+                <w:rFonts w:asciiTheme="minorHAnsi" w:hAnsiTheme="minorHAnsi"/>
+                <w:b w:val="0"/>
+                <w:color w:val="404040" w:themeColor="text1" w:themeTint="BF"/>
+                <w:sz w:val="20"/>
+                <w:szCs w:val="20"/>
+              </w:rPr>
+              <w:t>Secure Acceptance Flex Host Name</w:t>
+            </w:r>
+          </w:p>
+        </w:tc>
+        <w:tc>
+          <w:tcPr>
+            <w:tcW w:w="1980" w:type="dxa"/>
+          </w:tcPr>
+          <w:p>
+            <w:pPr>
+              <w:cnfStyle w:val="000000000000" w:firstRow="0" w:lastRow="0" w:firstColumn="0" w:lastColumn="0" w:oddVBand="0" w:evenVBand="0" w:oddHBand="0" w:evenHBand="0" w:firstRowFirstColumn="0" w:firstRowLastColumn="0" w:lastRowFirstColumn="0" w:lastRowLastColumn="0"/>
+              <w:rPr>
+                <w:rFonts w:asciiTheme="minorHAnsi" w:hAnsiTheme="minorHAnsi"/>
+                <w:color w:val="404040" w:themeColor="text1" w:themeTint="BF"/>
+                <w:sz w:val="20"/>
+                <w:szCs w:val="20"/>
+              </w:rPr>
+            </w:pPr>
+            <w:r>
+              <w:rPr>
+                <w:rFonts w:asciiTheme="minorHAnsi" w:hAnsiTheme="minorHAnsi"/>
+                <w:color w:val="404040" w:themeColor="text1" w:themeTint="BF"/>
+                <w:sz w:val="20"/>
+                <w:szCs w:val="20"/>
+              </w:rPr>
+              <w:t>Secure Acceptance</w:t>
+            </w:r>
+          </w:p>
+        </w:tc>
+        <w:tc>
+          <w:tcPr>
+            <w:tcW w:w="5935" w:type="dxa"/>
+          </w:tcPr>
+          <w:p>
+            <w:pPr>
+              <w:cnfStyle w:val="000000000000" w:firstRow="0" w:lastRow="0" w:firstColumn="0" w:lastColumn="0" w:oddVBand="0" w:evenVBand="0" w:oddHBand="0" w:evenHBand="0" w:firstRowFirstColumn="0" w:firstRowLastColumn="0" w:lastRowFirstColumn="0" w:lastRowLastColumn="0"/>
+              <w:rPr>
+                <w:rFonts w:asciiTheme="minorHAnsi" w:hAnsiTheme="minorHAnsi"/>
+                <w:color w:val="404040" w:themeColor="text1" w:themeTint="BF"/>
+                <w:sz w:val="20"/>
+                <w:szCs w:val="20"/>
+              </w:rPr>
+            </w:pPr>
+            <w:r>
+              <w:rPr>
+                <w:rFonts w:asciiTheme="minorHAnsi" w:hAnsiTheme="minorHAnsi"/>
+                <w:color w:val="404040" w:themeColor="text1" w:themeTint="BF"/>
+                <w:sz w:val="20"/>
+                <w:szCs w:val="20"/>
+              </w:rPr>
+              <w:t xml:space="preserve">Host Name.  </w:t>
+            </w:r>
+            <w:r>
+              <w:rPr>
+                <w:rFonts w:asciiTheme="minorHAnsi" w:hAnsiTheme="minorHAnsi"/>
+                <w:color w:val="404040" w:themeColor="text1" w:themeTint="BF"/>
+                <w:sz w:val="20"/>
+                <w:szCs w:val="20"/>
+              </w:rPr>
+              <w:t>CS can provide this value.</w:t>
             </w:r>
           </w:p>
         </w:tc>
@@ -14002,55 +14076,32 @@
         <w:tc>
           <w:tcPr>
             <w:cnfStyle w:val="001000000000" w:firstRow="0" w:lastRow="0" w:firstColumn="1" w:lastColumn="0" w:oddVBand="0" w:evenVBand="0" w:oddHBand="0" w:evenHBand="0" w:firstRowFirstColumn="0" w:firstRowLastColumn="0" w:lastRowFirstColumn="0" w:lastRowLastColumn="0"/>
-            <w:tcW w:w="4405" w:type="dxa"/>
+            <w:tcW w:w="2875" w:type="dxa"/>
           </w:tcPr>
           <w:p>
             <w:pPr>
               <w:rPr>
                 <w:rFonts w:asciiTheme="minorHAnsi" w:hAnsiTheme="minorHAnsi"/>
+                <w:color w:val="404040" w:themeColor="text1" w:themeTint="BF"/>
+                <w:sz w:val="20"/>
+                <w:szCs w:val="20"/>
+              </w:rPr>
+            </w:pPr>
+            <w:r>
+              <w:rPr>
+                <w:rFonts w:asciiTheme="minorHAnsi" w:hAnsiTheme="minorHAnsi"/>
                 <w:b w:val="0"/>
                 <w:color w:val="404040" w:themeColor="text1" w:themeTint="BF"/>
                 <w:sz w:val="20"/>
                 <w:szCs w:val="20"/>
               </w:rPr>
-            </w:pPr>
-            <w:r>
-              <w:rPr>
-                <w:rFonts w:asciiTheme="minorHAnsi" w:hAnsiTheme="minorHAnsi"/>
-                <w:b w:val="0"/>
-                <w:color w:val="404040" w:themeColor="text1" w:themeTint="BF"/>
-                <w:sz w:val="20"/>
-                <w:szCs w:val="20"/>
-              </w:rPr>
-              <w:t xml:space="preserve">CS Decision Manager </w:t>
-            </w:r>
-            <w:proofErr w:type="spellStart"/>
-            <w:r>
-              <w:rPr>
-                <w:rFonts w:asciiTheme="minorHAnsi" w:hAnsiTheme="minorHAnsi"/>
-                <w:b w:val="0"/>
-                <w:color w:val="404040" w:themeColor="text1" w:themeTint="BF"/>
-                <w:sz w:val="20"/>
-                <w:szCs w:val="20"/>
-              </w:rPr>
-              <w:t>OrderUpdate</w:t>
-            </w:r>
-            <w:proofErr w:type="spellEnd"/>
-            <w:r>
-              <w:rPr>
-                <w:rFonts w:asciiTheme="minorHAnsi" w:hAnsiTheme="minorHAnsi"/>
-                <w:b w:val="0"/>
-                <w:color w:val="404040" w:themeColor="text1" w:themeTint="BF"/>
-                <w:sz w:val="20"/>
-                <w:szCs w:val="20"/>
-              </w:rPr>
-              <w:t xml:space="preserve"> Lookback time</w:t>
+              <w:t>CyberSource Merchant ID</w:t>
             </w:r>
           </w:p>
         </w:tc>
         <w:tc>
           <w:tcPr>
-            <w:tcW w:w="6385" w:type="dxa"/>
+            <w:tcW w:w="1980" w:type="dxa"/>
           </w:tcPr>
           <w:p>
             <w:pPr>
@@ -14069,25 +14120,32 @@
                 <w:sz w:val="20"/>
                 <w:szCs w:val="20"/>
               </w:rPr>
-              <w:t>Hours to look back for</w:t>
-            </w:r>
-            <w:r>
-              <w:rPr>
-                <w:rFonts w:asciiTheme="minorHAnsi" w:hAnsiTheme="minorHAnsi"/>
-                <w:color w:val="404040" w:themeColor="text1" w:themeTint="BF"/>
-                <w:sz w:val="20"/>
-                <w:szCs w:val="20"/>
-              </w:rPr>
-              <w:t xml:space="preserve"> new</w:t>
-            </w:r>
-            <w:r>
-              <w:rPr>
-                <w:rFonts w:asciiTheme="minorHAnsi" w:hAnsiTheme="minorHAnsi"/>
-                <w:color w:val="404040" w:themeColor="text1" w:themeTint="BF"/>
-                <w:sz w:val="20"/>
-                <w:szCs w:val="20"/>
-              </w:rPr>
-              <w:t xml:space="preserve"> decisions.  API max is 24</w:t>
+              <w:t>Core</w:t>
+            </w:r>
+          </w:p>
+        </w:tc>
+        <w:tc>
+          <w:tcPr>
+            <w:tcW w:w="5935" w:type="dxa"/>
+          </w:tcPr>
+          <w:p>
+            <w:pPr>
+              <w:cnfStyle w:val="000000100000" w:firstRow="0" w:lastRow="0" w:firstColumn="0" w:lastColumn="0" w:oddVBand="0" w:evenVBand="0" w:oddHBand="1" w:evenHBand="0" w:firstRowFirstColumn="0" w:firstRowLastColumn="0" w:lastRowFirstColumn="0" w:lastRowLastColumn="0"/>
+              <w:rPr>
+                <w:rFonts w:asciiTheme="minorHAnsi" w:hAnsiTheme="minorHAnsi"/>
+                <w:color w:val="404040" w:themeColor="text1" w:themeTint="BF"/>
+                <w:sz w:val="20"/>
+                <w:szCs w:val="20"/>
+              </w:rPr>
+            </w:pPr>
+            <w:r>
+              <w:rPr>
+                <w:rFonts w:asciiTheme="minorHAnsi" w:hAnsiTheme="minorHAnsi"/>
+                <w:color w:val="404040" w:themeColor="text1" w:themeTint="BF"/>
+                <w:sz w:val="20"/>
+                <w:szCs w:val="20"/>
+              </w:rPr>
+              <w:t>CS Merchant ID for the account to get Decisions from.</w:t>
             </w:r>
           </w:p>
         </w:tc>
@@ -14100,51 +14158,6 @@
           <w:color w:val="0D0D0D" w:themeColor="text1" w:themeTint="F2"/>
         </w:rPr>
       </w:pPr>
-    </w:p>
-    <w:p>
-      <w:pPr>
-        <w:rPr>
-          <w:rFonts w:asciiTheme="minorHAnsi" w:hAnsiTheme="minorHAnsi"/>
-          <w:color w:val="404040" w:themeColor="text1" w:themeTint="BF"/>
-        </w:rPr>
-      </w:pPr>
-      <w:r>
-        <w:rPr>
-          <w:rFonts w:asciiTheme="minorHAnsi" w:hAnsiTheme="minorHAnsi"/>
-          <w:color w:val="0D0D0D" w:themeColor="text1" w:themeTint="F2"/>
-        </w:rPr>
-        <w:t>Note</w:t>
-      </w:r>
-      <w:r>
-        <w:rPr>
-          <w:rFonts w:asciiTheme="minorHAnsi" w:hAnsiTheme="minorHAnsi"/>
-          <w:color w:val="404040" w:themeColor="text1" w:themeTint="BF"/>
-        </w:rPr>
-        <w:t>: The Scheduled Jobs import file will import 2 jobs</w:t>
-      </w:r>
-      <w:r>
-        <w:rPr>
-          <w:rFonts w:asciiTheme="minorHAnsi" w:hAnsiTheme="minorHAnsi"/>
-          <w:color w:val="404040" w:themeColor="text1" w:themeTint="BF"/>
-        </w:rPr>
-        <w:t xml:space="preserve">.  If you have not integrated Secure Acceptance, you can safely delete the ‘CyberSource: </w:t>
-      </w:r>
-      <w:proofErr w:type="spellStart"/>
-      <w:r>
-        <w:rPr>
-          <w:rFonts w:asciiTheme="minorHAnsi" w:hAnsiTheme="minorHAnsi"/>
-          <w:color w:val="404040" w:themeColor="text1" w:themeTint="BF"/>
-        </w:rPr>
-        <w:t>SecureAcceptance</w:t>
-      </w:r>
-      <w:proofErr w:type="spellEnd"/>
-      <w:r>
-        <w:rPr>
-          <w:rFonts w:asciiTheme="minorHAnsi" w:hAnsiTheme="minorHAnsi"/>
-          <w:color w:val="404040" w:themeColor="text1" w:themeTint="BF"/>
-        </w:rPr>
-        <w:t xml:space="preserve"> Merchant Post’ Job.</w:t>
-      </w:r>
     </w:p>
     <w:p>
       <w:pPr>
@@ -14164,12 +14177,12 @@
         </w:rPr>
         <w:br w:type="page"/>
       </w:r>
-      <w:bookmarkStart w:id="13" w:name="_Toc2169308"/>
+      <w:bookmarkStart w:id="14" w:name="_Toc2169308"/>
       <w:r>
         <w:lastRenderedPageBreak/>
         <w:t>Payment Tokenization</w:t>
       </w:r>
-      <w:bookmarkEnd w:id="13"/>
+      <w:bookmarkEnd w:id="14"/>
     </w:p>
     <w:p>
       <w:pPr>
@@ -14798,12 +14811,12 @@
           <w:szCs w:val="40"/>
         </w:rPr>
       </w:pPr>
-      <w:bookmarkStart w:id="14" w:name="_Toc2169309"/>
+      <w:bookmarkStart w:id="15" w:name="_Toc2169309"/>
       <w:r>
         <w:lastRenderedPageBreak/>
         <w:t>Subscription Token Creation</w:t>
       </w:r>
-      <w:bookmarkEnd w:id="14"/>
+      <w:bookmarkEnd w:id="15"/>
     </w:p>
     <w:p>
       <w:pPr>
@@ -15296,12 +15309,12 @@
           <w:numId w:val="30"/>
         </w:numPr>
       </w:pPr>
-      <w:bookmarkStart w:id="15" w:name="_Toc2169310"/>
+      <w:bookmarkStart w:id="16" w:name="_Toc2169310"/>
       <w:r>
         <w:lastRenderedPageBreak/>
         <w:t>Apple Pay</w:t>
       </w:r>
-      <w:bookmarkEnd w:id="15"/>
+      <w:bookmarkEnd w:id="16"/>
     </w:p>
     <w:p>
       <w:pPr>
@@ -17512,7 +17525,7 @@
           <w:szCs w:val="36"/>
         </w:rPr>
       </w:pPr>
-      <w:bookmarkStart w:id="16" w:name="_Toc2169311"/>
+      <w:bookmarkStart w:id="17" w:name="_Toc2169311"/>
       <w:r>
         <w:rPr>
           <w:sz w:val="36"/>
@@ -17521,7 +17534,7 @@
         <w:lastRenderedPageBreak/>
         <w:t>PayPal</w:t>
       </w:r>
-      <w:bookmarkEnd w:id="16"/>
+      <w:bookmarkEnd w:id="17"/>
     </w:p>
     <w:p>
       <w:pPr>
@@ -18071,8 +18084,8 @@
         <w:t>:</w:t>
       </w:r>
     </w:p>
-    <w:bookmarkStart w:id="17" w:name="_MON_1610653789"/>
-    <w:bookmarkEnd w:id="17"/>
+    <w:bookmarkStart w:id="18" w:name="_MON_1610653789"/>
+    <w:bookmarkEnd w:id="18"/>
     <w:p>
       <w:pPr>
         <w:rPr>
@@ -18086,7 +18099,7 @@
           <w:noProof/>
           <w:color w:val="404040" w:themeColor="text1" w:themeTint="BF"/>
         </w:rPr>
-        <w:object w:dxaOrig="1508" w:dyaOrig="983" w14:anchorId="40883FFB">
+        <w:object w:dxaOrig="1508" w:dyaOrig="983" w14:anchorId="6BC55E25">
           <v:shapetype id="_x0000_t75" coordsize="21600,21600" o:spt="75" o:preferrelative="t" path="m@4@5l@4@11@9@11@9@5xe" filled="f" stroked="f">
             <v:stroke joinstyle="miter"/>
             <v:formulas>
@@ -18106,10 +18119,10 @@
             <v:path o:extrusionok="f" gradientshapeok="t" o:connecttype="rect"/>
             <o:lock v:ext="edit" aspectratio="t"/>
           </v:shapetype>
-          <v:shape id="_x0000_i1026" type="#_x0000_t75" alt="" style="width:75.85pt;height:48.9pt;mso-width-percent:0;mso-height-percent:0;mso-width-percent:0;mso-height-percent:0" o:ole="">
+          <v:shape id="_x0000_i1026" type="#_x0000_t75" alt="" style="width:76.1pt;height:48.7pt;mso-width-percent:0;mso-height-percent:0;mso-width-percent:0;mso-height-percent:0" o:ole="">
             <v:imagedata r:id="rId15" o:title=""/>
           </v:shape>
-          <o:OLEObject Type="Embed" ProgID="Word.Document.12" ShapeID="_x0000_i1026" DrawAspect="Icon" ObjectID="_1629551932" r:id="rId16">
+          <o:OLEObject Type="Embed" ProgID="Word.Document.12" ShapeID="_x0000_i1026" DrawAspect="Icon" ObjectID="_1629641665" r:id="rId16">
             <o:FieldCodes>\s</o:FieldCodes>
           </o:OLEObject>
         </w:object>
@@ -18143,7 +18156,7 @@
           <w:szCs w:val="36"/>
         </w:rPr>
       </w:pPr>
-      <w:bookmarkStart w:id="18" w:name="_Toc2169312"/>
+      <w:bookmarkStart w:id="19" w:name="_Toc2169312"/>
       <w:r>
         <w:rPr>
           <w:sz w:val="36"/>
@@ -18151,7 +18164,7 @@
         </w:rPr>
         <w:t>PayPal Express</w:t>
       </w:r>
-      <w:bookmarkEnd w:id="18"/>
+      <w:bookmarkEnd w:id="19"/>
     </w:p>
     <w:p>
       <w:pPr>
@@ -19466,7 +19479,7 @@
           <w:szCs w:val="36"/>
         </w:rPr>
       </w:pPr>
-      <w:bookmarkStart w:id="19" w:name="_Toc2169313"/>
+      <w:bookmarkStart w:id="20" w:name="_Toc2169313"/>
       <w:r>
         <w:rPr>
           <w:rFonts w:cstheme="majorHAnsi"/>
@@ -19475,7 +19488,7 @@
         </w:rPr>
         <w:t>PayPal Credit</w:t>
       </w:r>
-      <w:bookmarkEnd w:id="19"/>
+      <w:bookmarkEnd w:id="20"/>
     </w:p>
     <w:p/>
     <w:p>
@@ -20183,7 +20196,7 @@
           <w:szCs w:val="36"/>
         </w:rPr>
       </w:pPr>
-      <w:bookmarkStart w:id="20" w:name="_Toc2169314"/>
+      <w:bookmarkStart w:id="21" w:name="_Toc2169314"/>
       <w:r>
         <w:rPr>
           <w:sz w:val="36"/>
@@ -20191,7 +20204,7 @@
         </w:rPr>
         <w:t>PayPal Billing Agreement</w:t>
       </w:r>
-      <w:bookmarkEnd w:id="20"/>
+      <w:bookmarkEnd w:id="21"/>
     </w:p>
     <w:p/>
     <w:p>
@@ -20828,11 +20841,11 @@
           <w:numId w:val="30"/>
         </w:numPr>
       </w:pPr>
-      <w:bookmarkStart w:id="21" w:name="_Toc2169315"/>
+      <w:bookmarkStart w:id="22" w:name="_Toc2169315"/>
       <w:r>
         <w:t>Payer Authentication</w:t>
       </w:r>
-      <w:bookmarkEnd w:id="21"/>
+      <w:bookmarkEnd w:id="22"/>
     </w:p>
     <w:p>
       <w:pPr>
@@ -22135,27 +22148,7 @@
                 <w:sz w:val="20"/>
                 <w:szCs w:val="20"/>
               </w:rPr>
-              <w:t xml:space="preserve"> received as response from Pa Authenticate request and send it as </w:t>
-            </w:r>
-            <w:proofErr w:type="spellStart"/>
-            <w:r>
-              <w:rPr>
-                <w:rFonts w:asciiTheme="minorHAnsi" w:hAnsiTheme="minorHAnsi"/>
-                <w:color w:val="404040" w:themeColor="text1" w:themeTint="BF"/>
-                <w:sz w:val="20"/>
-                <w:szCs w:val="20"/>
-              </w:rPr>
-              <w:t>param</w:t>
-            </w:r>
-            <w:proofErr w:type="spellEnd"/>
-            <w:r>
-              <w:rPr>
-                <w:rFonts w:asciiTheme="minorHAnsi" w:hAnsiTheme="minorHAnsi"/>
-                <w:color w:val="404040" w:themeColor="text1" w:themeTint="BF"/>
-                <w:sz w:val="20"/>
-                <w:szCs w:val="20"/>
-              </w:rPr>
-              <w:t xml:space="preserve"> in </w:t>
+              <w:t xml:space="preserve"> received as response from Pa Authenticate request and send it as param in </w:t>
             </w:r>
             <w:proofErr w:type="spellStart"/>
             <w:r>
@@ -22578,8 +22571,8 @@
         <w:t>and would like to upgrade to 3DS2.0, please refer below doc.</w:t>
       </w:r>
     </w:p>
-    <w:bookmarkStart w:id="22" w:name="_MON_1629551926"/>
-    <w:bookmarkEnd w:id="22"/>
+    <w:bookmarkStart w:id="23" w:name="_MON_1629551926"/>
+    <w:bookmarkEnd w:id="23"/>
     <w:p>
       <w:pPr>
         <w:rPr>
@@ -22597,17 +22590,15 @@
           <w:sz w:val="32"/>
           <w:szCs w:val="32"/>
         </w:rPr>
-        <w:object w:dxaOrig="1520" w:dyaOrig="960" w14:anchorId="56723DA6">
-          <v:shape id="_x0000_i1025" type="#_x0000_t75" alt="" style="width:75.85pt;height:47.8pt;mso-width-percent:0;mso-height-percent:0;mso-width-percent:0;mso-height-percent:0" o:ole="">
+        <w:object w:dxaOrig="1520" w:dyaOrig="960" w14:anchorId="791C500A">
+          <v:shape id="_x0000_i1025" type="#_x0000_t75" alt="" style="width:76.1pt;height:48pt;mso-width-percent:0;mso-height-percent:0;mso-width-percent:0;mso-height-percent:0" o:ole="">
             <v:imagedata r:id="rId18" o:title=""/>
           </v:shape>
-          <o:OLEObject Type="Embed" ProgID="Word.Document.12" ShapeID="_x0000_i1025" DrawAspect="Icon" ObjectID="_1629551933" r:id="rId19">
+          <o:OLEObject Type="Embed" ProgID="Word.Document.12" ShapeID="_x0000_i1025" DrawAspect="Icon" ObjectID="_1629641666" r:id="rId19">
             <o:FieldCodes>\s</o:FieldCodes>
           </o:OLEObject>
         </w:object>
       </w:r>
-      <w:bookmarkStart w:id="23" w:name="_GoBack"/>
-      <w:bookmarkEnd w:id="23"/>
     </w:p>
     <w:p>
       <w:pPr>
@@ -27987,23 +27978,7 @@
           <w:rFonts w:asciiTheme="minorHAnsi" w:hAnsiTheme="minorHAnsi"/>
           <w:color w:val="2F5496" w:themeColor="accent1" w:themeShade="BF"/>
         </w:rPr>
-        <w:t xml:space="preserve">EEE, </w:t>
-      </w:r>
-      <w:proofErr w:type="spellStart"/>
-      <w:r>
-        <w:rPr>
-          <w:rFonts w:asciiTheme="minorHAnsi" w:hAnsiTheme="minorHAnsi"/>
-          <w:color w:val="2F5496" w:themeColor="accent1" w:themeShade="BF"/>
-        </w:rPr>
-        <w:t>dd</w:t>
-      </w:r>
-      <w:proofErr w:type="spellEnd"/>
-      <w:r>
-        <w:rPr>
-          <w:rFonts w:asciiTheme="minorHAnsi" w:hAnsiTheme="minorHAnsi"/>
-          <w:color w:val="2F5496" w:themeColor="accent1" w:themeShade="BF"/>
-        </w:rPr>
-        <w:t xml:space="preserve"> MMM </w:t>
+        <w:t xml:space="preserve">EEE, dd MMM </w:t>
       </w:r>
       <w:proofErr w:type="spellStart"/>
       <w:r>
@@ -29183,7 +29158,6 @@
           <w:szCs w:val="20"/>
         </w:rPr>
       </w:pPr>
-      <w:proofErr w:type="spellStart"/>
       <w:r>
         <w:rPr>
           <w:rFonts w:asciiTheme="minorHAnsi" w:hAnsiTheme="minorHAnsi"/>
@@ -29191,9 +29165,9 @@
           <w:sz w:val="20"/>
           <w:szCs w:val="20"/>
         </w:rPr>
-        <w:t>var</w:t>
-      </w:r>
-      <w:proofErr w:type="spellEnd"/>
+        <w:t xml:space="preserve">var </w:t>
+      </w:r>
+      <w:proofErr w:type="spellStart"/>
       <w:r>
         <w:rPr>
           <w:rFonts w:asciiTheme="minorHAnsi" w:hAnsiTheme="minorHAnsi"/>
@@ -29201,9 +29175,9 @@
           <w:sz w:val="20"/>
           <w:szCs w:val="20"/>
         </w:rPr>
-        <w:t xml:space="preserve"> </w:t>
-      </w:r>
-      <w:proofErr w:type="spellStart"/>
+        <w:t>CardFacade</w:t>
+      </w:r>
+      <w:proofErr w:type="spellEnd"/>
       <w:r>
         <w:rPr>
           <w:rFonts w:asciiTheme="minorHAnsi" w:hAnsiTheme="minorHAnsi"/>
@@ -29211,9 +29185,9 @@
           <w:sz w:val="20"/>
           <w:szCs w:val="20"/>
         </w:rPr>
-        <w:t>CardFacade</w:t>
-      </w:r>
-      <w:proofErr w:type="spellEnd"/>
+        <w:t xml:space="preserve"> = require('~/cartridge/scripts/facade/</w:t>
+      </w:r>
+      <w:proofErr w:type="spellStart"/>
       <w:r>
         <w:rPr>
           <w:rFonts w:asciiTheme="minorHAnsi" w:hAnsiTheme="minorHAnsi"/>
@@ -29221,9 +29195,9 @@
           <w:sz w:val="20"/>
           <w:szCs w:val="20"/>
         </w:rPr>
-        <w:t xml:space="preserve"> = require('~/cartridge/scripts/facade/</w:t>
-      </w:r>
-      <w:proofErr w:type="spellStart"/>
+        <w:t>CardFacade</w:t>
+      </w:r>
+      <w:proofErr w:type="spellEnd"/>
       <w:r>
         <w:rPr>
           <w:rFonts w:asciiTheme="minorHAnsi" w:hAnsiTheme="minorHAnsi"/>
@@ -29231,47 +29205,26 @@
           <w:sz w:val="20"/>
           <w:szCs w:val="20"/>
         </w:rPr>
-        <w:t>CardFacade</w:t>
-      </w:r>
-      <w:proofErr w:type="spellEnd"/>
-      <w:r>
+        <w:t>');</w:t>
+      </w:r>
+    </w:p>
+    <w:p>
+      <w:pPr>
         <w:rPr>
           <w:rFonts w:asciiTheme="minorHAnsi" w:hAnsiTheme="minorHAnsi"/>
           <w:color w:val="2F5496" w:themeColor="accent1" w:themeShade="BF"/>
           <w:sz w:val="20"/>
           <w:szCs w:val="20"/>
         </w:rPr>
-        <w:t>');</w:t>
-      </w:r>
-    </w:p>
-    <w:p>
-      <w:pPr>
+      </w:pPr>
+      <w:r>
         <w:rPr>
           <w:rFonts w:asciiTheme="minorHAnsi" w:hAnsiTheme="minorHAnsi"/>
           <w:color w:val="2F5496" w:themeColor="accent1" w:themeShade="BF"/>
           <w:sz w:val="20"/>
           <w:szCs w:val="20"/>
         </w:rPr>
-      </w:pPr>
-      <w:proofErr w:type="spellStart"/>
-      <w:r>
-        <w:rPr>
-          <w:rFonts w:asciiTheme="minorHAnsi" w:hAnsiTheme="minorHAnsi"/>
-          <w:color w:val="2F5496" w:themeColor="accent1" w:themeShade="BF"/>
-          <w:sz w:val="20"/>
-          <w:szCs w:val="20"/>
-        </w:rPr>
-        <w:t>var</w:t>
-      </w:r>
-      <w:proofErr w:type="spellEnd"/>
-      <w:r>
-        <w:rPr>
-          <w:rFonts w:asciiTheme="minorHAnsi" w:hAnsiTheme="minorHAnsi"/>
-          <w:color w:val="2F5496" w:themeColor="accent1" w:themeShade="BF"/>
-          <w:sz w:val="20"/>
-          <w:szCs w:val="20"/>
-        </w:rPr>
-        <w:t xml:space="preserve"> </w:t>
+        <w:t xml:space="preserve">var </w:t>
       </w:r>
       <w:proofErr w:type="spellStart"/>
       <w:r>
@@ -30479,7 +30432,6 @@
           <w:szCs w:val="20"/>
         </w:rPr>
       </w:pPr>
-      <w:proofErr w:type="spellStart"/>
       <w:r>
         <w:rPr>
           <w:rFonts w:asciiTheme="minorHAnsi" w:hAnsiTheme="minorHAnsi"/>
@@ -30487,9 +30439,9 @@
           <w:sz w:val="20"/>
           <w:szCs w:val="20"/>
         </w:rPr>
-        <w:t>var</w:t>
-      </w:r>
-      <w:proofErr w:type="spellEnd"/>
+        <w:t xml:space="preserve">var </w:t>
+      </w:r>
+      <w:proofErr w:type="spellStart"/>
       <w:r>
         <w:rPr>
           <w:rFonts w:asciiTheme="minorHAnsi" w:hAnsiTheme="minorHAnsi"/>
@@ -30497,9 +30449,9 @@
           <w:sz w:val="20"/>
           <w:szCs w:val="20"/>
         </w:rPr>
-        <w:t xml:space="preserve"> </w:t>
-      </w:r>
-      <w:proofErr w:type="spellStart"/>
+        <w:t>CardFacade</w:t>
+      </w:r>
+      <w:proofErr w:type="spellEnd"/>
       <w:r>
         <w:rPr>
           <w:rFonts w:asciiTheme="minorHAnsi" w:hAnsiTheme="minorHAnsi"/>
@@ -30507,9 +30459,9 @@
           <w:sz w:val="20"/>
           <w:szCs w:val="20"/>
         </w:rPr>
-        <w:t>CardFacade</w:t>
-      </w:r>
-      <w:proofErr w:type="spellEnd"/>
+        <w:t xml:space="preserve"> = require('~/cartridge/scripts/facade/</w:t>
+      </w:r>
+      <w:proofErr w:type="spellStart"/>
       <w:r>
         <w:rPr>
           <w:rFonts w:asciiTheme="minorHAnsi" w:hAnsiTheme="minorHAnsi"/>
@@ -30517,9 +30469,9 @@
           <w:sz w:val="20"/>
           <w:szCs w:val="20"/>
         </w:rPr>
-        <w:t xml:space="preserve"> = require('~/cartridge/scripts/facade/</w:t>
-      </w:r>
-      <w:proofErr w:type="spellStart"/>
+        <w:t>CardFacade</w:t>
+      </w:r>
+      <w:proofErr w:type="spellEnd"/>
       <w:r>
         <w:rPr>
           <w:rFonts w:asciiTheme="minorHAnsi" w:hAnsiTheme="minorHAnsi"/>
@@ -30527,47 +30479,26 @@
           <w:sz w:val="20"/>
           <w:szCs w:val="20"/>
         </w:rPr>
-        <w:t>CardFacade</w:t>
-      </w:r>
-      <w:proofErr w:type="spellEnd"/>
-      <w:r>
+        <w:t>');</w:t>
+      </w:r>
+    </w:p>
+    <w:p>
+      <w:pPr>
         <w:rPr>
           <w:rFonts w:asciiTheme="minorHAnsi" w:hAnsiTheme="minorHAnsi"/>
           <w:color w:val="2F5496" w:themeColor="accent1" w:themeShade="BF"/>
           <w:sz w:val="20"/>
           <w:szCs w:val="20"/>
         </w:rPr>
-        <w:t>');</w:t>
-      </w:r>
-    </w:p>
-    <w:p>
-      <w:pPr>
+      </w:pPr>
+      <w:r>
         <w:rPr>
           <w:rFonts w:asciiTheme="minorHAnsi" w:hAnsiTheme="minorHAnsi"/>
           <w:color w:val="2F5496" w:themeColor="accent1" w:themeShade="BF"/>
           <w:sz w:val="20"/>
           <w:szCs w:val="20"/>
         </w:rPr>
-      </w:pPr>
-      <w:proofErr w:type="spellStart"/>
-      <w:r>
-        <w:rPr>
-          <w:rFonts w:asciiTheme="minorHAnsi" w:hAnsiTheme="minorHAnsi"/>
-          <w:color w:val="2F5496" w:themeColor="accent1" w:themeShade="BF"/>
-          <w:sz w:val="20"/>
-          <w:szCs w:val="20"/>
-        </w:rPr>
-        <w:t>var</w:t>
-      </w:r>
-      <w:proofErr w:type="spellEnd"/>
-      <w:r>
-        <w:rPr>
-          <w:rFonts w:asciiTheme="minorHAnsi" w:hAnsiTheme="minorHAnsi"/>
-          <w:color w:val="2F5496" w:themeColor="accent1" w:themeShade="BF"/>
-          <w:sz w:val="20"/>
-          <w:szCs w:val="20"/>
-        </w:rPr>
-        <w:t xml:space="preserve"> </w:t>
+        <w:t xml:space="preserve">var </w:t>
       </w:r>
       <w:proofErr w:type="spellStart"/>
       <w:r>
@@ -31714,7 +31645,6 @@
           <w:szCs w:val="20"/>
         </w:rPr>
       </w:pPr>
-      <w:proofErr w:type="spellStart"/>
       <w:r>
         <w:rPr>
           <w:rFonts w:asciiTheme="minorHAnsi" w:hAnsiTheme="minorHAnsi"/>
@@ -31722,9 +31652,9 @@
           <w:sz w:val="20"/>
           <w:szCs w:val="20"/>
         </w:rPr>
-        <w:t>var</w:t>
-      </w:r>
-      <w:proofErr w:type="spellEnd"/>
+        <w:t xml:space="preserve">var </w:t>
+      </w:r>
+      <w:proofErr w:type="spellStart"/>
       <w:r>
         <w:rPr>
           <w:rFonts w:asciiTheme="minorHAnsi" w:hAnsiTheme="minorHAnsi"/>
@@ -31732,9 +31662,9 @@
           <w:sz w:val="20"/>
           <w:szCs w:val="20"/>
         </w:rPr>
-        <w:t xml:space="preserve"> </w:t>
-      </w:r>
-      <w:proofErr w:type="spellStart"/>
+        <w:t>CardFacade</w:t>
+      </w:r>
+      <w:proofErr w:type="spellEnd"/>
       <w:r>
         <w:rPr>
           <w:rFonts w:asciiTheme="minorHAnsi" w:hAnsiTheme="minorHAnsi"/>
@@ -31742,9 +31672,9 @@
           <w:sz w:val="20"/>
           <w:szCs w:val="20"/>
         </w:rPr>
-        <w:t>CardFacade</w:t>
-      </w:r>
-      <w:proofErr w:type="spellEnd"/>
+        <w:t xml:space="preserve"> = require('~/cartridge/scripts/facade/</w:t>
+      </w:r>
+      <w:proofErr w:type="spellStart"/>
       <w:r>
         <w:rPr>
           <w:rFonts w:asciiTheme="minorHAnsi" w:hAnsiTheme="minorHAnsi"/>
@@ -31752,9 +31682,9 @@
           <w:sz w:val="20"/>
           <w:szCs w:val="20"/>
         </w:rPr>
-        <w:t xml:space="preserve"> = require('~/cartridge/scripts/facade/</w:t>
-      </w:r>
-      <w:proofErr w:type="spellStart"/>
+        <w:t>CardFacade</w:t>
+      </w:r>
+      <w:proofErr w:type="spellEnd"/>
       <w:r>
         <w:rPr>
           <w:rFonts w:asciiTheme="minorHAnsi" w:hAnsiTheme="minorHAnsi"/>
@@ -31762,47 +31692,26 @@
           <w:sz w:val="20"/>
           <w:szCs w:val="20"/>
         </w:rPr>
-        <w:t>CardFacade</w:t>
-      </w:r>
-      <w:proofErr w:type="spellEnd"/>
-      <w:r>
+        <w:t>');</w:t>
+      </w:r>
+    </w:p>
+    <w:p>
+      <w:pPr>
         <w:rPr>
           <w:rFonts w:asciiTheme="minorHAnsi" w:hAnsiTheme="minorHAnsi"/>
           <w:color w:val="2F5496" w:themeColor="accent1" w:themeShade="BF"/>
           <w:sz w:val="20"/>
           <w:szCs w:val="20"/>
         </w:rPr>
-        <w:t>');</w:t>
-      </w:r>
-    </w:p>
-    <w:p>
-      <w:pPr>
+      </w:pPr>
+      <w:r>
         <w:rPr>
           <w:rFonts w:asciiTheme="minorHAnsi" w:hAnsiTheme="minorHAnsi"/>
           <w:color w:val="2F5496" w:themeColor="accent1" w:themeShade="BF"/>
           <w:sz w:val="20"/>
           <w:szCs w:val="20"/>
         </w:rPr>
-      </w:pPr>
-      <w:proofErr w:type="spellStart"/>
-      <w:r>
-        <w:rPr>
-          <w:rFonts w:asciiTheme="minorHAnsi" w:hAnsiTheme="minorHAnsi"/>
-          <w:color w:val="2F5496" w:themeColor="accent1" w:themeShade="BF"/>
-          <w:sz w:val="20"/>
-          <w:szCs w:val="20"/>
-        </w:rPr>
-        <w:t>var</w:t>
-      </w:r>
-      <w:proofErr w:type="spellEnd"/>
-      <w:r>
-        <w:rPr>
-          <w:rFonts w:asciiTheme="minorHAnsi" w:hAnsiTheme="minorHAnsi"/>
-          <w:color w:val="2F5496" w:themeColor="accent1" w:themeShade="BF"/>
-          <w:sz w:val="20"/>
-          <w:szCs w:val="20"/>
-        </w:rPr>
-        <w:t xml:space="preserve"> </w:t>
+        <w:t xml:space="preserve">var </w:t>
       </w:r>
       <w:proofErr w:type="spellStart"/>
       <w:r>
@@ -46888,7 +46797,7 @@
     </w:rPrDefault>
     <w:pPrDefault/>
   </w:docDefaults>
-  <w:latentStyles w:defLockedState="0" w:defUIPriority="99" w:defSemiHidden="0" w:defUnhideWhenUsed="0" w:defQFormat="0" w:count="376">
+  <w:latentStyles w:defLockedState="0" w:defUIPriority="99" w:defSemiHidden="0" w:defUnhideWhenUsed="0" w:defQFormat="0" w:count="377">
     <w:lsdException w:name="Normal" w:uiPriority="0" w:qFormat="1"/>
     <w:lsdException w:name="heading 1" w:uiPriority="9" w:qFormat="1"/>
     <w:lsdException w:name="heading 2" w:semiHidden="1" w:uiPriority="9" w:unhideWhenUsed="1" w:qFormat="1"/>
@@ -46994,7 +46903,6 @@
     <w:lsdException w:name="HTML Sample" w:semiHidden="1" w:unhideWhenUsed="1"/>
     <w:lsdException w:name="HTML Typewriter" w:semiHidden="1" w:unhideWhenUsed="1"/>
     <w:lsdException w:name="HTML Variable" w:semiHidden="1" w:unhideWhenUsed="1"/>
-    <w:lsdException w:name="Normal Table" w:semiHidden="1" w:unhideWhenUsed="1"/>
     <w:lsdException w:name="annotation subject" w:semiHidden="1" w:unhideWhenUsed="1"/>
     <w:lsdException w:name="No List" w:semiHidden="1" w:unhideWhenUsed="1"/>
     <w:lsdException w:name="Outline List 1" w:semiHidden="1" w:unhideWhenUsed="1"/>
@@ -47041,10 +46949,8 @@
     <w:lsdException w:name="Table Subtle 2" w:semiHidden="1" w:unhideWhenUsed="1"/>
     <w:lsdException w:name="Table Web 1" w:semiHidden="1" w:unhideWhenUsed="1"/>
     <w:lsdException w:name="Table Web 2" w:semiHidden="1" w:unhideWhenUsed="1"/>
-    <w:lsdException w:name="Table Web 3" w:semiHidden="1" w:unhideWhenUsed="1"/>
     <w:lsdException w:name="Balloon Text" w:semiHidden="1" w:unhideWhenUsed="1"/>
     <w:lsdException w:name="Table Grid" w:uiPriority="59"/>
-    <w:lsdException w:name="Table Theme" w:semiHidden="1" w:unhideWhenUsed="1"/>
     <w:lsdException w:name="Placeholder Text" w:semiHidden="1"/>
     <w:lsdException w:name="No Spacing" w:uiPriority="1" w:qFormat="1"/>
     <w:lsdException w:name="Light Shading" w:uiPriority="60"/>
@@ -47265,6 +47171,7 @@
     <w:lsdException w:name="Hashtag" w:semiHidden="1" w:unhideWhenUsed="1"/>
     <w:lsdException w:name="Unresolved Mention" w:semiHidden="1" w:unhideWhenUsed="1"/>
     <w:lsdException w:name="Smart Link" w:semiHidden="1" w:unhideWhenUsed="1"/>
+    <w:lsdException w:name="Smart Link Error" w:semiHidden="1" w:unhideWhenUsed="1"/>
   </w:latentStyles>
   <w:style w:type="paragraph" w:default="1" w:styleId="Normal">
     <w:name w:val="Normal"/>
@@ -48947,7 +48854,7 @@
 </file>
 
 <file path=customXml/itemProps1.xml><?xml version="1.0" encoding="utf-8"?>
-<ds:datastoreItem xmlns:ds="http://schemas.openxmlformats.org/officeDocument/2006/customXml" ds:itemID="{9C46643D-D717-EC44-A2B7-A1874FDCCD00}">
+<ds:datastoreItem xmlns:ds="http://schemas.openxmlformats.org/officeDocument/2006/customXml" ds:itemID="{19AE1117-F063-D748-AD1B-2E073B9C279D}">
   <ds:schemaRefs>
     <ds:schemaRef ds:uri="http://schemas.openxmlformats.org/officeDocument/2006/bibliography"/>
   </ds:schemaRefs>

</xml_diff>

<commit_message>
Klarna updates : Use language setting on payment method for bill-to language in Klarna API calls.  Fixs bug preventing a new klarna session from being generated after a failed authorization.
</commit_message>
<xml_diff>
--- a/configuration/Cybersource Cartridge Integration SFRA v19_3.docx
+++ b/configuration/Cybersource Cartridge Integration SFRA v19_3.docx
@@ -13262,16 +13262,7 @@
           <w:rFonts w:asciiTheme="minorHAnsi" w:hAnsiTheme="minorHAnsi"/>
           <w:color w:val="404040" w:themeColor="text1" w:themeTint="BF"/>
         </w:rPr>
-        <w:t xml:space="preserve"> you to send them ‘Not Confirmed’ Orders, you may or may not want this job.  You will need to determine if the Order con</w:t>
-      </w:r>
-      <w:bookmarkStart w:id="13" w:name="_GoBack"/>
-      <w:bookmarkEnd w:id="13"/>
-      <w:r>
-        <w:rPr>
-          <w:rFonts w:asciiTheme="minorHAnsi" w:hAnsiTheme="minorHAnsi"/>
-          <w:color w:val="404040" w:themeColor="text1" w:themeTint="BF"/>
-        </w:rPr>
-        <w:t>firmation status is required, or desired</w:t>
+        <w:t xml:space="preserve"> you to send them ‘Not Confirmed’ Orders, you may or may not want this job.  You will need to determine if the Order confirmation status is required, or desired</w:t>
       </w:r>
       <w:r>
         <w:rPr>
@@ -14177,12 +14168,12 @@
         </w:rPr>
         <w:br w:type="page"/>
       </w:r>
-      <w:bookmarkStart w:id="14" w:name="_Toc2169308"/>
+      <w:bookmarkStart w:id="13" w:name="_Toc2169308"/>
       <w:r>
         <w:lastRenderedPageBreak/>
         <w:t>Payment Tokenization</w:t>
       </w:r>
-      <w:bookmarkEnd w:id="14"/>
+      <w:bookmarkEnd w:id="13"/>
     </w:p>
     <w:p>
       <w:pPr>
@@ -14811,12 +14802,12 @@
           <w:szCs w:val="40"/>
         </w:rPr>
       </w:pPr>
-      <w:bookmarkStart w:id="15" w:name="_Toc2169309"/>
+      <w:bookmarkStart w:id="14" w:name="_Toc2169309"/>
       <w:r>
         <w:lastRenderedPageBreak/>
         <w:t>Subscription Token Creation</w:t>
       </w:r>
-      <w:bookmarkEnd w:id="15"/>
+      <w:bookmarkEnd w:id="14"/>
     </w:p>
     <w:p>
       <w:pPr>
@@ -15309,12 +15300,12 @@
           <w:numId w:val="30"/>
         </w:numPr>
       </w:pPr>
-      <w:bookmarkStart w:id="16" w:name="_Toc2169310"/>
+      <w:bookmarkStart w:id="15" w:name="_Toc2169310"/>
       <w:r>
         <w:lastRenderedPageBreak/>
         <w:t>Apple Pay</w:t>
       </w:r>
-      <w:bookmarkEnd w:id="16"/>
+      <w:bookmarkEnd w:id="15"/>
     </w:p>
     <w:p>
       <w:pPr>
@@ -17525,7 +17516,7 @@
           <w:szCs w:val="36"/>
         </w:rPr>
       </w:pPr>
-      <w:bookmarkStart w:id="17" w:name="_Toc2169311"/>
+      <w:bookmarkStart w:id="16" w:name="_Toc2169311"/>
       <w:r>
         <w:rPr>
           <w:sz w:val="36"/>
@@ -17534,7 +17525,7 @@
         <w:lastRenderedPageBreak/>
         <w:t>PayPal</w:t>
       </w:r>
-      <w:bookmarkEnd w:id="17"/>
+      <w:bookmarkEnd w:id="16"/>
     </w:p>
     <w:p>
       <w:pPr>
@@ -18084,8 +18075,8 @@
         <w:t>:</w:t>
       </w:r>
     </w:p>
-    <w:bookmarkStart w:id="18" w:name="_MON_1610653789"/>
-    <w:bookmarkEnd w:id="18"/>
+    <w:bookmarkStart w:id="17" w:name="_MON_1610653789"/>
+    <w:bookmarkEnd w:id="17"/>
     <w:p>
       <w:pPr>
         <w:rPr>
@@ -18122,7 +18113,7 @@
           <v:shape id="_x0000_i1026" type="#_x0000_t75" alt="" style="width:76.1pt;height:48.7pt;mso-width-percent:0;mso-height-percent:0;mso-width-percent:0;mso-height-percent:0" o:ole="">
             <v:imagedata r:id="rId15" o:title=""/>
           </v:shape>
-          <o:OLEObject Type="Embed" ProgID="Word.Document.12" ShapeID="_x0000_i1026" DrawAspect="Icon" ObjectID="_1629641665" r:id="rId16">
+          <o:OLEObject Type="Embed" ProgID="Word.Document.12" ShapeID="_x0000_i1026" DrawAspect="Icon" ObjectID="_1632053849" r:id="rId16">
             <o:FieldCodes>\s</o:FieldCodes>
           </o:OLEObject>
         </w:object>
@@ -18156,7 +18147,7 @@
           <w:szCs w:val="36"/>
         </w:rPr>
       </w:pPr>
-      <w:bookmarkStart w:id="19" w:name="_Toc2169312"/>
+      <w:bookmarkStart w:id="18" w:name="_Toc2169312"/>
       <w:r>
         <w:rPr>
           <w:sz w:val="36"/>
@@ -18164,7 +18155,7 @@
         </w:rPr>
         <w:t>PayPal Express</w:t>
       </w:r>
-      <w:bookmarkEnd w:id="19"/>
+      <w:bookmarkEnd w:id="18"/>
     </w:p>
     <w:p>
       <w:pPr>
@@ -19479,7 +19470,7 @@
           <w:szCs w:val="36"/>
         </w:rPr>
       </w:pPr>
-      <w:bookmarkStart w:id="20" w:name="_Toc2169313"/>
+      <w:bookmarkStart w:id="19" w:name="_Toc2169313"/>
       <w:r>
         <w:rPr>
           <w:rFonts w:cstheme="majorHAnsi"/>
@@ -19488,7 +19479,7 @@
         </w:rPr>
         <w:t>PayPal Credit</w:t>
       </w:r>
-      <w:bookmarkEnd w:id="20"/>
+      <w:bookmarkEnd w:id="19"/>
     </w:p>
     <w:p/>
     <w:p>
@@ -20196,7 +20187,7 @@
           <w:szCs w:val="36"/>
         </w:rPr>
       </w:pPr>
-      <w:bookmarkStart w:id="21" w:name="_Toc2169314"/>
+      <w:bookmarkStart w:id="20" w:name="_Toc2169314"/>
       <w:r>
         <w:rPr>
           <w:sz w:val="36"/>
@@ -20204,7 +20195,7 @@
         </w:rPr>
         <w:t>PayPal Billing Agreement</w:t>
       </w:r>
-      <w:bookmarkEnd w:id="21"/>
+      <w:bookmarkEnd w:id="20"/>
     </w:p>
     <w:p/>
     <w:p>
@@ -20841,11 +20832,11 @@
           <w:numId w:val="30"/>
         </w:numPr>
       </w:pPr>
-      <w:bookmarkStart w:id="22" w:name="_Toc2169315"/>
+      <w:bookmarkStart w:id="21" w:name="_Toc2169315"/>
       <w:r>
         <w:t>Payer Authentication</w:t>
       </w:r>
-      <w:bookmarkEnd w:id="22"/>
+      <w:bookmarkEnd w:id="21"/>
     </w:p>
     <w:p>
       <w:pPr>
@@ -22571,8 +22562,8 @@
         <w:t>and would like to upgrade to 3DS2.0, please refer below doc.</w:t>
       </w:r>
     </w:p>
-    <w:bookmarkStart w:id="23" w:name="_MON_1629551926"/>
-    <w:bookmarkEnd w:id="23"/>
+    <w:bookmarkStart w:id="22" w:name="_MON_1629551926"/>
+    <w:bookmarkEnd w:id="22"/>
     <w:p>
       <w:pPr>
         <w:rPr>
@@ -22594,7 +22585,7 @@
           <v:shape id="_x0000_i1025" type="#_x0000_t75" alt="" style="width:76.1pt;height:48pt;mso-width-percent:0;mso-height-percent:0;mso-width-percent:0;mso-height-percent:0" o:ole="">
             <v:imagedata r:id="rId18" o:title=""/>
           </v:shape>
-          <o:OLEObject Type="Embed" ProgID="Word.Document.12" ShapeID="_x0000_i1025" DrawAspect="Icon" ObjectID="_1629641666" r:id="rId19">
+          <o:OLEObject Type="Embed" ProgID="Word.Document.12" ShapeID="_x0000_i1025" DrawAspect="Icon" ObjectID="_1632053850" r:id="rId19">
             <o:FieldCodes>\s</o:FieldCodes>
           </o:OLEObject>
         </w:object>
@@ -22612,7 +22603,7 @@
           <w:szCs w:val="36"/>
         </w:rPr>
       </w:pPr>
-      <w:bookmarkStart w:id="24" w:name="_Toc2169316"/>
+      <w:bookmarkStart w:id="23" w:name="_Toc2169316"/>
       <w:r>
         <w:rPr>
           <w:sz w:val="36"/>
@@ -22649,7 +22640,7 @@
         </w:rPr>
         <w:t>iFrame</w:t>
       </w:r>
-      <w:bookmarkEnd w:id="24"/>
+      <w:bookmarkEnd w:id="23"/>
       <w:proofErr w:type="spellEnd"/>
     </w:p>
     <w:p/>
@@ -24010,7 +24001,7 @@
           <w:szCs w:val="36"/>
         </w:rPr>
       </w:pPr>
-      <w:bookmarkStart w:id="25" w:name="_Toc2169317"/>
+      <w:bookmarkStart w:id="24" w:name="_Toc2169317"/>
       <w:r>
         <w:rPr>
           <w:sz w:val="36"/>
@@ -24018,7 +24009,7 @@
         </w:rPr>
         <w:t>Secure Acceptance Redirect</w:t>
       </w:r>
-      <w:bookmarkEnd w:id="25"/>
+      <w:bookmarkEnd w:id="24"/>
     </w:p>
     <w:p>
       <w:pPr>
@@ -25392,7 +25383,7 @@
           <w:szCs w:val="36"/>
         </w:rPr>
       </w:pPr>
-      <w:bookmarkStart w:id="26" w:name="_Toc2169318"/>
+      <w:bookmarkStart w:id="25" w:name="_Toc2169318"/>
       <w:r>
         <w:rPr>
           <w:sz w:val="36"/>
@@ -25442,7 +25433,7 @@
         </w:rPr>
         <w:t>Checkout API</w:t>
       </w:r>
-      <w:bookmarkEnd w:id="26"/>
+      <w:bookmarkEnd w:id="25"/>
     </w:p>
     <w:p>
       <w:pPr>
@@ -26924,7 +26915,7 @@
           <w:numId w:val="30"/>
         </w:numPr>
       </w:pPr>
-      <w:bookmarkStart w:id="27" w:name="_Toc2169319"/>
+      <w:bookmarkStart w:id="26" w:name="_Toc2169319"/>
       <w:r>
         <w:lastRenderedPageBreak/>
         <w:t>Secure Acceptance</w:t>
@@ -26939,7 +26930,7 @@
       <w:r>
         <w:t>MicroForm</w:t>
       </w:r>
-      <w:bookmarkEnd w:id="27"/>
+      <w:bookmarkEnd w:id="26"/>
       <w:proofErr w:type="spellEnd"/>
     </w:p>
     <w:p>
@@ -28479,8 +28470,8 @@
           <w:szCs w:val="36"/>
         </w:rPr>
       </w:pPr>
-      <w:bookmarkStart w:id="28" w:name="_Toc2169320"/>
-      <w:bookmarkStart w:id="29" w:name="_Toc528589849"/>
+      <w:bookmarkStart w:id="27" w:name="_Toc2169320"/>
+      <w:bookmarkStart w:id="28" w:name="_Toc528589849"/>
       <w:r>
         <w:rPr>
           <w:sz w:val="36"/>
@@ -28489,7 +28480,7 @@
         <w:lastRenderedPageBreak/>
         <w:t>Capture Service</w:t>
       </w:r>
-      <w:bookmarkEnd w:id="28"/>
+      <w:bookmarkEnd w:id="27"/>
     </w:p>
     <w:p/>
     <w:p>
@@ -29836,7 +29827,7 @@
         <w:lastRenderedPageBreak/>
         <w:t xml:space="preserve"> </w:t>
       </w:r>
-      <w:bookmarkStart w:id="30" w:name="_Toc2169321"/>
+      <w:bookmarkStart w:id="29" w:name="_Toc2169321"/>
       <w:r>
         <w:rPr>
           <w:sz w:val="36"/>
@@ -29851,7 +29842,7 @@
         </w:rPr>
         <w:t xml:space="preserve"> Service</w:t>
       </w:r>
-      <w:bookmarkEnd w:id="30"/>
+      <w:bookmarkEnd w:id="29"/>
     </w:p>
     <w:p>
       <w:pPr>
@@ -31186,7 +31177,7 @@
           <w:szCs w:val="36"/>
         </w:rPr>
       </w:pPr>
-      <w:bookmarkStart w:id="31" w:name="_Toc2169322"/>
+      <w:bookmarkStart w:id="30" w:name="_Toc2169322"/>
       <w:r>
         <w:rPr>
           <w:sz w:val="36"/>
@@ -31202,7 +31193,7 @@
         </w:rPr>
         <w:t xml:space="preserve"> Service</w:t>
       </w:r>
-      <w:bookmarkEnd w:id="31"/>
+      <w:bookmarkEnd w:id="30"/>
     </w:p>
     <w:p/>
     <w:p>
@@ -32357,8 +32348,8 @@
           <w:szCs w:val="36"/>
         </w:rPr>
       </w:pPr>
-      <w:bookmarkStart w:id="32" w:name="_Toc2169323"/>
-      <w:bookmarkEnd w:id="29"/>
+      <w:bookmarkStart w:id="31" w:name="_Toc2169323"/>
+      <w:bookmarkEnd w:id="28"/>
       <w:r>
         <w:rPr>
           <w:sz w:val="36"/>
@@ -32381,7 +32372,7 @@
         </w:rPr>
         <w:t>s</w:t>
       </w:r>
-      <w:bookmarkEnd w:id="32"/>
+      <w:bookmarkEnd w:id="31"/>
     </w:p>
     <w:p>
       <w:pPr>
@@ -33373,12 +33364,12 @@
           <w:numId w:val="30"/>
         </w:numPr>
       </w:pPr>
-      <w:bookmarkStart w:id="33" w:name="_Toc2169324"/>
+      <w:bookmarkStart w:id="32" w:name="_Toc2169324"/>
       <w:r>
         <w:lastRenderedPageBreak/>
         <w:t>Visa Checkout</w:t>
       </w:r>
-      <w:bookmarkEnd w:id="33"/>
+      <w:bookmarkEnd w:id="32"/>
     </w:p>
     <w:p>
       <w:pPr>
@@ -35185,7 +35176,7 @@
           <w:szCs w:val="36"/>
         </w:rPr>
       </w:pPr>
-      <w:bookmarkStart w:id="34" w:name="_Toc2169325"/>
+      <w:bookmarkStart w:id="33" w:name="_Toc2169325"/>
       <w:r>
         <w:rPr>
           <w:sz w:val="36"/>
@@ -35194,7 +35185,7 @@
         <w:lastRenderedPageBreak/>
         <w:t>Bank Transfer</w:t>
       </w:r>
-      <w:bookmarkEnd w:id="34"/>
+      <w:bookmarkEnd w:id="33"/>
     </w:p>
     <w:p>
       <w:pPr>
@@ -38055,11 +38046,11 @@
           <w:numId w:val="30"/>
         </w:numPr>
       </w:pPr>
-      <w:bookmarkStart w:id="35" w:name="_Toc2169326"/>
+      <w:bookmarkStart w:id="34" w:name="_Toc2169326"/>
       <w:r>
         <w:t>Alipay</w:t>
       </w:r>
-      <w:bookmarkEnd w:id="35"/>
+      <w:bookmarkEnd w:id="34"/>
     </w:p>
     <w:p>
       <w:pPr>
@@ -39571,7 +39562,7 @@
           <w:szCs w:val="36"/>
         </w:rPr>
       </w:pPr>
-      <w:bookmarkStart w:id="36" w:name="_Toc2169327"/>
+      <w:bookmarkStart w:id="35" w:name="_Toc2169327"/>
       <w:r>
         <w:rPr>
           <w:sz w:val="36"/>
@@ -39580,7 +39571,7 @@
         <w:lastRenderedPageBreak/>
         <w:t>Google Pay</w:t>
       </w:r>
-      <w:bookmarkEnd w:id="36"/>
+      <w:bookmarkEnd w:id="35"/>
     </w:p>
     <w:p>
       <w:pPr>
@@ -40436,44 +40427,2148 @@
     </w:tbl>
     <w:p>
       <w:pPr>
-        <w:rPr>
-          <w:b/>
-          <w:color w:val="262626" w:themeColor="text1" w:themeTint="D9"/>
-          <w:sz w:val="40"/>
-          <w:szCs w:val="40"/>
-        </w:rPr>
-      </w:pPr>
-    </w:p>
-    <w:p>
-      <w:pPr>
-        <w:rPr>
-          <w:b/>
-          <w:color w:val="262626" w:themeColor="text1" w:themeTint="D9"/>
-          <w:sz w:val="40"/>
-          <w:szCs w:val="40"/>
-        </w:rPr>
-      </w:pPr>
-      <w:r>
-        <w:rPr>
-          <w:b/>
-          <w:color w:val="262626" w:themeColor="text1" w:themeTint="D9"/>
-          <w:sz w:val="40"/>
-          <w:szCs w:val="40"/>
-        </w:rPr>
+        <w:pStyle w:val="Heading1"/>
+      </w:pPr>
+      <w:r>
+        <w:br w:type="page"/>
+      </w:r>
+    </w:p>
+    <w:p>
+      <w:pPr>
+        <w:pStyle w:val="Heading1"/>
+        <w:numPr>
+          <w:ilvl w:val="0"/>
+          <w:numId w:val="30"/>
+        </w:numPr>
+      </w:pPr>
+      <w:proofErr w:type="spellStart"/>
+      <w:r>
         <w:lastRenderedPageBreak/>
-        <w:br w:type="page"/>
-      </w:r>
-    </w:p>
-    <w:p>
-      <w:pPr>
-        <w:rPr>
-          <w:b/>
-          <w:color w:val="262626" w:themeColor="text1" w:themeTint="D9"/>
-          <w:sz w:val="40"/>
-          <w:szCs w:val="40"/>
-        </w:rPr>
-      </w:pPr>
-    </w:p>
+        <w:t>Klarna</w:t>
+      </w:r>
+      <w:proofErr w:type="spellEnd"/>
+    </w:p>
+    <w:p/>
+    <w:p>
+      <w:pPr>
+        <w:rPr>
+          <w:i/>
+          <w:color w:val="404040" w:themeColor="text1" w:themeTint="BF"/>
+          <w:sz w:val="36"/>
+          <w:szCs w:val="36"/>
+        </w:rPr>
+      </w:pPr>
+      <w:r>
+        <w:rPr>
+          <w:i/>
+          <w:color w:val="404040" w:themeColor="text1" w:themeTint="BF"/>
+          <w:sz w:val="36"/>
+          <w:szCs w:val="36"/>
+        </w:rPr>
+        <w:t>Integration Overview</w:t>
+      </w:r>
+    </w:p>
+    <w:p/>
+    <w:p>
+      <w:pPr>
+        <w:pStyle w:val="pbobodytext"/>
+        <w:rPr>
+          <w:rFonts w:asciiTheme="minorHAnsi" w:hAnsiTheme="minorHAnsi" w:cstheme="minorHAnsi"/>
+          <w:sz w:val="24"/>
+          <w:szCs w:val="24"/>
+        </w:rPr>
+      </w:pPr>
+      <w:r>
+        <w:tab/>
+      </w:r>
+      <w:r>
+        <w:tab/>
+      </w:r>
+      <w:r>
+        <w:rPr>
+          <w:rFonts w:asciiTheme="minorHAnsi" w:hAnsiTheme="minorHAnsi" w:cstheme="minorHAnsi"/>
+          <w:sz w:val="24"/>
+          <w:szCs w:val="24"/>
+        </w:rPr>
+        <w:t xml:space="preserve">The </w:t>
+      </w:r>
+      <w:proofErr w:type="spellStart"/>
+      <w:r>
+        <w:rPr>
+          <w:rFonts w:asciiTheme="minorHAnsi" w:hAnsiTheme="minorHAnsi" w:cstheme="minorHAnsi"/>
+          <w:sz w:val="24"/>
+          <w:szCs w:val="24"/>
+        </w:rPr>
+        <w:t>Klarna</w:t>
+      </w:r>
+      <w:proofErr w:type="spellEnd"/>
+      <w:r>
+        <w:rPr>
+          <w:rFonts w:asciiTheme="minorHAnsi" w:hAnsiTheme="minorHAnsi" w:cstheme="minorHAnsi"/>
+          <w:sz w:val="24"/>
+          <w:szCs w:val="24"/>
+        </w:rPr>
+        <w:t xml:space="preserve"> authorization service allows storefront application to request for credit authorization for the total order amount. The </w:t>
+      </w:r>
+      <w:r>
+        <w:rPr>
+          <w:rFonts w:asciiTheme="minorHAnsi" w:hAnsiTheme="minorHAnsi" w:cstheme="minorHAnsi"/>
+          <w:sz w:val="24"/>
+          <w:szCs w:val="24"/>
+        </w:rPr>
+        <w:t>process begins with</w:t>
+      </w:r>
+      <w:r>
+        <w:rPr>
+          <w:rFonts w:asciiTheme="minorHAnsi" w:hAnsiTheme="minorHAnsi" w:cstheme="minorHAnsi"/>
+          <w:sz w:val="24"/>
+          <w:szCs w:val="24"/>
+        </w:rPr>
+        <w:t xml:space="preserve"> initially mak</w:t>
+      </w:r>
+      <w:r>
+        <w:rPr>
+          <w:rFonts w:asciiTheme="minorHAnsi" w:hAnsiTheme="minorHAnsi" w:cstheme="minorHAnsi"/>
+          <w:sz w:val="24"/>
+          <w:szCs w:val="24"/>
+        </w:rPr>
+        <w:t>ing</w:t>
+      </w:r>
+      <w:r>
+        <w:rPr>
+          <w:rFonts w:asciiTheme="minorHAnsi" w:hAnsiTheme="minorHAnsi" w:cstheme="minorHAnsi"/>
+          <w:sz w:val="24"/>
+          <w:szCs w:val="24"/>
+        </w:rPr>
+        <w:t xml:space="preserve"> the call to CyberSource Init Session service to initialize the </w:t>
+      </w:r>
+      <w:proofErr w:type="spellStart"/>
+      <w:r>
+        <w:rPr>
+          <w:rFonts w:asciiTheme="minorHAnsi" w:hAnsiTheme="minorHAnsi" w:cstheme="minorHAnsi"/>
+          <w:sz w:val="24"/>
+          <w:szCs w:val="24"/>
+        </w:rPr>
+        <w:t>Klarna</w:t>
+      </w:r>
+      <w:proofErr w:type="spellEnd"/>
+      <w:r>
+        <w:rPr>
+          <w:rFonts w:asciiTheme="minorHAnsi" w:hAnsiTheme="minorHAnsi" w:cstheme="minorHAnsi"/>
+          <w:sz w:val="24"/>
+          <w:szCs w:val="24"/>
+        </w:rPr>
+        <w:t xml:space="preserve"> widget</w:t>
+      </w:r>
+      <w:r>
+        <w:rPr>
+          <w:rFonts w:asciiTheme="minorHAnsi" w:hAnsiTheme="minorHAnsi" w:cstheme="minorHAnsi"/>
+          <w:sz w:val="24"/>
+          <w:szCs w:val="24"/>
+        </w:rPr>
+        <w:t xml:space="preserve">, update the </w:t>
+      </w:r>
+      <w:proofErr w:type="spellStart"/>
+      <w:r>
+        <w:rPr>
+          <w:rFonts w:asciiTheme="minorHAnsi" w:hAnsiTheme="minorHAnsi" w:cstheme="minorHAnsi"/>
+          <w:sz w:val="24"/>
+          <w:szCs w:val="24"/>
+        </w:rPr>
+        <w:t>klarna</w:t>
+      </w:r>
+      <w:proofErr w:type="spellEnd"/>
+      <w:r>
+        <w:rPr>
+          <w:rFonts w:asciiTheme="minorHAnsi" w:hAnsiTheme="minorHAnsi" w:cstheme="minorHAnsi"/>
+          <w:sz w:val="24"/>
+          <w:szCs w:val="24"/>
+        </w:rPr>
+        <w:t xml:space="preserve"> session with PII data</w:t>
+      </w:r>
+      <w:r>
+        <w:rPr>
+          <w:rFonts w:asciiTheme="minorHAnsi" w:hAnsiTheme="minorHAnsi" w:cstheme="minorHAnsi"/>
+          <w:sz w:val="24"/>
+          <w:szCs w:val="24"/>
+        </w:rPr>
+        <w:t xml:space="preserve"> and </w:t>
+      </w:r>
+      <w:proofErr w:type="spellStart"/>
+      <w:r>
+        <w:rPr>
+          <w:rFonts w:asciiTheme="minorHAnsi" w:hAnsiTheme="minorHAnsi" w:cstheme="minorHAnsi"/>
+          <w:sz w:val="24"/>
+          <w:szCs w:val="24"/>
+        </w:rPr>
+        <w:t>Klarna</w:t>
+      </w:r>
+      <w:proofErr w:type="spellEnd"/>
+      <w:r>
+        <w:rPr>
+          <w:rFonts w:asciiTheme="minorHAnsi" w:hAnsiTheme="minorHAnsi" w:cstheme="minorHAnsi"/>
+          <w:sz w:val="24"/>
+          <w:szCs w:val="24"/>
+        </w:rPr>
+        <w:t xml:space="preserve"> JS API authorization call along with authorization web service call to CyberSource authorization service and receive confirmation about the availability of the funds.  </w:t>
+      </w:r>
+    </w:p>
+    <w:p>
+      <w:pPr>
+        <w:rPr>
+          <w:rFonts w:cs="Arial"/>
+          <w:color w:val="000000"/>
+        </w:rPr>
+      </w:pPr>
+      <w:r>
+        <w:rPr>
+          <w:rFonts w:asciiTheme="minorHAnsi" w:hAnsiTheme="minorHAnsi" w:cstheme="minorHAnsi"/>
+          <w:color w:val="000000"/>
+        </w:rPr>
+        <w:t xml:space="preserve">The Demandware KLARNA_CREDIT–Authorize populates the authorization request with ship-to, bill-to, </w:t>
+      </w:r>
+      <w:proofErr w:type="spellStart"/>
+      <w:r>
+        <w:rPr>
+          <w:rFonts w:asciiTheme="minorHAnsi" w:hAnsiTheme="minorHAnsi" w:cstheme="minorHAnsi"/>
+          <w:color w:val="000000"/>
+        </w:rPr>
+        <w:t>Klarna</w:t>
+      </w:r>
+      <w:proofErr w:type="spellEnd"/>
+      <w:r>
+        <w:rPr>
+          <w:rFonts w:asciiTheme="minorHAnsi" w:hAnsiTheme="minorHAnsi" w:cstheme="minorHAnsi"/>
+          <w:color w:val="000000"/>
+        </w:rPr>
+        <w:t xml:space="preserve"> Item data, and purchase total data from the basket and invokes the authorization web service call using CyberSource web service API</w:t>
+      </w:r>
+      <w:r>
+        <w:rPr>
+          <w:rFonts w:cs="Arial"/>
+          <w:color w:val="000000"/>
+        </w:rPr>
+        <w:t xml:space="preserve">.  </w:t>
+      </w:r>
+    </w:p>
+    <w:p>
+      <w:pPr>
+        <w:rPr>
+          <w:rFonts w:cs="Arial"/>
+          <w:color w:val="000000"/>
+        </w:rPr>
+      </w:pPr>
+    </w:p>
+    <w:p>
+      <w:pPr>
+        <w:shd w:val="clear" w:color="auto" w:fill="FFFFFF"/>
+        <w:spacing w:after="150"/>
+        <w:rPr>
+          <w:rFonts w:asciiTheme="minorHAnsi" w:hAnsiTheme="minorHAnsi" w:cstheme="minorHAnsi"/>
+          <w:color w:val="000000"/>
+        </w:rPr>
+      </w:pPr>
+      <w:proofErr w:type="spellStart"/>
+      <w:r>
+        <w:rPr>
+          <w:rFonts w:asciiTheme="minorHAnsi" w:hAnsiTheme="minorHAnsi" w:cstheme="minorHAnsi"/>
+          <w:color w:val="000000"/>
+        </w:rPr>
+        <w:t>Klarna</w:t>
+      </w:r>
+      <w:proofErr w:type="spellEnd"/>
+      <w:r>
+        <w:rPr>
+          <w:rFonts w:asciiTheme="minorHAnsi" w:hAnsiTheme="minorHAnsi" w:cstheme="minorHAnsi"/>
+          <w:color w:val="000000"/>
+        </w:rPr>
+        <w:t xml:space="preserve"> sequence flow:</w:t>
+      </w:r>
+    </w:p>
+    <w:p>
+      <w:pPr>
+        <w:pStyle w:val="Listenabsatz"/>
+        <w:numPr>
+          <w:ilvl w:val="0"/>
+          <w:numId w:val="50"/>
+        </w:numPr>
+        <w:spacing w:after="160" w:line="259" w:lineRule="auto"/>
+        <w:rPr>
+          <w:rFonts w:asciiTheme="minorHAnsi" w:hAnsiTheme="minorHAnsi" w:cstheme="minorHAnsi"/>
+          <w:color w:val="000000"/>
+        </w:rPr>
+      </w:pPr>
+      <w:r>
+        <w:rPr>
+          <w:rFonts w:asciiTheme="minorHAnsi" w:hAnsiTheme="minorHAnsi" w:cstheme="minorHAnsi"/>
+          <w:color w:val="000000"/>
+        </w:rPr>
+        <w:t>Creates CyberSource Init session request using bill-to</w:t>
+      </w:r>
+      <w:r>
+        <w:rPr>
+          <w:rFonts w:asciiTheme="minorHAnsi" w:hAnsiTheme="minorHAnsi" w:cstheme="minorHAnsi"/>
+          <w:color w:val="000000"/>
+        </w:rPr>
+        <w:t xml:space="preserve"> data containing only country,</w:t>
+      </w:r>
+      <w:r>
+        <w:rPr>
+          <w:rFonts w:asciiTheme="minorHAnsi" w:hAnsiTheme="minorHAnsi" w:cstheme="minorHAnsi"/>
+          <w:color w:val="000000"/>
+        </w:rPr>
+        <w:t xml:space="preserve"> </w:t>
+      </w:r>
+      <w:r>
+        <w:rPr>
+          <w:rFonts w:asciiTheme="minorHAnsi" w:hAnsiTheme="minorHAnsi" w:cstheme="minorHAnsi"/>
+          <w:color w:val="000000"/>
+        </w:rPr>
+        <w:t>state</w:t>
+      </w:r>
+      <w:r>
+        <w:rPr>
+          <w:rFonts w:asciiTheme="minorHAnsi" w:hAnsiTheme="minorHAnsi" w:cstheme="minorHAnsi"/>
+          <w:color w:val="000000"/>
+        </w:rPr>
+        <w:t xml:space="preserve"> </w:t>
+      </w:r>
+      <w:r>
+        <w:rPr>
+          <w:rFonts w:asciiTheme="minorHAnsi" w:hAnsiTheme="minorHAnsi" w:cstheme="minorHAnsi"/>
+          <w:color w:val="000000"/>
+        </w:rPr>
+        <w:t>code and postal</w:t>
+      </w:r>
+      <w:r>
+        <w:rPr>
+          <w:rFonts w:asciiTheme="minorHAnsi" w:hAnsiTheme="minorHAnsi" w:cstheme="minorHAnsi"/>
+          <w:color w:val="000000"/>
+        </w:rPr>
+        <w:t xml:space="preserve"> </w:t>
+      </w:r>
+      <w:r>
+        <w:rPr>
+          <w:rFonts w:asciiTheme="minorHAnsi" w:hAnsiTheme="minorHAnsi" w:cstheme="minorHAnsi"/>
+          <w:color w:val="000000"/>
+        </w:rPr>
+        <w:t>code and</w:t>
+      </w:r>
+      <w:r>
+        <w:rPr>
+          <w:rFonts w:asciiTheme="minorHAnsi" w:hAnsiTheme="minorHAnsi" w:cstheme="minorHAnsi"/>
+          <w:color w:val="000000"/>
+        </w:rPr>
+        <w:t xml:space="preserve"> item data</w:t>
+      </w:r>
+      <w:r>
+        <w:rPr>
+          <w:rFonts w:asciiTheme="minorHAnsi" w:hAnsiTheme="minorHAnsi" w:cstheme="minorHAnsi"/>
+          <w:color w:val="000000"/>
+        </w:rPr>
+        <w:t xml:space="preserve"> </w:t>
+      </w:r>
+      <w:r>
+        <w:rPr>
+          <w:rFonts w:asciiTheme="minorHAnsi" w:hAnsiTheme="minorHAnsi" w:cstheme="minorHAnsi"/>
+          <w:color w:val="000000"/>
+        </w:rPr>
+        <w:t>and purchase total data from the current basket</w:t>
+      </w:r>
+      <w:r>
+        <w:rPr>
+          <w:rFonts w:asciiTheme="minorHAnsi" w:hAnsiTheme="minorHAnsi" w:cstheme="minorHAnsi"/>
+          <w:color w:val="000000"/>
+        </w:rPr>
+        <w:t>.</w:t>
+      </w:r>
+    </w:p>
+    <w:p>
+      <w:pPr>
+        <w:pStyle w:val="Listenabsatz"/>
+        <w:numPr>
+          <w:ilvl w:val="0"/>
+          <w:numId w:val="50"/>
+        </w:numPr>
+        <w:spacing w:after="160" w:line="259" w:lineRule="auto"/>
+        <w:rPr>
+          <w:rFonts w:asciiTheme="minorHAnsi" w:hAnsiTheme="minorHAnsi" w:cstheme="minorHAnsi"/>
+          <w:color w:val="000000"/>
+        </w:rPr>
+      </w:pPr>
+      <w:r>
+        <w:rPr>
+          <w:rFonts w:asciiTheme="minorHAnsi" w:hAnsiTheme="minorHAnsi" w:cstheme="minorHAnsi"/>
+          <w:color w:val="000000"/>
+        </w:rPr>
+        <w:t>Make actual service call to CyberSource Init session service</w:t>
+      </w:r>
+    </w:p>
+    <w:p>
+      <w:pPr>
+        <w:pStyle w:val="Listenabsatz"/>
+        <w:numPr>
+          <w:ilvl w:val="0"/>
+          <w:numId w:val="50"/>
+        </w:numPr>
+        <w:spacing w:after="160" w:line="259" w:lineRule="auto"/>
+        <w:rPr>
+          <w:rFonts w:asciiTheme="minorHAnsi" w:hAnsiTheme="minorHAnsi" w:cstheme="minorHAnsi"/>
+          <w:color w:val="000000"/>
+        </w:rPr>
+      </w:pPr>
+      <w:r>
+        <w:rPr>
+          <w:rFonts w:asciiTheme="minorHAnsi" w:hAnsiTheme="minorHAnsi" w:cstheme="minorHAnsi"/>
+          <w:color w:val="000000"/>
+        </w:rPr>
+        <w:t xml:space="preserve">If service returns ACCEPT as decision and 100 as reason code, get the processor token </w:t>
+      </w:r>
+      <w:r>
+        <w:rPr>
+          <w:rFonts w:asciiTheme="minorHAnsi" w:hAnsiTheme="minorHAnsi" w:cstheme="minorHAnsi"/>
+          <w:color w:val="000000"/>
+        </w:rPr>
+        <w:t xml:space="preserve">and request id </w:t>
+      </w:r>
+      <w:r>
+        <w:rPr>
+          <w:rFonts w:asciiTheme="minorHAnsi" w:hAnsiTheme="minorHAnsi" w:cstheme="minorHAnsi"/>
+          <w:color w:val="000000"/>
+        </w:rPr>
+        <w:t xml:space="preserve">from session service response and set its value into a session </w:t>
+      </w:r>
+      <w:proofErr w:type="gramStart"/>
+      <w:r>
+        <w:rPr>
+          <w:rFonts w:asciiTheme="minorHAnsi" w:hAnsiTheme="minorHAnsi" w:cstheme="minorHAnsi"/>
+          <w:color w:val="000000"/>
+        </w:rPr>
+        <w:t>variable</w:t>
+      </w:r>
+      <w:r>
+        <w:rPr>
+          <w:rFonts w:asciiTheme="minorHAnsi" w:hAnsiTheme="minorHAnsi" w:cstheme="minorHAnsi"/>
+          <w:color w:val="000000"/>
+        </w:rPr>
+        <w:t>s</w:t>
+      </w:r>
+      <w:proofErr w:type="gramEnd"/>
+      <w:r>
+        <w:rPr>
+          <w:rFonts w:asciiTheme="minorHAnsi" w:hAnsiTheme="minorHAnsi" w:cstheme="minorHAnsi"/>
+          <w:color w:val="000000"/>
+        </w:rPr>
+        <w:t>.</w:t>
+      </w:r>
+    </w:p>
+    <w:p>
+      <w:pPr>
+        <w:pStyle w:val="Listenabsatz"/>
+        <w:numPr>
+          <w:ilvl w:val="0"/>
+          <w:numId w:val="50"/>
+        </w:numPr>
+        <w:spacing w:after="160" w:line="259" w:lineRule="auto"/>
+        <w:rPr>
+          <w:rFonts w:asciiTheme="minorHAnsi" w:hAnsiTheme="minorHAnsi" w:cstheme="minorHAnsi"/>
+          <w:color w:val="000000"/>
+        </w:rPr>
+      </w:pPr>
+      <w:r>
+        <w:rPr>
+          <w:rFonts w:asciiTheme="minorHAnsi" w:hAnsiTheme="minorHAnsi" w:cstheme="minorHAnsi"/>
+          <w:color w:val="000000"/>
+        </w:rPr>
+        <w:t>If service returns any other decision apart from ACCEPT and 100 as reason code, display an error message on billing page</w:t>
+      </w:r>
+    </w:p>
+    <w:p>
+      <w:pPr>
+        <w:pStyle w:val="Listenabsatz"/>
+        <w:numPr>
+          <w:ilvl w:val="0"/>
+          <w:numId w:val="50"/>
+        </w:numPr>
+        <w:spacing w:after="160" w:line="259" w:lineRule="auto"/>
+        <w:rPr>
+          <w:rFonts w:asciiTheme="minorHAnsi" w:hAnsiTheme="minorHAnsi" w:cstheme="minorHAnsi"/>
+          <w:color w:val="000000"/>
+        </w:rPr>
+      </w:pPr>
+      <w:r>
+        <w:rPr>
+          <w:rFonts w:asciiTheme="minorHAnsi" w:hAnsiTheme="minorHAnsi" w:cstheme="minorHAnsi"/>
+          <w:color w:val="000000"/>
+        </w:rPr>
+        <w:t xml:space="preserve">Pass the value of processor token </w:t>
+      </w:r>
+      <w:proofErr w:type="spellStart"/>
+      <w:r>
+        <w:rPr>
+          <w:rFonts w:asciiTheme="minorHAnsi" w:hAnsiTheme="minorHAnsi" w:cstheme="minorHAnsi"/>
+          <w:color w:val="000000"/>
+        </w:rPr>
+        <w:t>Klarna</w:t>
+      </w:r>
+      <w:proofErr w:type="spellEnd"/>
+      <w:r>
+        <w:rPr>
+          <w:rFonts w:asciiTheme="minorHAnsi" w:hAnsiTheme="minorHAnsi" w:cstheme="minorHAnsi"/>
+          <w:color w:val="000000"/>
+        </w:rPr>
+        <w:t xml:space="preserve"> JS API to load the </w:t>
+      </w:r>
+      <w:proofErr w:type="spellStart"/>
+      <w:r>
+        <w:rPr>
+          <w:rFonts w:asciiTheme="minorHAnsi" w:hAnsiTheme="minorHAnsi" w:cstheme="minorHAnsi"/>
+          <w:color w:val="000000"/>
+        </w:rPr>
+        <w:t>Klarna</w:t>
+      </w:r>
+      <w:proofErr w:type="spellEnd"/>
+      <w:r>
+        <w:rPr>
+          <w:rFonts w:asciiTheme="minorHAnsi" w:hAnsiTheme="minorHAnsi" w:cstheme="minorHAnsi"/>
+          <w:color w:val="000000"/>
+        </w:rPr>
+        <w:t xml:space="preserve"> widget on summary page</w:t>
+      </w:r>
+    </w:p>
+    <w:p>
+      <w:pPr>
+        <w:pStyle w:val="Listenabsatz"/>
+        <w:numPr>
+          <w:ilvl w:val="0"/>
+          <w:numId w:val="50"/>
+        </w:numPr>
+        <w:spacing w:after="160" w:line="259" w:lineRule="auto"/>
+        <w:rPr>
+          <w:rFonts w:asciiTheme="minorHAnsi" w:hAnsiTheme="minorHAnsi" w:cstheme="minorHAnsi"/>
+          <w:color w:val="000000"/>
+        </w:rPr>
+      </w:pPr>
+      <w:r>
+        <w:rPr>
+          <w:rFonts w:asciiTheme="minorHAnsi" w:hAnsiTheme="minorHAnsi" w:cstheme="minorHAnsi"/>
+          <w:color w:val="000000"/>
+        </w:rPr>
+        <w:t xml:space="preserve">Before </w:t>
+      </w:r>
+      <w:proofErr w:type="spellStart"/>
+      <w:r>
+        <w:rPr>
+          <w:rFonts w:asciiTheme="minorHAnsi" w:hAnsiTheme="minorHAnsi" w:cstheme="minorHAnsi"/>
+          <w:color w:val="000000"/>
+        </w:rPr>
+        <w:t>Klarna</w:t>
+      </w:r>
+      <w:proofErr w:type="spellEnd"/>
+      <w:r>
+        <w:rPr>
+          <w:rFonts w:asciiTheme="minorHAnsi" w:hAnsiTheme="minorHAnsi" w:cstheme="minorHAnsi"/>
+          <w:color w:val="000000"/>
+        </w:rPr>
+        <w:t xml:space="preserve"> JS API authorization call, Create Cyber</w:t>
+      </w:r>
+      <w:r>
+        <w:rPr>
+          <w:rFonts w:asciiTheme="minorHAnsi" w:hAnsiTheme="minorHAnsi" w:cstheme="minorHAnsi"/>
+          <w:color w:val="000000"/>
+        </w:rPr>
+        <w:t>Source Update Session request using ship-to data,</w:t>
+      </w:r>
+      <w:r>
+        <w:rPr>
+          <w:rFonts w:asciiTheme="minorHAnsi" w:hAnsiTheme="minorHAnsi" w:cstheme="minorHAnsi"/>
+          <w:color w:val="000000"/>
+        </w:rPr>
+        <w:t xml:space="preserve"> </w:t>
+      </w:r>
+      <w:r>
+        <w:rPr>
+          <w:rFonts w:asciiTheme="minorHAnsi" w:hAnsiTheme="minorHAnsi" w:cstheme="minorHAnsi"/>
+          <w:color w:val="000000"/>
+        </w:rPr>
+        <w:t>bill-to</w:t>
+      </w:r>
+      <w:r>
+        <w:rPr>
+          <w:rFonts w:asciiTheme="minorHAnsi" w:hAnsiTheme="minorHAnsi" w:cstheme="minorHAnsi"/>
+          <w:color w:val="000000"/>
+        </w:rPr>
+        <w:t xml:space="preserve"> data, </w:t>
+      </w:r>
+      <w:r>
+        <w:rPr>
+          <w:rFonts w:asciiTheme="minorHAnsi" w:hAnsiTheme="minorHAnsi" w:cstheme="minorHAnsi"/>
+          <w:color w:val="000000"/>
+        </w:rPr>
+        <w:t>item data, and purchase total data from the current basket</w:t>
+      </w:r>
+      <w:r>
+        <w:rPr>
+          <w:rFonts w:asciiTheme="minorHAnsi" w:hAnsiTheme="minorHAnsi" w:cstheme="minorHAnsi"/>
+          <w:color w:val="000000"/>
+        </w:rPr>
+        <w:t xml:space="preserve"> and request id of </w:t>
+      </w:r>
+      <w:proofErr w:type="spellStart"/>
+      <w:r>
+        <w:rPr>
+          <w:rFonts w:asciiTheme="minorHAnsi" w:hAnsiTheme="minorHAnsi" w:cstheme="minorHAnsi"/>
+          <w:color w:val="000000"/>
+        </w:rPr>
+        <w:t>init</w:t>
+      </w:r>
+      <w:proofErr w:type="spellEnd"/>
+      <w:r>
+        <w:rPr>
+          <w:rFonts w:asciiTheme="minorHAnsi" w:hAnsiTheme="minorHAnsi" w:cstheme="minorHAnsi"/>
+          <w:color w:val="000000"/>
+        </w:rPr>
+        <w:t xml:space="preserve"> session service</w:t>
+      </w:r>
+      <w:r>
+        <w:rPr>
+          <w:rFonts w:asciiTheme="minorHAnsi" w:hAnsiTheme="minorHAnsi" w:cstheme="minorHAnsi"/>
+          <w:color w:val="000000"/>
+        </w:rPr>
+        <w:t xml:space="preserve"> response stored in session variable</w:t>
+      </w:r>
+      <w:r>
+        <w:rPr>
+          <w:rFonts w:asciiTheme="minorHAnsi" w:hAnsiTheme="minorHAnsi" w:cstheme="minorHAnsi"/>
+          <w:color w:val="000000"/>
+        </w:rPr>
+        <w:t>.</w:t>
+      </w:r>
+    </w:p>
+    <w:p>
+      <w:pPr>
+        <w:pStyle w:val="Listenabsatz"/>
+        <w:numPr>
+          <w:ilvl w:val="0"/>
+          <w:numId w:val="50"/>
+        </w:numPr>
+        <w:spacing w:after="160" w:line="259" w:lineRule="auto"/>
+        <w:rPr>
+          <w:rFonts w:asciiTheme="minorHAnsi" w:hAnsiTheme="minorHAnsi" w:cstheme="minorHAnsi"/>
+          <w:color w:val="000000"/>
+        </w:rPr>
+      </w:pPr>
+      <w:r>
+        <w:rPr>
+          <w:rFonts w:asciiTheme="minorHAnsi" w:hAnsiTheme="minorHAnsi" w:cstheme="minorHAnsi"/>
+          <w:color w:val="000000"/>
+        </w:rPr>
+        <w:t xml:space="preserve">Make actual service call to CyberSource </w:t>
+      </w:r>
+      <w:r>
+        <w:rPr>
+          <w:rFonts w:asciiTheme="minorHAnsi" w:hAnsiTheme="minorHAnsi" w:cstheme="minorHAnsi"/>
+          <w:color w:val="000000"/>
+        </w:rPr>
+        <w:t>Update</w:t>
+      </w:r>
+      <w:r>
+        <w:rPr>
+          <w:rFonts w:asciiTheme="minorHAnsi" w:hAnsiTheme="minorHAnsi" w:cstheme="minorHAnsi"/>
+          <w:color w:val="000000"/>
+        </w:rPr>
+        <w:t xml:space="preserve"> session service</w:t>
+      </w:r>
+      <w:r>
+        <w:rPr>
+          <w:rFonts w:asciiTheme="minorHAnsi" w:hAnsiTheme="minorHAnsi" w:cstheme="minorHAnsi"/>
+          <w:color w:val="000000"/>
+        </w:rPr>
+        <w:t>.</w:t>
+      </w:r>
+    </w:p>
+    <w:p>
+      <w:pPr>
+        <w:pStyle w:val="Listenabsatz"/>
+        <w:numPr>
+          <w:ilvl w:val="0"/>
+          <w:numId w:val="50"/>
+        </w:numPr>
+        <w:spacing w:after="160" w:line="259" w:lineRule="auto"/>
+        <w:rPr>
+          <w:rFonts w:asciiTheme="minorHAnsi" w:hAnsiTheme="minorHAnsi" w:cstheme="minorHAnsi"/>
+          <w:color w:val="000000"/>
+        </w:rPr>
+      </w:pPr>
+      <w:r>
+        <w:rPr>
+          <w:rFonts w:asciiTheme="minorHAnsi" w:hAnsiTheme="minorHAnsi" w:cstheme="minorHAnsi"/>
+          <w:color w:val="000000"/>
+        </w:rPr>
+        <w:t>If service returns ACCEPT as decision and 100 as reason code, get the processor token from session service response and set its value into a session variable</w:t>
+      </w:r>
+      <w:r>
+        <w:rPr>
+          <w:rFonts w:asciiTheme="minorHAnsi" w:hAnsiTheme="minorHAnsi" w:cstheme="minorHAnsi"/>
+          <w:color w:val="000000"/>
+        </w:rPr>
+        <w:t>.</w:t>
+      </w:r>
+    </w:p>
+    <w:p>
+      <w:pPr>
+        <w:pStyle w:val="Listenabsatz"/>
+        <w:numPr>
+          <w:ilvl w:val="0"/>
+          <w:numId w:val="50"/>
+        </w:numPr>
+        <w:spacing w:after="160" w:line="259" w:lineRule="auto"/>
+        <w:rPr>
+          <w:rFonts w:asciiTheme="minorHAnsi" w:hAnsiTheme="minorHAnsi" w:cstheme="minorHAnsi"/>
+          <w:color w:val="000000"/>
+        </w:rPr>
+      </w:pPr>
+      <w:r>
+        <w:rPr>
+          <w:rFonts w:asciiTheme="minorHAnsi" w:hAnsiTheme="minorHAnsi" w:cstheme="minorHAnsi"/>
+          <w:color w:val="000000"/>
+        </w:rPr>
+        <w:t>If service returns any other decision apart from ACCEPT and 100 as reason code, display an error message on billing page</w:t>
+      </w:r>
+      <w:r>
+        <w:rPr>
+          <w:rFonts w:asciiTheme="minorHAnsi" w:hAnsiTheme="minorHAnsi" w:cstheme="minorHAnsi"/>
+          <w:color w:val="000000"/>
+        </w:rPr>
+        <w:t>.</w:t>
+      </w:r>
+    </w:p>
+    <w:p>
+      <w:pPr>
+        <w:pStyle w:val="Listenabsatz"/>
+        <w:numPr>
+          <w:ilvl w:val="0"/>
+          <w:numId w:val="50"/>
+        </w:numPr>
+        <w:spacing w:after="160" w:line="259" w:lineRule="auto"/>
+        <w:rPr>
+          <w:rFonts w:asciiTheme="minorHAnsi" w:hAnsiTheme="minorHAnsi" w:cstheme="minorHAnsi"/>
+          <w:color w:val="000000"/>
+        </w:rPr>
+      </w:pPr>
+      <w:r>
+        <w:rPr>
+          <w:rFonts w:asciiTheme="minorHAnsi" w:hAnsiTheme="minorHAnsi" w:cstheme="minorHAnsi"/>
+          <w:color w:val="000000"/>
+        </w:rPr>
+        <w:t>Create CyberSource authorization request using ship-to, bill-to, item data, and purchase total data from the current basket</w:t>
+      </w:r>
+    </w:p>
+    <w:p>
+      <w:pPr>
+        <w:pStyle w:val="Listenabsatz"/>
+        <w:numPr>
+          <w:ilvl w:val="0"/>
+          <w:numId w:val="50"/>
+        </w:numPr>
+        <w:spacing w:after="160" w:line="259" w:lineRule="auto"/>
+        <w:rPr>
+          <w:rFonts w:asciiTheme="minorHAnsi" w:hAnsiTheme="minorHAnsi" w:cstheme="minorHAnsi"/>
+          <w:color w:val="000000"/>
+        </w:rPr>
+      </w:pPr>
+      <w:r>
+        <w:rPr>
+          <w:rFonts w:asciiTheme="minorHAnsi" w:hAnsiTheme="minorHAnsi" w:cstheme="minorHAnsi"/>
+          <w:color w:val="000000"/>
+        </w:rPr>
+        <w:t>If Decision Manager is configured in site preference, pass its value to true else false in CyberSource authorization call</w:t>
+      </w:r>
+    </w:p>
+    <w:p>
+      <w:pPr>
+        <w:pStyle w:val="Listenabsatz"/>
+        <w:numPr>
+          <w:ilvl w:val="0"/>
+          <w:numId w:val="50"/>
+        </w:numPr>
+        <w:spacing w:after="160" w:line="259" w:lineRule="auto"/>
+        <w:rPr>
+          <w:rFonts w:asciiTheme="minorHAnsi" w:hAnsiTheme="minorHAnsi" w:cstheme="minorHAnsi"/>
+          <w:color w:val="000000"/>
+        </w:rPr>
+      </w:pPr>
+      <w:r>
+        <w:rPr>
+          <w:rFonts w:asciiTheme="minorHAnsi" w:hAnsiTheme="minorHAnsi" w:cstheme="minorHAnsi"/>
+          <w:color w:val="000000"/>
+        </w:rPr>
+        <w:t xml:space="preserve">Click Pay button to first authorize the request through </w:t>
+      </w:r>
+      <w:proofErr w:type="spellStart"/>
+      <w:r>
+        <w:rPr>
+          <w:rFonts w:asciiTheme="minorHAnsi" w:hAnsiTheme="minorHAnsi" w:cstheme="minorHAnsi"/>
+          <w:color w:val="000000"/>
+        </w:rPr>
+        <w:t>Klarna</w:t>
+      </w:r>
+      <w:proofErr w:type="spellEnd"/>
+      <w:r>
+        <w:rPr>
+          <w:rFonts w:asciiTheme="minorHAnsi" w:hAnsiTheme="minorHAnsi" w:cstheme="minorHAnsi"/>
+          <w:color w:val="000000"/>
+        </w:rPr>
+        <w:t xml:space="preserve"> JS API and then pass the pre-approved token returned by JS API authorization request in CyberSource authorization request</w:t>
+      </w:r>
+    </w:p>
+    <w:p>
+      <w:pPr>
+        <w:pStyle w:val="Listenabsatz"/>
+        <w:numPr>
+          <w:ilvl w:val="0"/>
+          <w:numId w:val="50"/>
+        </w:numPr>
+        <w:spacing w:after="160" w:line="259" w:lineRule="auto"/>
+        <w:rPr>
+          <w:rFonts w:asciiTheme="minorHAnsi" w:hAnsiTheme="minorHAnsi" w:cstheme="minorHAnsi"/>
+          <w:color w:val="000000"/>
+        </w:rPr>
+      </w:pPr>
+      <w:r>
+        <w:rPr>
+          <w:rFonts w:asciiTheme="minorHAnsi" w:hAnsiTheme="minorHAnsi" w:cstheme="minorHAnsi"/>
+          <w:color w:val="000000"/>
+        </w:rPr>
+        <w:t>If authorization service returns ‘ACCEPT’ as decision, 100 as reason code and ‘authorized’ or ‘pending’ as payment status and If merchant URL redirection is configured in site preference, redirect the user to merchant URL and return back to merchant site to complete the order</w:t>
+      </w:r>
+    </w:p>
+    <w:p>
+      <w:pPr>
+        <w:pStyle w:val="Listenabsatz"/>
+        <w:numPr>
+          <w:ilvl w:val="0"/>
+          <w:numId w:val="50"/>
+        </w:numPr>
+        <w:spacing w:after="160" w:line="259" w:lineRule="auto"/>
+        <w:rPr>
+          <w:rFonts w:asciiTheme="minorHAnsi" w:hAnsiTheme="minorHAnsi" w:cstheme="minorHAnsi"/>
+          <w:color w:val="000000"/>
+        </w:rPr>
+      </w:pPr>
+      <w:r>
+        <w:rPr>
+          <w:rFonts w:asciiTheme="minorHAnsi" w:hAnsiTheme="minorHAnsi" w:cstheme="minorHAnsi"/>
+          <w:color w:val="000000"/>
+        </w:rPr>
+        <w:t>If authorization service returns ‘ACCEPT’ as decision and 100 as reason code, ‘authorized’ as payment status and merchant URL redirection is false, complete the order and modify order and export status</w:t>
+      </w:r>
+    </w:p>
+    <w:p>
+      <w:pPr>
+        <w:pStyle w:val="Listenabsatz"/>
+        <w:numPr>
+          <w:ilvl w:val="0"/>
+          <w:numId w:val="50"/>
+        </w:numPr>
+        <w:spacing w:after="160" w:line="259" w:lineRule="auto"/>
+        <w:rPr>
+          <w:rFonts w:asciiTheme="minorHAnsi" w:hAnsiTheme="minorHAnsi" w:cstheme="minorHAnsi"/>
+          <w:color w:val="000000"/>
+        </w:rPr>
+      </w:pPr>
+      <w:r>
+        <w:rPr>
+          <w:rFonts w:asciiTheme="minorHAnsi" w:hAnsiTheme="minorHAnsi" w:cstheme="minorHAnsi"/>
+          <w:color w:val="000000"/>
+        </w:rPr>
+        <w:lastRenderedPageBreak/>
+        <w:t>If authorization service returns ‘ACCEPT’ as decision and 100 as reason code, ‘pending’ as payment status and merchant URL redirection is false, CyberSource check status service would be called to complete the transaction</w:t>
+      </w:r>
+    </w:p>
+    <w:p>
+      <w:pPr>
+        <w:pStyle w:val="Listenabsatz"/>
+        <w:numPr>
+          <w:ilvl w:val="0"/>
+          <w:numId w:val="50"/>
+        </w:numPr>
+        <w:spacing w:after="160" w:line="259" w:lineRule="auto"/>
+        <w:rPr>
+          <w:rFonts w:asciiTheme="minorHAnsi" w:hAnsiTheme="minorHAnsi" w:cstheme="minorHAnsi"/>
+          <w:color w:val="000000"/>
+        </w:rPr>
+      </w:pPr>
+      <w:r>
+        <w:rPr>
+          <w:rFonts w:asciiTheme="minorHAnsi" w:hAnsiTheme="minorHAnsi" w:cstheme="minorHAnsi"/>
+          <w:color w:val="000000"/>
+        </w:rPr>
+        <w:t>If authorization service returns ‘ACCEPT’ as decision, 100 as reason code and ‘failed’ as payment status, exit immediately and change the status of order to failed</w:t>
+      </w:r>
+    </w:p>
+    <w:p>
+      <w:pPr>
+        <w:pStyle w:val="Listenabsatz"/>
+        <w:numPr>
+          <w:ilvl w:val="0"/>
+          <w:numId w:val="50"/>
+        </w:numPr>
+        <w:spacing w:after="160" w:line="259" w:lineRule="auto"/>
+        <w:rPr>
+          <w:rFonts w:asciiTheme="minorHAnsi" w:hAnsiTheme="minorHAnsi" w:cstheme="minorHAnsi"/>
+          <w:color w:val="000000"/>
+        </w:rPr>
+      </w:pPr>
+      <w:r>
+        <w:rPr>
+          <w:rFonts w:asciiTheme="minorHAnsi" w:hAnsiTheme="minorHAnsi" w:cstheme="minorHAnsi"/>
+          <w:color w:val="000000"/>
+        </w:rPr>
+        <w:t>If authorization service returns ‘REJECT’ or ‘ERROR’ as decision, exit immediately and change the status of order to failed</w:t>
+      </w:r>
+    </w:p>
+    <w:p>
+      <w:pPr>
+        <w:pStyle w:val="Listenabsatz"/>
+        <w:numPr>
+          <w:ilvl w:val="0"/>
+          <w:numId w:val="50"/>
+        </w:numPr>
+        <w:spacing w:after="160" w:line="259" w:lineRule="auto"/>
+        <w:rPr>
+          <w:rFonts w:asciiTheme="minorHAnsi" w:hAnsiTheme="minorHAnsi" w:cstheme="minorHAnsi"/>
+          <w:color w:val="000000"/>
+        </w:rPr>
+      </w:pPr>
+      <w:r>
+        <w:rPr>
+          <w:rFonts w:asciiTheme="minorHAnsi" w:hAnsiTheme="minorHAnsi" w:cstheme="minorHAnsi"/>
+          <w:color w:val="000000"/>
+        </w:rPr>
+        <w:t>If authorization service returns ‘REVIEW’ as decision, complete the order transaction but order status would be created itself</w:t>
+      </w:r>
+    </w:p>
+    <w:p>
+      <w:pPr>
+        <w:pStyle w:val="Listenabsatz"/>
+        <w:numPr>
+          <w:ilvl w:val="0"/>
+          <w:numId w:val="50"/>
+        </w:numPr>
+        <w:spacing w:after="160" w:line="259" w:lineRule="auto"/>
+        <w:rPr>
+          <w:rFonts w:asciiTheme="minorHAnsi" w:hAnsiTheme="minorHAnsi" w:cstheme="minorHAnsi"/>
+          <w:color w:val="000000"/>
+        </w:rPr>
+      </w:pPr>
+      <w:r>
+        <w:rPr>
+          <w:rFonts w:asciiTheme="minorHAnsi" w:hAnsiTheme="minorHAnsi" w:cstheme="minorHAnsi"/>
+          <w:color w:val="000000"/>
+        </w:rPr>
+        <w:t>If payment status is ‘pending’, CyberSource check status service call would be made for both merchant URL redirected orders and non-redirected orders</w:t>
+      </w:r>
+    </w:p>
+    <w:p>
+      <w:pPr>
+        <w:pStyle w:val="Listenabsatz"/>
+        <w:numPr>
+          <w:ilvl w:val="0"/>
+          <w:numId w:val="50"/>
+        </w:numPr>
+        <w:spacing w:after="160" w:line="259" w:lineRule="auto"/>
+        <w:rPr>
+          <w:rFonts w:asciiTheme="minorHAnsi" w:hAnsiTheme="minorHAnsi" w:cstheme="minorHAnsi"/>
+          <w:color w:val="000000"/>
+        </w:rPr>
+      </w:pPr>
+      <w:r>
+        <w:rPr>
+          <w:rFonts w:asciiTheme="minorHAnsi" w:hAnsiTheme="minorHAnsi" w:cstheme="minorHAnsi"/>
+          <w:color w:val="000000"/>
+        </w:rPr>
+        <w:t>If check status service returns ‘ACCEPT’ as decision, 100 as reason code and ‘authorized’ or ‘settled’ as payment status, complete the order and modify order and export status</w:t>
+      </w:r>
+    </w:p>
+    <w:p>
+      <w:pPr>
+        <w:pStyle w:val="Listenabsatz"/>
+        <w:numPr>
+          <w:ilvl w:val="0"/>
+          <w:numId w:val="50"/>
+        </w:numPr>
+        <w:spacing w:after="160" w:line="259" w:lineRule="auto"/>
+        <w:rPr>
+          <w:rFonts w:asciiTheme="minorHAnsi" w:hAnsiTheme="minorHAnsi" w:cstheme="minorHAnsi"/>
+          <w:color w:val="000000"/>
+        </w:rPr>
+      </w:pPr>
+      <w:r>
+        <w:rPr>
+          <w:rFonts w:asciiTheme="minorHAnsi" w:hAnsiTheme="minorHAnsi" w:cstheme="minorHAnsi"/>
+          <w:color w:val="000000"/>
+        </w:rPr>
+        <w:t xml:space="preserve"> If check status service returns ‘ACCEPT’ as decision, 100 as reason code and ‘pending’ as payment status, complete the order without modifying order and export status</w:t>
+      </w:r>
+    </w:p>
+    <w:p>
+      <w:pPr>
+        <w:pStyle w:val="Listenabsatz"/>
+        <w:numPr>
+          <w:ilvl w:val="0"/>
+          <w:numId w:val="50"/>
+        </w:numPr>
+        <w:spacing w:after="160" w:line="259" w:lineRule="auto"/>
+        <w:rPr>
+          <w:rFonts w:asciiTheme="minorHAnsi" w:hAnsiTheme="minorHAnsi" w:cstheme="minorHAnsi"/>
+          <w:color w:val="000000"/>
+        </w:rPr>
+      </w:pPr>
+      <w:r>
+        <w:rPr>
+          <w:rFonts w:asciiTheme="minorHAnsi" w:hAnsiTheme="minorHAnsi" w:cstheme="minorHAnsi"/>
+          <w:color w:val="000000"/>
+        </w:rPr>
+        <w:t>If check status service returns ‘ACCEPT’ as decision, 100 as reason code and ‘abandoned’ or ‘failed’ as payment status, exit immediately and change the status of order to failed</w:t>
+      </w:r>
+    </w:p>
+    <w:p>
+      <w:pPr>
+        <w:pStyle w:val="Listenabsatz"/>
+        <w:numPr>
+          <w:ilvl w:val="0"/>
+          <w:numId w:val="50"/>
+        </w:numPr>
+        <w:spacing w:after="160" w:line="259" w:lineRule="auto"/>
+        <w:rPr>
+          <w:rFonts w:asciiTheme="minorHAnsi" w:hAnsiTheme="minorHAnsi" w:cstheme="minorHAnsi"/>
+          <w:color w:val="000000"/>
+        </w:rPr>
+      </w:pPr>
+      <w:r>
+        <w:rPr>
+          <w:rFonts w:asciiTheme="minorHAnsi" w:hAnsiTheme="minorHAnsi" w:cstheme="minorHAnsi"/>
+          <w:color w:val="000000"/>
+        </w:rPr>
+        <w:t>If check status service returns ‘REJECT’ or ‘ERROR’ as decision, exit immediately and change the status of order to failed</w:t>
+      </w:r>
+    </w:p>
+    <w:p>
+      <w:pPr>
+        <w:pStyle w:val="Listenabsatz"/>
+        <w:numPr>
+          <w:ilvl w:val="0"/>
+          <w:numId w:val="50"/>
+        </w:numPr>
+        <w:spacing w:after="160" w:line="259" w:lineRule="auto"/>
+        <w:rPr>
+          <w:rFonts w:asciiTheme="minorHAnsi" w:hAnsiTheme="minorHAnsi" w:cstheme="minorHAnsi"/>
+          <w:color w:val="000000"/>
+        </w:rPr>
+      </w:pPr>
+      <w:r>
+        <w:rPr>
+          <w:rFonts w:asciiTheme="minorHAnsi" w:hAnsiTheme="minorHAnsi" w:cstheme="minorHAnsi"/>
+          <w:color w:val="000000"/>
+        </w:rPr>
+        <w:t>If check status service returns ‘REVIEW’ as decision, complete the order transaction bur order status would be created itself</w:t>
+      </w:r>
+    </w:p>
+    <w:p>
+      <w:pPr>
+        <w:pStyle w:val="BodyText"/>
+        <w:rPr>
+          <w:rFonts w:asciiTheme="minorHAnsi" w:hAnsiTheme="minorHAnsi" w:cstheme="minorHAnsi"/>
+        </w:rPr>
+      </w:pPr>
+      <w:r>
+        <w:rPr>
+          <w:rFonts w:asciiTheme="minorHAnsi" w:hAnsiTheme="minorHAnsi" w:cstheme="minorHAnsi"/>
+        </w:rPr>
+        <w:t>Validate authorization reason code and set corresponding values, based on Auth response code.</w:t>
+      </w:r>
+    </w:p>
+    <w:p>
+      <w:pPr>
+        <w:pStyle w:val="BodyText"/>
+        <w:rPr>
+          <w:rFonts w:asciiTheme="minorHAnsi" w:hAnsiTheme="minorHAnsi" w:cstheme="minorHAnsi"/>
+        </w:rPr>
+      </w:pPr>
+    </w:p>
+    <w:p>
+      <w:pPr>
+        <w:pStyle w:val="BodyText"/>
+        <w:rPr>
+          <w:rFonts w:asciiTheme="minorHAnsi" w:hAnsiTheme="minorHAnsi" w:cstheme="minorHAnsi"/>
+        </w:rPr>
+      </w:pPr>
+      <w:r>
+        <w:rPr>
+          <w:rFonts w:asciiTheme="minorHAnsi" w:hAnsiTheme="minorHAnsi" w:cstheme="minorHAnsi"/>
+        </w:rPr>
+        <w:t xml:space="preserve">Merchant Id/Key Specific Changes for </w:t>
+      </w:r>
+      <w:proofErr w:type="spellStart"/>
+      <w:r>
+        <w:rPr>
+          <w:rFonts w:asciiTheme="minorHAnsi" w:hAnsiTheme="minorHAnsi" w:cstheme="minorHAnsi"/>
+        </w:rPr>
+        <w:t>Klarna</w:t>
+      </w:r>
+      <w:proofErr w:type="spellEnd"/>
+    </w:p>
+    <w:p>
+      <w:pPr>
+        <w:pStyle w:val="BodyText"/>
+        <w:rPr>
+          <w:rFonts w:asciiTheme="minorHAnsi" w:hAnsiTheme="minorHAnsi" w:cstheme="minorHAnsi"/>
+        </w:rPr>
+      </w:pPr>
+    </w:p>
+    <w:p>
+      <w:pPr>
+        <w:pStyle w:val="BodyText"/>
+        <w:rPr>
+          <w:rFonts w:asciiTheme="minorHAnsi" w:hAnsiTheme="minorHAnsi" w:cstheme="minorHAnsi"/>
+        </w:rPr>
+      </w:pPr>
+      <w:r>
+        <w:rPr>
+          <w:rFonts w:asciiTheme="minorHAnsi" w:hAnsiTheme="minorHAnsi" w:cstheme="minorHAnsi"/>
+        </w:rPr>
+        <w:t xml:space="preserve">Different countries and specific currencies could be configured to run </w:t>
+      </w:r>
+      <w:proofErr w:type="spellStart"/>
+      <w:r>
+        <w:rPr>
+          <w:rFonts w:asciiTheme="minorHAnsi" w:hAnsiTheme="minorHAnsi" w:cstheme="minorHAnsi"/>
+        </w:rPr>
+        <w:t>Klarna</w:t>
+      </w:r>
+      <w:proofErr w:type="spellEnd"/>
+      <w:r>
+        <w:rPr>
+          <w:rFonts w:asciiTheme="minorHAnsi" w:hAnsiTheme="minorHAnsi" w:cstheme="minorHAnsi"/>
+        </w:rPr>
+        <w:t xml:space="preserve"> with different Merchant Id/Key specific to different sites. Functional flows would be similar on different sites. Merchant Id/Key could be configured at Merchant Tools -&gt; Ordering -&gt; Payment Methods -&gt; </w:t>
+      </w:r>
+      <w:proofErr w:type="spellStart"/>
+      <w:r>
+        <w:rPr>
+          <w:rFonts w:asciiTheme="minorHAnsi" w:hAnsiTheme="minorHAnsi" w:cstheme="minorHAnsi"/>
+        </w:rPr>
+        <w:t>Klarna</w:t>
+      </w:r>
+      <w:proofErr w:type="spellEnd"/>
+      <w:r>
+        <w:rPr>
+          <w:rFonts w:asciiTheme="minorHAnsi" w:hAnsiTheme="minorHAnsi" w:cstheme="minorHAnsi"/>
+        </w:rPr>
+        <w:t xml:space="preserve">. In this release, </w:t>
+      </w:r>
+      <w:proofErr w:type="spellStart"/>
+      <w:r>
+        <w:rPr>
+          <w:rFonts w:asciiTheme="minorHAnsi" w:hAnsiTheme="minorHAnsi" w:cstheme="minorHAnsi"/>
+        </w:rPr>
+        <w:t>Klarna</w:t>
+      </w:r>
+      <w:proofErr w:type="spellEnd"/>
+      <w:r>
+        <w:rPr>
+          <w:rFonts w:asciiTheme="minorHAnsi" w:hAnsiTheme="minorHAnsi" w:cstheme="minorHAnsi"/>
+        </w:rPr>
+        <w:t xml:space="preserve"> has been supported for US, UK and Germany with different sites and corresponding Merchant Ids/Key. To update the value of merchant Id/Key specific to the sites, follow below mentioned steps.</w:t>
+      </w:r>
+    </w:p>
+    <w:p>
+      <w:pPr>
+        <w:pStyle w:val="BodyText"/>
+        <w:rPr>
+          <w:rFonts w:asciiTheme="minorHAnsi" w:hAnsiTheme="minorHAnsi" w:cstheme="minorHAnsi"/>
+        </w:rPr>
+      </w:pPr>
+    </w:p>
+    <w:p>
+      <w:pPr>
+        <w:pStyle w:val="BodyText"/>
+        <w:rPr>
+          <w:rFonts w:asciiTheme="minorHAnsi" w:hAnsiTheme="minorHAnsi" w:cstheme="minorHAnsi"/>
+        </w:rPr>
+      </w:pPr>
+    </w:p>
+    <w:p>
+      <w:pPr>
+        <w:pStyle w:val="BodyText"/>
+        <w:rPr>
+          <w:noProof/>
+        </w:rPr>
+      </w:pPr>
+      <w:r>
+        <w:rPr>
+          <w:rFonts w:asciiTheme="minorHAnsi" w:hAnsiTheme="minorHAnsi" w:cstheme="minorHAnsi"/>
+        </w:rPr>
+        <w:t xml:space="preserve">On the Payment Methods page, Select the locale (language) you want to set up, then select the </w:t>
+      </w:r>
+      <w:proofErr w:type="spellStart"/>
+      <w:r>
+        <w:rPr>
+          <w:rFonts w:asciiTheme="minorHAnsi" w:hAnsiTheme="minorHAnsi" w:cstheme="minorHAnsi"/>
+        </w:rPr>
+        <w:t>Klarne</w:t>
+      </w:r>
+      <w:proofErr w:type="spellEnd"/>
+      <w:r>
+        <w:rPr>
+          <w:rFonts w:asciiTheme="minorHAnsi" w:hAnsiTheme="minorHAnsi" w:cstheme="minorHAnsi"/>
+        </w:rPr>
+        <w:t xml:space="preserve"> payment method.</w:t>
+      </w:r>
+      <w:r>
+        <w:rPr>
+          <w:noProof/>
+        </w:rPr>
+        <w:t xml:space="preserve"> </w:t>
+      </w:r>
+    </w:p>
+    <w:p>
+      <w:pPr>
+        <w:pStyle w:val="BodyText"/>
+        <w:jc w:val="center"/>
+        <w:rPr>
+          <w:rFonts w:asciiTheme="minorHAnsi" w:hAnsiTheme="minorHAnsi" w:cstheme="minorHAnsi"/>
+        </w:rPr>
+      </w:pPr>
+      <w:r>
+        <w:rPr>
+          <w:noProof/>
+        </w:rPr>
+        <w:drawing>
+          <wp:inline distT="0" distB="0" distL="0" distR="0" wp14:anchorId="520B9898" wp14:editId="4FE44BAF">
+            <wp:extent cx="4781006" cy="2033929"/>
+            <wp:effectExtent l="0" t="0" r="0" b="0"/>
+            <wp:docPr id="13" name="Picture 13" descr="C:\Users\pchug3\Downloads\Screen Caps\PaymentMethod1.jpg"/>
+            <wp:cNvGraphicFramePr>
+              <a:graphicFrameLocks xmlns:a="http://schemas.openxmlformats.org/drawingml/2006/main" noChangeAspect="1"/>
+            </wp:cNvGraphicFramePr>
+            <a:graphic xmlns:a="http://schemas.openxmlformats.org/drawingml/2006/main">
+              <a:graphicData uri="http://schemas.openxmlformats.org/drawingml/2006/picture">
+                <pic:pic xmlns:pic="http://schemas.openxmlformats.org/drawingml/2006/picture">
+                  <pic:nvPicPr>
+                    <pic:cNvPr id="0" name="Picture 7" descr="C:\Users\pchug3\Downloads\Screen Caps\PaymentMethod1.jpg"/>
+                    <pic:cNvPicPr>
+                      <a:picLocks noChangeAspect="1" noChangeArrowheads="1"/>
+                    </pic:cNvPicPr>
+                  </pic:nvPicPr>
+                  <pic:blipFill>
+                    <a:blip r:embed="rId32">
+                      <a:extLst>
+                        <a:ext uri="{28A0092B-C50C-407E-A947-70E740481C1C}">
+                          <a14:useLocalDpi xmlns:a14="http://schemas.microsoft.com/office/drawing/2010/main" val="0"/>
+                        </a:ext>
+                      </a:extLst>
+                    </a:blip>
+                    <a:srcRect/>
+                    <a:stretch>
+                      <a:fillRect/>
+                    </a:stretch>
+                  </pic:blipFill>
+                  <pic:spPr bwMode="auto">
+                    <a:xfrm>
+                      <a:off x="0" y="0"/>
+                      <a:ext cx="4828526" cy="2054145"/>
+                    </a:xfrm>
+                    <a:prstGeom prst="rect">
+                      <a:avLst/>
+                    </a:prstGeom>
+                    <a:noFill/>
+                    <a:ln>
+                      <a:noFill/>
+                    </a:ln>
+                  </pic:spPr>
+                </pic:pic>
+              </a:graphicData>
+            </a:graphic>
+          </wp:inline>
+        </w:drawing>
+      </w:r>
+    </w:p>
+    <w:p>
+      <w:pPr>
+        <w:shd w:val="clear" w:color="auto" w:fill="FFFFFF"/>
+        <w:spacing w:after="150"/>
+        <w:rPr>
+          <w:rFonts w:asciiTheme="minorHAnsi" w:hAnsiTheme="minorHAnsi" w:cstheme="minorHAnsi"/>
+        </w:rPr>
+      </w:pPr>
+    </w:p>
+    <w:p>
+      <w:pPr>
+        <w:shd w:val="clear" w:color="auto" w:fill="FFFFFF"/>
+        <w:spacing w:after="150"/>
+        <w:rPr>
+          <w:rFonts w:asciiTheme="minorHAnsi" w:hAnsiTheme="minorHAnsi" w:cstheme="minorHAnsi"/>
+        </w:rPr>
+      </w:pPr>
+      <w:r>
+        <w:rPr>
+          <w:rFonts w:asciiTheme="minorHAnsi" w:hAnsiTheme="minorHAnsi" w:cstheme="minorHAnsi"/>
+        </w:rPr>
+        <w:t>E</w:t>
+      </w:r>
+      <w:r>
+        <w:rPr>
+          <w:rFonts w:asciiTheme="minorHAnsi" w:hAnsiTheme="minorHAnsi" w:cstheme="minorHAnsi"/>
+        </w:rPr>
+        <w:t xml:space="preserve">nter </w:t>
+      </w:r>
+      <w:r>
+        <w:rPr>
+          <w:rFonts w:asciiTheme="minorHAnsi" w:hAnsiTheme="minorHAnsi" w:cstheme="minorHAnsi"/>
+        </w:rPr>
+        <w:t xml:space="preserve">the </w:t>
+      </w:r>
+      <w:proofErr w:type="spellStart"/>
+      <w:r>
+        <w:rPr>
+          <w:rFonts w:asciiTheme="minorHAnsi" w:hAnsiTheme="minorHAnsi" w:cstheme="minorHAnsi"/>
+        </w:rPr>
+        <w:t>merchantID</w:t>
+      </w:r>
+      <w:proofErr w:type="spellEnd"/>
+      <w:r>
+        <w:rPr>
+          <w:rFonts w:asciiTheme="minorHAnsi" w:hAnsiTheme="minorHAnsi" w:cstheme="minorHAnsi"/>
+        </w:rPr>
+        <w:t xml:space="preserve"> and </w:t>
+      </w:r>
+      <w:proofErr w:type="spellStart"/>
+      <w:r>
+        <w:rPr>
+          <w:rFonts w:asciiTheme="minorHAnsi" w:hAnsiTheme="minorHAnsi" w:cstheme="minorHAnsi"/>
+        </w:rPr>
+        <w:t>merchantKey</w:t>
+      </w:r>
+      <w:proofErr w:type="spellEnd"/>
+      <w:r>
+        <w:rPr>
+          <w:rFonts w:asciiTheme="minorHAnsi" w:hAnsiTheme="minorHAnsi" w:cstheme="minorHAnsi"/>
+        </w:rPr>
+        <w:t xml:space="preserve"> field in CyberSource Credentials section of payment method</w:t>
+      </w:r>
+      <w:r>
+        <w:rPr>
+          <w:rFonts w:asciiTheme="minorHAnsi" w:hAnsiTheme="minorHAnsi" w:cstheme="minorHAnsi"/>
+        </w:rPr>
+        <w:t>.</w:t>
+      </w:r>
+      <w:r>
+        <w:rPr>
+          <w:rFonts w:asciiTheme="minorHAnsi" w:hAnsiTheme="minorHAnsi" w:cstheme="minorHAnsi"/>
+        </w:rPr>
+        <w:t xml:space="preserve">  If you leave these empty, the service will fall back to the values you entered in the CS core site preferences.</w:t>
+      </w:r>
+      <w:r>
+        <w:rPr>
+          <w:rFonts w:asciiTheme="minorHAnsi" w:hAnsiTheme="minorHAnsi" w:cstheme="minorHAnsi"/>
+        </w:rPr>
+        <w:t xml:space="preserve">  </w:t>
+      </w:r>
+    </w:p>
+    <w:p>
+      <w:pPr>
+        <w:shd w:val="clear" w:color="auto" w:fill="FFFFFF"/>
+        <w:spacing w:after="150"/>
+        <w:rPr>
+          <w:rFonts w:asciiTheme="minorHAnsi" w:hAnsiTheme="minorHAnsi" w:cstheme="minorHAnsi"/>
+          <w:color w:val="000000"/>
+        </w:rPr>
+      </w:pPr>
+      <w:r>
+        <w:rPr>
+          <w:rFonts w:asciiTheme="minorHAnsi" w:hAnsiTheme="minorHAnsi" w:cstheme="minorHAnsi"/>
+        </w:rPr>
+        <w:t>Next,</w:t>
+      </w:r>
+      <w:r>
+        <w:rPr>
+          <w:rFonts w:asciiTheme="minorHAnsi" w:hAnsiTheme="minorHAnsi" w:cstheme="minorHAnsi"/>
+        </w:rPr>
+        <w:t xml:space="preserve"> select the appropriate bill-to language setting under the ‘</w:t>
+      </w:r>
+      <w:proofErr w:type="spellStart"/>
+      <w:r>
+        <w:rPr>
+          <w:rFonts w:asciiTheme="minorHAnsi" w:hAnsiTheme="minorHAnsi" w:cstheme="minorHAnsi"/>
+        </w:rPr>
+        <w:t>Klarna</w:t>
+      </w:r>
+      <w:proofErr w:type="spellEnd"/>
+      <w:r>
+        <w:rPr>
+          <w:rFonts w:asciiTheme="minorHAnsi" w:hAnsiTheme="minorHAnsi" w:cstheme="minorHAnsi"/>
+        </w:rPr>
+        <w:t>’ custom attribute group.</w:t>
+      </w:r>
+    </w:p>
+    <w:p/>
+    <w:p>
+      <w:pPr>
+        <w:jc w:val="center"/>
+      </w:pPr>
+      <w:r>
+        <w:rPr>
+          <w:noProof/>
+        </w:rPr>
+        <w:drawing>
+          <wp:inline distT="0" distB="0" distL="0" distR="0" wp14:anchorId="4C4C7B09" wp14:editId="2591478C">
+            <wp:extent cx="5381897" cy="1638692"/>
+            <wp:effectExtent l="0" t="0" r="3175" b="0"/>
+            <wp:docPr id="15" name="Picture 15" descr="C:\Users\pchug3\Downloads\Screen Caps\PaymentMethod2.jpg"/>
+            <wp:cNvGraphicFramePr>
+              <a:graphicFrameLocks xmlns:a="http://schemas.openxmlformats.org/drawingml/2006/main" noChangeAspect="1"/>
+            </wp:cNvGraphicFramePr>
+            <a:graphic xmlns:a="http://schemas.openxmlformats.org/drawingml/2006/main">
+              <a:graphicData uri="http://schemas.openxmlformats.org/drawingml/2006/picture">
+                <pic:pic xmlns:pic="http://schemas.openxmlformats.org/drawingml/2006/picture">
+                  <pic:nvPicPr>
+                    <pic:cNvPr id="0" name="Picture 8" descr="C:\Users\pchug3\Downloads\Screen Caps\PaymentMethod2.jpg"/>
+                    <pic:cNvPicPr>
+                      <a:picLocks noChangeAspect="1" noChangeArrowheads="1"/>
+                    </pic:cNvPicPr>
+                  </pic:nvPicPr>
+                  <pic:blipFill>
+                    <a:blip r:embed="rId33">
+                      <a:extLst>
+                        <a:ext uri="{28A0092B-C50C-407E-A947-70E740481C1C}">
+                          <a14:useLocalDpi xmlns:a14="http://schemas.microsoft.com/office/drawing/2010/main" val="0"/>
+                        </a:ext>
+                      </a:extLst>
+                    </a:blip>
+                    <a:srcRect/>
+                    <a:stretch>
+                      <a:fillRect/>
+                    </a:stretch>
+                  </pic:blipFill>
+                  <pic:spPr bwMode="auto">
+                    <a:xfrm>
+                      <a:off x="0" y="0"/>
+                      <a:ext cx="5404613" cy="1645609"/>
+                    </a:xfrm>
+                    <a:prstGeom prst="rect">
+                      <a:avLst/>
+                    </a:prstGeom>
+                    <a:noFill/>
+                    <a:ln>
+                      <a:noFill/>
+                    </a:ln>
+                  </pic:spPr>
+                </pic:pic>
+              </a:graphicData>
+            </a:graphic>
+          </wp:inline>
+        </w:drawing>
+      </w:r>
+    </w:p>
+    <w:p/>
+    <w:p/>
+    <w:p/>
+    <w:p>
+      <w:pPr>
+        <w:rPr>
+          <w:rFonts w:asciiTheme="minorHAnsi" w:hAnsiTheme="minorHAnsi" w:cstheme="minorHAnsi"/>
+          <w:sz w:val="28"/>
+          <w:szCs w:val="28"/>
+        </w:rPr>
+      </w:pPr>
+      <w:r>
+        <w:rPr>
+          <w:rFonts w:asciiTheme="minorHAnsi" w:hAnsiTheme="minorHAnsi" w:cstheme="minorHAnsi"/>
+          <w:sz w:val="28"/>
+          <w:szCs w:val="28"/>
+        </w:rPr>
+        <w:t xml:space="preserve">Business Manager Configuration </w:t>
+      </w:r>
+    </w:p>
+    <w:p>
+      <w:pPr>
+        <w:rPr>
+          <w:rFonts w:asciiTheme="minorHAnsi" w:hAnsiTheme="minorHAnsi" w:cstheme="minorHAnsi"/>
+        </w:rPr>
+      </w:pPr>
+      <w:r>
+        <w:rPr>
+          <w:rFonts w:asciiTheme="minorHAnsi" w:hAnsiTheme="minorHAnsi" w:cstheme="minorHAnsi"/>
+        </w:rPr>
+        <w:t>-</w:t>
+      </w:r>
+      <w:r>
+        <w:rPr>
+          <w:rFonts w:asciiTheme="minorHAnsi" w:hAnsiTheme="minorHAnsi" w:cstheme="minorHAnsi"/>
+        </w:rPr>
+        <w:t xml:space="preserve">   </w:t>
+      </w:r>
+      <w:r>
+        <w:rPr>
+          <w:rFonts w:asciiTheme="minorHAnsi" w:hAnsiTheme="minorHAnsi" w:cstheme="minorHAnsi"/>
+        </w:rPr>
+        <w:t xml:space="preserve">Ensure you have imported </w:t>
+      </w:r>
+      <w:r>
+        <w:rPr>
+          <w:rFonts w:asciiTheme="minorHAnsi" w:hAnsiTheme="minorHAnsi" w:cstheme="minorHAnsi"/>
+        </w:rPr>
+        <w:t>‘</w:t>
+      </w:r>
+      <w:proofErr w:type="spellStart"/>
+      <w:r>
+        <w:rPr>
+          <w:rFonts w:asciiTheme="minorHAnsi" w:hAnsiTheme="minorHAnsi" w:cstheme="minorHAnsi"/>
+        </w:rPr>
+        <w:t>int_cybersource_sfra</w:t>
+      </w:r>
+      <w:proofErr w:type="spellEnd"/>
+      <w:r>
+        <w:rPr>
+          <w:rFonts w:asciiTheme="minorHAnsi" w:hAnsiTheme="minorHAnsi" w:cstheme="minorHAnsi"/>
+        </w:rPr>
+        <w:t xml:space="preserve">/configuration/CS SFRA </w:t>
+      </w:r>
+      <w:proofErr w:type="spellStart"/>
+      <w:r>
+        <w:rPr>
+          <w:rFonts w:asciiTheme="minorHAnsi" w:hAnsiTheme="minorHAnsi" w:cstheme="minorHAnsi"/>
+        </w:rPr>
+        <w:t>PaymentMethods</w:t>
+      </w:r>
+      <w:proofErr w:type="spellEnd"/>
+      <w:r>
+        <w:rPr>
+          <w:rFonts w:asciiTheme="minorHAnsi" w:hAnsiTheme="minorHAnsi" w:cstheme="minorHAnsi"/>
+        </w:rPr>
+        <w:t xml:space="preserve"> </w:t>
+      </w:r>
+      <w:r>
+        <w:rPr>
+          <w:rFonts w:asciiTheme="minorHAnsi" w:hAnsiTheme="minorHAnsi" w:cstheme="minorHAnsi"/>
+        </w:rPr>
+        <w:t>9_3</w:t>
+      </w:r>
+      <w:r>
+        <w:rPr>
+          <w:rFonts w:asciiTheme="minorHAnsi" w:hAnsiTheme="minorHAnsi" w:cstheme="minorHAnsi"/>
+        </w:rPr>
+        <w:t xml:space="preserve">.xml’ </w:t>
+      </w:r>
+    </w:p>
+    <w:p>
+      <w:pPr>
+        <w:rPr>
+          <w:rFonts w:asciiTheme="minorHAnsi" w:hAnsiTheme="minorHAnsi" w:cstheme="minorHAnsi"/>
+        </w:rPr>
+      </w:pPr>
+      <w:r>
+        <w:rPr>
+          <w:rFonts w:asciiTheme="minorHAnsi" w:hAnsiTheme="minorHAnsi" w:cstheme="minorHAnsi"/>
+        </w:rPr>
+        <w:t>-</w:t>
+      </w:r>
+      <w:r>
+        <w:rPr>
+          <w:rFonts w:asciiTheme="minorHAnsi" w:hAnsiTheme="minorHAnsi" w:cstheme="minorHAnsi"/>
+        </w:rPr>
+        <w:t xml:space="preserve">   Ensure you have imported</w:t>
+      </w:r>
+      <w:r>
+        <w:rPr>
+          <w:rFonts w:asciiTheme="minorHAnsi" w:hAnsiTheme="minorHAnsi" w:cstheme="minorHAnsi"/>
+        </w:rPr>
+        <w:t xml:space="preserve"> ‘</w:t>
+      </w:r>
+      <w:proofErr w:type="spellStart"/>
+      <w:r>
+        <w:rPr>
+          <w:rFonts w:asciiTheme="minorHAnsi" w:hAnsiTheme="minorHAnsi" w:cstheme="minorHAnsi"/>
+        </w:rPr>
+        <w:t>int_cybersource_sfra</w:t>
+      </w:r>
+      <w:proofErr w:type="spellEnd"/>
+      <w:r>
+        <w:rPr>
+          <w:rFonts w:asciiTheme="minorHAnsi" w:hAnsiTheme="minorHAnsi" w:cstheme="minorHAnsi"/>
+        </w:rPr>
+        <w:t>/configuration/</w:t>
+      </w:r>
+      <w:proofErr w:type="spellStart"/>
+      <w:r>
+        <w:rPr>
+          <w:rFonts w:asciiTheme="minorHAnsi" w:hAnsiTheme="minorHAnsi" w:cstheme="minorHAnsi"/>
+        </w:rPr>
+        <w:t>MetaData</w:t>
+      </w:r>
+      <w:proofErr w:type="spellEnd"/>
+      <w:r>
+        <w:rPr>
+          <w:rFonts w:asciiTheme="minorHAnsi" w:hAnsiTheme="minorHAnsi" w:cstheme="minorHAnsi"/>
+        </w:rPr>
+        <w:t xml:space="preserve"> v1</w:t>
+      </w:r>
+      <w:r>
+        <w:rPr>
+          <w:rFonts w:asciiTheme="minorHAnsi" w:hAnsiTheme="minorHAnsi" w:cstheme="minorHAnsi"/>
+        </w:rPr>
+        <w:t>9_3</w:t>
+      </w:r>
+      <w:r>
+        <w:rPr>
+          <w:rFonts w:asciiTheme="minorHAnsi" w:hAnsiTheme="minorHAnsi" w:cstheme="minorHAnsi"/>
+        </w:rPr>
+        <w:t>.xml'</w:t>
+      </w:r>
+    </w:p>
+    <w:p>
+      <w:pPr>
+        <w:rPr>
+          <w:rFonts w:asciiTheme="minorHAnsi" w:hAnsiTheme="minorHAnsi" w:cstheme="minorHAnsi"/>
+        </w:rPr>
+      </w:pPr>
+    </w:p>
+    <w:p>
+      <w:pPr>
+        <w:rPr>
+          <w:rFonts w:asciiTheme="minorHAnsi" w:hAnsiTheme="minorHAnsi" w:cstheme="minorHAnsi"/>
+        </w:rPr>
+      </w:pPr>
+      <w:r>
+        <w:rPr>
+          <w:rFonts w:asciiTheme="minorHAnsi" w:hAnsiTheme="minorHAnsi" w:cstheme="minorHAnsi"/>
+        </w:rPr>
+        <w:t xml:space="preserve">1. </w:t>
+      </w:r>
+      <w:r>
+        <w:rPr>
+          <w:rFonts w:asciiTheme="minorHAnsi" w:hAnsiTheme="minorHAnsi" w:cstheme="minorHAnsi"/>
+        </w:rPr>
+        <w:t xml:space="preserve"> </w:t>
+      </w:r>
+      <w:r>
+        <w:rPr>
+          <w:rFonts w:asciiTheme="minorHAnsi" w:hAnsiTheme="minorHAnsi" w:cstheme="minorHAnsi"/>
+        </w:rPr>
+        <w:t xml:space="preserve">Go to: “Merchant Tools &gt; Site Preferences &gt; CyberSource </w:t>
+      </w:r>
+      <w:r>
+        <w:rPr>
+          <w:rFonts w:asciiTheme="minorHAnsi" w:hAnsiTheme="minorHAnsi" w:cstheme="minorHAnsi"/>
+        </w:rPr>
+        <w:t>Klarna</w:t>
+      </w:r>
+    </w:p>
+    <w:p>
+      <w:pPr>
+        <w:rPr>
+          <w:rFonts w:asciiTheme="minorHAnsi" w:hAnsiTheme="minorHAnsi" w:cstheme="minorHAnsi"/>
+        </w:rPr>
+      </w:pPr>
+      <w:r>
+        <w:rPr>
+          <w:rFonts w:asciiTheme="minorHAnsi" w:hAnsiTheme="minorHAnsi" w:cstheme="minorHAnsi"/>
+        </w:rPr>
+        <w:t>2</w:t>
+      </w:r>
+      <w:r>
+        <w:rPr>
+          <w:rFonts w:asciiTheme="minorHAnsi" w:hAnsiTheme="minorHAnsi" w:cstheme="minorHAnsi"/>
+        </w:rPr>
+        <w:t xml:space="preserve">. </w:t>
+      </w:r>
+      <w:r>
+        <w:rPr>
+          <w:rFonts w:asciiTheme="minorHAnsi" w:hAnsiTheme="minorHAnsi" w:cstheme="minorHAnsi"/>
+        </w:rPr>
+        <w:t xml:space="preserve"> C</w:t>
+      </w:r>
+      <w:r>
+        <w:rPr>
+          <w:rFonts w:asciiTheme="minorHAnsi" w:hAnsiTheme="minorHAnsi" w:cstheme="minorHAnsi"/>
+        </w:rPr>
+        <w:t xml:space="preserve">heck </w:t>
+      </w:r>
+      <w:r>
+        <w:rPr>
+          <w:rFonts w:asciiTheme="minorHAnsi" w:hAnsiTheme="minorHAnsi" w:cstheme="minorHAnsi"/>
+        </w:rPr>
+        <w:t>"</w:t>
+      </w:r>
+      <w:r>
+        <w:rPr>
+          <w:rFonts w:ascii="Helvetica" w:hAnsi="Helvetica"/>
+          <w:color w:val="000000"/>
+          <w:sz w:val="21"/>
+          <w:szCs w:val="21"/>
+          <w:shd w:val="clear" w:color="auto" w:fill="F2F2F2"/>
+        </w:rPr>
+        <w:t xml:space="preserve"> </w:t>
+      </w:r>
+      <w:proofErr w:type="spellStart"/>
+      <w:r>
+        <w:rPr>
+          <w:rFonts w:asciiTheme="minorHAnsi" w:hAnsiTheme="minorHAnsi" w:cstheme="minorHAnsi"/>
+          <w:color w:val="000000"/>
+          <w:shd w:val="clear" w:color="auto" w:fill="F2F2F2"/>
+        </w:rPr>
+        <w:t>Klarna</w:t>
+      </w:r>
+      <w:proofErr w:type="spellEnd"/>
+      <w:r>
+        <w:rPr>
+          <w:rFonts w:asciiTheme="minorHAnsi" w:hAnsiTheme="minorHAnsi" w:cstheme="minorHAnsi"/>
+          <w:color w:val="000000"/>
+          <w:shd w:val="clear" w:color="auto" w:fill="F2F2F2"/>
+        </w:rPr>
+        <w:t xml:space="preserve"> Decision Manager Required</w:t>
+      </w:r>
+      <w:r>
+        <w:rPr>
+          <w:rFonts w:asciiTheme="minorHAnsi" w:hAnsiTheme="minorHAnsi" w:cstheme="minorHAnsi"/>
+        </w:rPr>
+        <w:t>"</w:t>
+      </w:r>
+      <w:r>
+        <w:rPr>
+          <w:rFonts w:asciiTheme="minorHAnsi" w:hAnsiTheme="minorHAnsi" w:cstheme="minorHAnsi"/>
+        </w:rPr>
+        <w:t>.</w:t>
+      </w:r>
+    </w:p>
+    <w:p>
+      <w:pPr>
+        <w:rPr>
+          <w:rFonts w:asciiTheme="minorHAnsi" w:hAnsiTheme="minorHAnsi" w:cstheme="minorHAnsi"/>
+        </w:rPr>
+      </w:pPr>
+      <w:r>
+        <w:rPr>
+          <w:rFonts w:asciiTheme="minorHAnsi" w:hAnsiTheme="minorHAnsi" w:cstheme="minorHAnsi"/>
+        </w:rPr>
+        <w:t>3.</w:t>
+      </w:r>
+      <w:r>
+        <w:rPr>
+          <w:rFonts w:asciiTheme="minorHAnsi" w:hAnsiTheme="minorHAnsi" w:cstheme="minorHAnsi"/>
+        </w:rPr>
+        <w:t xml:space="preserve"> </w:t>
+      </w:r>
+      <w:r>
+        <w:rPr>
+          <w:rFonts w:asciiTheme="minorHAnsi" w:hAnsiTheme="minorHAnsi" w:cstheme="minorHAnsi"/>
+        </w:rPr>
+        <w:t xml:space="preserve"> The </w:t>
+      </w:r>
+      <w:r>
+        <w:rPr>
+          <w:rFonts w:asciiTheme="minorHAnsi" w:hAnsiTheme="minorHAnsi" w:cstheme="minorHAnsi"/>
+        </w:rPr>
+        <w:t>Value for "</w:t>
+      </w:r>
+      <w:r>
+        <w:rPr>
+          <w:rFonts w:ascii="Helvetica" w:hAnsi="Helvetica"/>
+          <w:color w:val="000000"/>
+          <w:sz w:val="21"/>
+          <w:szCs w:val="21"/>
+          <w:shd w:val="clear" w:color="auto" w:fill="E6E5E5"/>
+        </w:rPr>
+        <w:t xml:space="preserve"> </w:t>
+      </w:r>
+      <w:proofErr w:type="spellStart"/>
+      <w:r>
+        <w:rPr>
+          <w:rFonts w:asciiTheme="minorHAnsi" w:hAnsiTheme="minorHAnsi" w:cstheme="minorHAnsi"/>
+          <w:color w:val="000000"/>
+          <w:shd w:val="clear" w:color="auto" w:fill="E6E5E5"/>
+        </w:rPr>
+        <w:t>Klarna</w:t>
+      </w:r>
+      <w:proofErr w:type="spellEnd"/>
+      <w:r>
+        <w:rPr>
+          <w:rFonts w:asciiTheme="minorHAnsi" w:hAnsiTheme="minorHAnsi" w:cstheme="minorHAnsi"/>
+          <w:color w:val="000000"/>
+          <w:shd w:val="clear" w:color="auto" w:fill="E6E5E5"/>
+        </w:rPr>
+        <w:t xml:space="preserve"> JS API Path</w:t>
+      </w:r>
+      <w:r>
+        <w:rPr>
+          <w:rFonts w:asciiTheme="minorHAnsi" w:hAnsiTheme="minorHAnsi" w:cstheme="minorHAnsi"/>
+        </w:rPr>
+        <w:t xml:space="preserve">" is </w:t>
+      </w:r>
+      <w:proofErr w:type="spellStart"/>
+      <w:r>
+        <w:rPr>
+          <w:rFonts w:asciiTheme="minorHAnsi" w:hAnsiTheme="minorHAnsi" w:cstheme="minorHAnsi"/>
+        </w:rPr>
+        <w:t>Klarna</w:t>
+      </w:r>
+      <w:proofErr w:type="spellEnd"/>
+      <w:r>
+        <w:rPr>
+          <w:rFonts w:asciiTheme="minorHAnsi" w:hAnsiTheme="minorHAnsi" w:cstheme="minorHAnsi"/>
+        </w:rPr>
+        <w:t xml:space="preserve"> JS API Library Path.</w:t>
+      </w:r>
+    </w:p>
+    <w:p>
+      <w:pPr>
+        <w:rPr>
+          <w:i/>
+          <w:color w:val="404040" w:themeColor="text1" w:themeTint="BF"/>
+          <w:sz w:val="36"/>
+          <w:szCs w:val="36"/>
+        </w:rPr>
+      </w:pPr>
+      <w:bookmarkStart w:id="36" w:name="_GoBack"/>
+      <w:bookmarkEnd w:id="36"/>
+    </w:p>
+    <w:p>
+      <w:pPr>
+        <w:rPr>
+          <w:i/>
+          <w:color w:val="404040" w:themeColor="text1" w:themeTint="BF"/>
+          <w:sz w:val="36"/>
+          <w:szCs w:val="36"/>
+        </w:rPr>
+      </w:pPr>
+      <w:r>
+        <w:rPr>
+          <w:i/>
+          <w:color w:val="404040" w:themeColor="text1" w:themeTint="BF"/>
+          <w:sz w:val="36"/>
+          <w:szCs w:val="36"/>
+        </w:rPr>
+        <w:t>Configuration</w:t>
+      </w:r>
+      <w:r>
+        <w:rPr>
+          <w:i/>
+          <w:color w:val="404040" w:themeColor="text1" w:themeTint="BF"/>
+          <w:sz w:val="36"/>
+          <w:szCs w:val="36"/>
+        </w:rPr>
+        <w:t>s</w:t>
+      </w:r>
+    </w:p>
+    <w:p>
+      <w:pPr>
+        <w:ind w:left="1440" w:firstLine="720"/>
+        <w:rPr>
+          <w:color w:val="404040" w:themeColor="text1" w:themeTint="BF"/>
+        </w:rPr>
+      </w:pPr>
+    </w:p>
+    <w:p>
+      <w:pPr>
+        <w:ind w:left="2880" w:firstLine="720"/>
+        <w:rPr>
+          <w:color w:val="404040" w:themeColor="text1" w:themeTint="BF"/>
+        </w:rPr>
+      </w:pPr>
+      <w:r>
+        <w:rPr>
+          <w:color w:val="404040" w:themeColor="text1" w:themeTint="BF"/>
+        </w:rPr>
+        <w:t>Site Preferences:</w:t>
+      </w:r>
+      <w:r>
+        <w:rPr>
+          <w:color w:val="404040" w:themeColor="text1" w:themeTint="BF"/>
+        </w:rPr>
+        <w:t xml:space="preserve"> </w:t>
+      </w:r>
+      <w:proofErr w:type="spellStart"/>
+      <w:r>
+        <w:rPr>
+          <w:color w:val="404040" w:themeColor="text1" w:themeTint="BF"/>
+        </w:rPr>
+        <w:t>Cybersource_</w:t>
+      </w:r>
+      <w:r>
+        <w:rPr>
+          <w:color w:val="404040" w:themeColor="text1" w:themeTint="BF"/>
+        </w:rPr>
+        <w:t>Klarna</w:t>
+      </w:r>
+      <w:proofErr w:type="spellEnd"/>
+    </w:p>
+    <w:p>
+      <w:pPr>
+        <w:ind w:left="2880" w:firstLine="720"/>
+        <w:rPr>
+          <w:color w:val="404040" w:themeColor="text1" w:themeTint="BF"/>
+        </w:rPr>
+      </w:pPr>
+    </w:p>
+    <w:tbl>
+      <w:tblPr>
+        <w:tblStyle w:val="GridTable4-Accent5"/>
+        <w:tblW w:w="0" w:type="auto"/>
+        <w:tblLook w:val="04A0" w:firstRow="1" w:lastRow="0" w:firstColumn="1" w:lastColumn="0" w:noHBand="0" w:noVBand="1"/>
+      </w:tblPr>
+      <w:tblGrid>
+        <w:gridCol w:w="4765"/>
+        <w:gridCol w:w="6025"/>
+      </w:tblGrid>
+      <w:tr>
+        <w:trPr>
+          <w:cnfStyle w:val="100000000000" w:firstRow="1" w:lastRow="0" w:firstColumn="0" w:lastColumn="0" w:oddVBand="0" w:evenVBand="0" w:oddHBand="0" w:evenHBand="0" w:firstRowFirstColumn="0" w:firstRowLastColumn="0" w:lastRowFirstColumn="0" w:lastRowLastColumn="0"/>
+        </w:trPr>
+        <w:tc>
+          <w:tcPr>
+            <w:cnfStyle w:val="001000000000" w:firstRow="0" w:lastRow="0" w:firstColumn="1" w:lastColumn="0" w:oddVBand="0" w:evenVBand="0" w:oddHBand="0" w:evenHBand="0" w:firstRowFirstColumn="0" w:firstRowLastColumn="0" w:lastRowFirstColumn="0" w:lastRowLastColumn="0"/>
+            <w:tcW w:w="4765" w:type="dxa"/>
+          </w:tcPr>
+          <w:p>
+            <w:pPr>
+              <w:rPr>
+                <w:color w:val="404040" w:themeColor="text1" w:themeTint="BF"/>
+                <w:sz w:val="20"/>
+                <w:szCs w:val="20"/>
+              </w:rPr>
+            </w:pPr>
+            <w:r>
+              <w:rPr>
+                <w:color w:val="404040" w:themeColor="text1" w:themeTint="BF"/>
+                <w:sz w:val="20"/>
+                <w:szCs w:val="20"/>
+              </w:rPr>
+              <w:t>Preference Name</w:t>
+            </w:r>
+          </w:p>
+        </w:tc>
+        <w:tc>
+          <w:tcPr>
+            <w:tcW w:w="6025" w:type="dxa"/>
+          </w:tcPr>
+          <w:p>
+            <w:pPr>
+              <w:cnfStyle w:val="100000000000" w:firstRow="1" w:lastRow="0" w:firstColumn="0" w:lastColumn="0" w:oddVBand="0" w:evenVBand="0" w:oddHBand="0" w:evenHBand="0" w:firstRowFirstColumn="0" w:firstRowLastColumn="0" w:lastRowFirstColumn="0" w:lastRowLastColumn="0"/>
+              <w:rPr>
+                <w:color w:val="404040" w:themeColor="text1" w:themeTint="BF"/>
+                <w:sz w:val="20"/>
+                <w:szCs w:val="20"/>
+              </w:rPr>
+            </w:pPr>
+            <w:r>
+              <w:rPr>
+                <w:color w:val="404040" w:themeColor="text1" w:themeTint="BF"/>
+                <w:sz w:val="20"/>
+                <w:szCs w:val="20"/>
+              </w:rPr>
+              <w:t>Usage</w:t>
+            </w:r>
+          </w:p>
+        </w:tc>
+      </w:tr>
+      <w:tr>
+        <w:trPr>
+          <w:cnfStyle w:val="000000100000" w:firstRow="0" w:lastRow="0" w:firstColumn="0" w:lastColumn="0" w:oddVBand="0" w:evenVBand="0" w:oddHBand="1" w:evenHBand="0" w:firstRowFirstColumn="0" w:firstRowLastColumn="0" w:lastRowFirstColumn="0" w:lastRowLastColumn="0"/>
+        </w:trPr>
+        <w:tc>
+          <w:tcPr>
+            <w:cnfStyle w:val="001000000000" w:firstRow="0" w:lastRow="0" w:firstColumn="1" w:lastColumn="0" w:oddVBand="0" w:evenVBand="0" w:oddHBand="0" w:evenHBand="0" w:firstRowFirstColumn="0" w:firstRowLastColumn="0" w:lastRowFirstColumn="0" w:lastRowLastColumn="0"/>
+            <w:tcW w:w="4765" w:type="dxa"/>
+          </w:tcPr>
+          <w:p>
+            <w:pPr>
+              <w:rPr>
+                <w:rFonts w:asciiTheme="minorHAnsi" w:hAnsiTheme="minorHAnsi"/>
+                <w:b w:val="0"/>
+                <w:sz w:val="20"/>
+                <w:szCs w:val="20"/>
+              </w:rPr>
+            </w:pPr>
+            <w:proofErr w:type="spellStart"/>
+            <w:r>
+              <w:rPr>
+                <w:rFonts w:asciiTheme="minorHAnsi" w:hAnsiTheme="minorHAnsi" w:cstheme="minorHAnsi"/>
+                <w:b w:val="0"/>
+                <w:color w:val="000000"/>
+                <w:sz w:val="20"/>
+                <w:szCs w:val="20"/>
+                <w:shd w:val="clear" w:color="auto" w:fill="F2F2F2"/>
+              </w:rPr>
+              <w:t>Klarna</w:t>
+            </w:r>
+            <w:proofErr w:type="spellEnd"/>
+            <w:r>
+              <w:rPr>
+                <w:rFonts w:asciiTheme="minorHAnsi" w:hAnsiTheme="minorHAnsi" w:cstheme="minorHAnsi"/>
+                <w:b w:val="0"/>
+                <w:color w:val="000000"/>
+                <w:sz w:val="20"/>
+                <w:szCs w:val="20"/>
+                <w:shd w:val="clear" w:color="auto" w:fill="F2F2F2"/>
+              </w:rPr>
+              <w:t xml:space="preserve"> Decision Manager Required</w:t>
+            </w:r>
+          </w:p>
+        </w:tc>
+        <w:tc>
+          <w:tcPr>
+            <w:tcW w:w="6025" w:type="dxa"/>
+          </w:tcPr>
+          <w:p>
+            <w:pPr>
+              <w:cnfStyle w:val="000000100000" w:firstRow="0" w:lastRow="0" w:firstColumn="0" w:lastColumn="0" w:oddVBand="0" w:evenVBand="0" w:oddHBand="1" w:evenHBand="0" w:firstRowFirstColumn="0" w:firstRowLastColumn="0" w:lastRowFirstColumn="0" w:lastRowLastColumn="0"/>
+              <w:rPr>
+                <w:rFonts w:asciiTheme="minorHAnsi" w:hAnsiTheme="minorHAnsi"/>
+                <w:color w:val="404040" w:themeColor="text1" w:themeTint="BF"/>
+                <w:sz w:val="20"/>
+                <w:szCs w:val="20"/>
+              </w:rPr>
+            </w:pPr>
+            <w:r>
+              <w:rPr>
+                <w:rFonts w:asciiTheme="minorHAnsi" w:hAnsiTheme="minorHAnsi"/>
+                <w:color w:val="404040" w:themeColor="text1" w:themeTint="BF"/>
+                <w:sz w:val="20"/>
+                <w:szCs w:val="20"/>
+              </w:rPr>
+              <w:t xml:space="preserve">Enable or Disable </w:t>
+            </w:r>
+            <w:r>
+              <w:rPr>
+                <w:rFonts w:asciiTheme="minorHAnsi" w:hAnsiTheme="minorHAnsi"/>
+                <w:color w:val="404040" w:themeColor="text1" w:themeTint="BF"/>
+                <w:sz w:val="20"/>
+                <w:szCs w:val="20"/>
+              </w:rPr>
+              <w:t>Decision Manager</w:t>
+            </w:r>
+          </w:p>
+        </w:tc>
+      </w:tr>
+      <w:tr>
+        <w:tc>
+          <w:tcPr>
+            <w:cnfStyle w:val="001000000000" w:firstRow="0" w:lastRow="0" w:firstColumn="1" w:lastColumn="0" w:oddVBand="0" w:evenVBand="0" w:oddHBand="0" w:evenHBand="0" w:firstRowFirstColumn="0" w:firstRowLastColumn="0" w:lastRowFirstColumn="0" w:lastRowLastColumn="0"/>
+            <w:tcW w:w="4765" w:type="dxa"/>
+          </w:tcPr>
+          <w:p>
+            <w:pPr>
+              <w:rPr>
+                <w:rFonts w:asciiTheme="minorHAnsi" w:hAnsiTheme="minorHAnsi"/>
+                <w:b w:val="0"/>
+                <w:sz w:val="20"/>
+                <w:szCs w:val="20"/>
+              </w:rPr>
+            </w:pPr>
+            <w:proofErr w:type="spellStart"/>
+            <w:r>
+              <w:rPr>
+                <w:rFonts w:asciiTheme="minorHAnsi" w:hAnsiTheme="minorHAnsi" w:cstheme="minorHAnsi"/>
+                <w:b w:val="0"/>
+                <w:color w:val="000000"/>
+                <w:sz w:val="20"/>
+                <w:szCs w:val="20"/>
+                <w:shd w:val="clear" w:color="auto" w:fill="E6E5E5"/>
+              </w:rPr>
+              <w:t>Klarna</w:t>
+            </w:r>
+            <w:proofErr w:type="spellEnd"/>
+            <w:r>
+              <w:rPr>
+                <w:rFonts w:asciiTheme="minorHAnsi" w:hAnsiTheme="minorHAnsi" w:cstheme="minorHAnsi"/>
+                <w:b w:val="0"/>
+                <w:color w:val="000000"/>
+                <w:sz w:val="20"/>
+                <w:szCs w:val="20"/>
+                <w:shd w:val="clear" w:color="auto" w:fill="E6E5E5"/>
+              </w:rPr>
+              <w:t xml:space="preserve"> JS API Path</w:t>
+            </w:r>
+          </w:p>
+        </w:tc>
+        <w:tc>
+          <w:tcPr>
+            <w:tcW w:w="6025" w:type="dxa"/>
+          </w:tcPr>
+          <w:p>
+            <w:pPr>
+              <w:cnfStyle w:val="000000000000" w:firstRow="0" w:lastRow="0" w:firstColumn="0" w:lastColumn="0" w:oddVBand="0" w:evenVBand="0" w:oddHBand="0" w:evenHBand="0" w:firstRowFirstColumn="0" w:firstRowLastColumn="0" w:lastRowFirstColumn="0" w:lastRowLastColumn="0"/>
+              <w:rPr>
+                <w:rFonts w:asciiTheme="minorHAnsi" w:hAnsiTheme="minorHAnsi"/>
+                <w:color w:val="404040" w:themeColor="text1" w:themeTint="BF"/>
+                <w:sz w:val="20"/>
+                <w:szCs w:val="20"/>
+              </w:rPr>
+            </w:pPr>
+            <w:proofErr w:type="spellStart"/>
+            <w:r>
+              <w:rPr>
+                <w:rFonts w:asciiTheme="minorHAnsi" w:hAnsiTheme="minorHAnsi" w:cstheme="minorHAnsi"/>
+                <w:sz w:val="20"/>
+                <w:szCs w:val="20"/>
+              </w:rPr>
+              <w:t>Klarna</w:t>
+            </w:r>
+            <w:proofErr w:type="spellEnd"/>
+            <w:r>
+              <w:rPr>
+                <w:rFonts w:asciiTheme="minorHAnsi" w:hAnsiTheme="minorHAnsi" w:cstheme="minorHAnsi"/>
+                <w:sz w:val="20"/>
+                <w:szCs w:val="20"/>
+              </w:rPr>
+              <w:t xml:space="preserve"> JS API Library Path</w:t>
+            </w:r>
+          </w:p>
+        </w:tc>
+      </w:tr>
+    </w:tbl>
+    <w:p/>
+    <w:p/>
+    <w:p/>
+    <w:p/>
+    <w:p/>
+    <w:p/>
+    <w:p/>
+    <w:p/>
+    <w:p/>
+    <w:p/>
+    <w:p/>
+    <w:p/>
+    <w:p/>
+    <w:p/>
+    <w:p/>
+    <w:p/>
+    <w:p/>
+    <w:p/>
+    <w:p/>
+    <w:p/>
+    <w:p/>
+    <w:p/>
+    <w:p/>
+    <w:p/>
+    <w:p/>
+    <w:p/>
+    <w:p/>
+    <w:p/>
+    <w:p/>
+    <w:p/>
+    <w:p/>
+    <w:p/>
+    <w:p/>
+    <w:p/>
+    <w:p/>
+    <w:p/>
+    <w:p/>
+    <w:p/>
+    <w:p/>
+    <w:p/>
     <w:p>
       <w:pPr>
         <w:jc w:val="center"/>
@@ -41533,7 +43628,7 @@
       </w:pPr>
     </w:p>
     <w:sectPr>
-      <w:footerReference w:type="default" r:id="rId32"/>
+      <w:footerReference w:type="default" r:id="rId34"/>
       <w:pgSz w:w="12240" w:h="15840"/>
       <w:pgMar w:top="720" w:right="720" w:bottom="720" w:left="720" w:header="720" w:footer="720" w:gutter="0"/>
       <w:pgNumType w:start="1"/>
@@ -41743,6 +43838,119 @@
     </w:lvl>
   </w:abstractNum>
   <w:abstractNum w:abstractNumId="1" w15:restartNumberingAfterBreak="0">
+    <w:nsid w:val="025B17C8"/>
+    <w:multiLevelType w:val="hybridMultilevel"/>
+    <w:tmpl w:val="10C6B8BC"/>
+    <w:lvl w:ilvl="0" w:tplc="04090001">
+      <w:start w:val="1"/>
+      <w:numFmt w:val="bullet"/>
+      <w:lvlText w:val=""/>
+      <w:lvlJc w:val="left"/>
+      <w:pPr>
+        <w:ind w:left="720" w:hanging="360"/>
+      </w:pPr>
+      <w:rPr>
+        <w:rFonts w:ascii="Symbol" w:hAnsi="Symbol" w:hint="default"/>
+      </w:rPr>
+    </w:lvl>
+    <w:lvl w:ilvl="1" w:tplc="04090003" w:tentative="1">
+      <w:start w:val="1"/>
+      <w:numFmt w:val="bullet"/>
+      <w:lvlText w:val="o"/>
+      <w:lvlJc w:val="left"/>
+      <w:pPr>
+        <w:ind w:left="1440" w:hanging="360"/>
+      </w:pPr>
+      <w:rPr>
+        <w:rFonts w:ascii="Courier New" w:hAnsi="Courier New" w:cs="Courier New" w:hint="default"/>
+      </w:rPr>
+    </w:lvl>
+    <w:lvl w:ilvl="2" w:tplc="04090005" w:tentative="1">
+      <w:start w:val="1"/>
+      <w:numFmt w:val="bullet"/>
+      <w:lvlText w:val=""/>
+      <w:lvlJc w:val="left"/>
+      <w:pPr>
+        <w:ind w:left="2160" w:hanging="360"/>
+      </w:pPr>
+      <w:rPr>
+        <w:rFonts w:ascii="Wingdings" w:hAnsi="Wingdings" w:hint="default"/>
+      </w:rPr>
+    </w:lvl>
+    <w:lvl w:ilvl="3" w:tplc="04090001" w:tentative="1">
+      <w:start w:val="1"/>
+      <w:numFmt w:val="bullet"/>
+      <w:lvlText w:val=""/>
+      <w:lvlJc w:val="left"/>
+      <w:pPr>
+        <w:ind w:left="2880" w:hanging="360"/>
+      </w:pPr>
+      <w:rPr>
+        <w:rFonts w:ascii="Symbol" w:hAnsi="Symbol" w:hint="default"/>
+      </w:rPr>
+    </w:lvl>
+    <w:lvl w:ilvl="4" w:tplc="04090003" w:tentative="1">
+      <w:start w:val="1"/>
+      <w:numFmt w:val="bullet"/>
+      <w:lvlText w:val="o"/>
+      <w:lvlJc w:val="left"/>
+      <w:pPr>
+        <w:ind w:left="3600" w:hanging="360"/>
+      </w:pPr>
+      <w:rPr>
+        <w:rFonts w:ascii="Courier New" w:hAnsi="Courier New" w:cs="Courier New" w:hint="default"/>
+      </w:rPr>
+    </w:lvl>
+    <w:lvl w:ilvl="5" w:tplc="04090005" w:tentative="1">
+      <w:start w:val="1"/>
+      <w:numFmt w:val="bullet"/>
+      <w:lvlText w:val=""/>
+      <w:lvlJc w:val="left"/>
+      <w:pPr>
+        <w:ind w:left="4320" w:hanging="360"/>
+      </w:pPr>
+      <w:rPr>
+        <w:rFonts w:ascii="Wingdings" w:hAnsi="Wingdings" w:hint="default"/>
+      </w:rPr>
+    </w:lvl>
+    <w:lvl w:ilvl="6" w:tplc="04090001" w:tentative="1">
+      <w:start w:val="1"/>
+      <w:numFmt w:val="bullet"/>
+      <w:lvlText w:val=""/>
+      <w:lvlJc w:val="left"/>
+      <w:pPr>
+        <w:ind w:left="5040" w:hanging="360"/>
+      </w:pPr>
+      <w:rPr>
+        <w:rFonts w:ascii="Symbol" w:hAnsi="Symbol" w:hint="default"/>
+      </w:rPr>
+    </w:lvl>
+    <w:lvl w:ilvl="7" w:tplc="04090003" w:tentative="1">
+      <w:start w:val="1"/>
+      <w:numFmt w:val="bullet"/>
+      <w:lvlText w:val="o"/>
+      <w:lvlJc w:val="left"/>
+      <w:pPr>
+        <w:ind w:left="5760" w:hanging="360"/>
+      </w:pPr>
+      <w:rPr>
+        <w:rFonts w:ascii="Courier New" w:hAnsi="Courier New" w:cs="Courier New" w:hint="default"/>
+      </w:rPr>
+    </w:lvl>
+    <w:lvl w:ilvl="8" w:tplc="04090005" w:tentative="1">
+      <w:start w:val="1"/>
+      <w:numFmt w:val="bullet"/>
+      <w:lvlText w:val=""/>
+      <w:lvlJc w:val="left"/>
+      <w:pPr>
+        <w:ind w:left="6480" w:hanging="360"/>
+      </w:pPr>
+      <w:rPr>
+        <w:rFonts w:ascii="Wingdings" w:hAnsi="Wingdings" w:hint="default"/>
+      </w:rPr>
+    </w:lvl>
+  </w:abstractNum>
+  <w:abstractNum w:abstractNumId="2" w15:restartNumberingAfterBreak="0">
     <w:nsid w:val="02E37354"/>
     <w:multiLevelType w:val="multilevel"/>
     <w:tmpl w:val="6C72B664"/>
@@ -41752,7 +43960,7 @@
       <w:lvlText w:val="%1."/>
       <w:lvlJc w:val="left"/>
       <w:pPr>
-        <w:ind w:left="360" w:hanging="360"/>
+        <w:ind w:left="4500" w:hanging="360"/>
       </w:pPr>
       <w:rPr>
         <w:rFonts w:hint="default"/>
@@ -41855,7 +44063,7 @@
       </w:rPr>
     </w:lvl>
   </w:abstractNum>
-  <w:abstractNum w:abstractNumId="2" w15:restartNumberingAfterBreak="0">
+  <w:abstractNum w:abstractNumId="3" w15:restartNumberingAfterBreak="0">
     <w:nsid w:val="06E23DD5"/>
     <w:multiLevelType w:val="hybridMultilevel"/>
     <w:tmpl w:val="C764C120"/>
@@ -41968,7 +44176,7 @@
       </w:rPr>
     </w:lvl>
   </w:abstractNum>
-  <w:abstractNum w:abstractNumId="3" w15:restartNumberingAfterBreak="0">
+  <w:abstractNum w:abstractNumId="4" w15:restartNumberingAfterBreak="0">
     <w:nsid w:val="082C21B6"/>
     <w:multiLevelType w:val="hybridMultilevel"/>
     <w:tmpl w:val="0F3CD886"/>
@@ -42081,7 +44289,7 @@
       </w:rPr>
     </w:lvl>
   </w:abstractNum>
-  <w:abstractNum w:abstractNumId="4" w15:restartNumberingAfterBreak="0">
+  <w:abstractNum w:abstractNumId="5" w15:restartNumberingAfterBreak="0">
     <w:nsid w:val="096C320D"/>
     <w:multiLevelType w:val="multilevel"/>
     <w:tmpl w:val="B3A424E4"/>
@@ -42194,7 +44402,7 @@
       </w:pPr>
     </w:lvl>
   </w:abstractNum>
-  <w:abstractNum w:abstractNumId="5" w15:restartNumberingAfterBreak="0">
+  <w:abstractNum w:abstractNumId="6" w15:restartNumberingAfterBreak="0">
     <w:nsid w:val="0BBD7971"/>
     <w:multiLevelType w:val="hybridMultilevel"/>
     <w:tmpl w:val="5476B4B0"/>
@@ -42283,7 +44491,7 @@
       </w:pPr>
     </w:lvl>
   </w:abstractNum>
-  <w:abstractNum w:abstractNumId="6" w15:restartNumberingAfterBreak="0">
+  <w:abstractNum w:abstractNumId="7" w15:restartNumberingAfterBreak="0">
     <w:nsid w:val="0CB0740E"/>
     <w:multiLevelType w:val="multilevel"/>
     <w:tmpl w:val="0D3407F2"/>
@@ -42396,7 +44604,7 @@
       </w:pPr>
     </w:lvl>
   </w:abstractNum>
-  <w:abstractNum w:abstractNumId="7" w15:restartNumberingAfterBreak="0">
+  <w:abstractNum w:abstractNumId="8" w15:restartNumberingAfterBreak="0">
     <w:nsid w:val="1325372C"/>
     <w:multiLevelType w:val="hybridMultilevel"/>
     <w:tmpl w:val="82CC6B6E"/>
@@ -42509,7 +44717,7 @@
       </w:rPr>
     </w:lvl>
   </w:abstractNum>
-  <w:abstractNum w:abstractNumId="8" w15:restartNumberingAfterBreak="0">
+  <w:abstractNum w:abstractNumId="9" w15:restartNumberingAfterBreak="0">
     <w:nsid w:val="1B4426B6"/>
     <w:multiLevelType w:val="multilevel"/>
     <w:tmpl w:val="398E4D5C"/>
@@ -42622,7 +44830,7 @@
       </w:pPr>
     </w:lvl>
   </w:abstractNum>
-  <w:abstractNum w:abstractNumId="9" w15:restartNumberingAfterBreak="0">
+  <w:abstractNum w:abstractNumId="10" w15:restartNumberingAfterBreak="0">
     <w:nsid w:val="1BDF69D5"/>
     <w:multiLevelType w:val="hybridMultilevel"/>
     <w:tmpl w:val="0152E3FE"/>
@@ -42711,7 +44919,7 @@
       </w:pPr>
     </w:lvl>
   </w:abstractNum>
-  <w:abstractNum w:abstractNumId="10" w15:restartNumberingAfterBreak="0">
+  <w:abstractNum w:abstractNumId="11" w15:restartNumberingAfterBreak="0">
     <w:nsid w:val="1ED34A7F"/>
     <w:multiLevelType w:val="hybridMultilevel"/>
     <w:tmpl w:val="489E3FF8"/>
@@ -42797,7 +45005,7 @@
       </w:pPr>
     </w:lvl>
   </w:abstractNum>
-  <w:abstractNum w:abstractNumId="11" w15:restartNumberingAfterBreak="0">
+  <w:abstractNum w:abstractNumId="12" w15:restartNumberingAfterBreak="0">
     <w:nsid w:val="1F5C52B5"/>
     <w:multiLevelType w:val="multilevel"/>
     <w:tmpl w:val="4C641244"/>
@@ -42910,7 +45118,7 @@
       </w:pPr>
     </w:lvl>
   </w:abstractNum>
-  <w:abstractNum w:abstractNumId="12" w15:restartNumberingAfterBreak="0">
+  <w:abstractNum w:abstractNumId="13" w15:restartNumberingAfterBreak="0">
     <w:nsid w:val="2195057F"/>
     <w:multiLevelType w:val="hybridMultilevel"/>
     <w:tmpl w:val="0152E3FE"/>
@@ -42999,7 +45207,7 @@
       </w:pPr>
     </w:lvl>
   </w:abstractNum>
-  <w:abstractNum w:abstractNumId="13" w15:restartNumberingAfterBreak="0">
+  <w:abstractNum w:abstractNumId="14" w15:restartNumberingAfterBreak="0">
     <w:nsid w:val="24D940CB"/>
     <w:multiLevelType w:val="multilevel"/>
     <w:tmpl w:val="C1ECFF2A"/>
@@ -43112,7 +45320,7 @@
       </w:pPr>
     </w:lvl>
   </w:abstractNum>
-  <w:abstractNum w:abstractNumId="14" w15:restartNumberingAfterBreak="0">
+  <w:abstractNum w:abstractNumId="15" w15:restartNumberingAfterBreak="0">
     <w:nsid w:val="26007FFA"/>
     <w:multiLevelType w:val="hybridMultilevel"/>
     <w:tmpl w:val="FB1AA8A0"/>
@@ -43198,7 +45406,7 @@
       </w:pPr>
     </w:lvl>
   </w:abstractNum>
-  <w:abstractNum w:abstractNumId="15" w15:restartNumberingAfterBreak="0">
+  <w:abstractNum w:abstractNumId="16" w15:restartNumberingAfterBreak="0">
     <w:nsid w:val="26890694"/>
     <w:multiLevelType w:val="multilevel"/>
     <w:tmpl w:val="2F5A0648"/>
@@ -43311,7 +45519,7 @@
       </w:pPr>
     </w:lvl>
   </w:abstractNum>
-  <w:abstractNum w:abstractNumId="16" w15:restartNumberingAfterBreak="0">
+  <w:abstractNum w:abstractNumId="17" w15:restartNumberingAfterBreak="0">
     <w:nsid w:val="42822629"/>
     <w:multiLevelType w:val="hybridMultilevel"/>
     <w:tmpl w:val="0152E3FE"/>
@@ -43400,7 +45608,7 @@
       </w:pPr>
     </w:lvl>
   </w:abstractNum>
-  <w:abstractNum w:abstractNumId="17" w15:restartNumberingAfterBreak="0">
+  <w:abstractNum w:abstractNumId="18" w15:restartNumberingAfterBreak="0">
     <w:nsid w:val="43374438"/>
     <w:multiLevelType w:val="hybridMultilevel"/>
     <w:tmpl w:val="22C09286"/>
@@ -43491,7 +45699,7 @@
       </w:pPr>
     </w:lvl>
   </w:abstractNum>
-  <w:abstractNum w:abstractNumId="18" w15:restartNumberingAfterBreak="0">
+  <w:abstractNum w:abstractNumId="19" w15:restartNumberingAfterBreak="0">
     <w:nsid w:val="48564160"/>
     <w:multiLevelType w:val="hybridMultilevel"/>
     <w:tmpl w:val="0152E3FE"/>
@@ -43580,7 +45788,7 @@
       </w:pPr>
     </w:lvl>
   </w:abstractNum>
-  <w:abstractNum w:abstractNumId="19" w15:restartNumberingAfterBreak="0">
+  <w:abstractNum w:abstractNumId="20" w15:restartNumberingAfterBreak="0">
     <w:nsid w:val="49B866D4"/>
     <w:multiLevelType w:val="hybridMultilevel"/>
     <w:tmpl w:val="6464A81E"/>
@@ -43693,7 +45901,96 @@
       </w:rPr>
     </w:lvl>
   </w:abstractNum>
-  <w:abstractNum w:abstractNumId="20" w15:restartNumberingAfterBreak="0">
+  <w:abstractNum w:abstractNumId="21" w15:restartNumberingAfterBreak="0">
+    <w:nsid w:val="4AF44407"/>
+    <w:multiLevelType w:val="hybridMultilevel"/>
+    <w:tmpl w:val="DCB0E124"/>
+    <w:lvl w:ilvl="0" w:tplc="0409000F">
+      <w:start w:val="1"/>
+      <w:numFmt w:val="decimal"/>
+      <w:lvlText w:val="%1."/>
+      <w:lvlJc w:val="left"/>
+      <w:pPr>
+        <w:ind w:left="360" w:hanging="360"/>
+      </w:pPr>
+      <w:rPr>
+        <w:rFonts w:hint="default"/>
+      </w:rPr>
+    </w:lvl>
+    <w:lvl w:ilvl="1" w:tplc="04090019">
+      <w:start w:val="1"/>
+      <w:numFmt w:val="lowerLetter"/>
+      <w:lvlText w:val="%2."/>
+      <w:lvlJc w:val="left"/>
+      <w:pPr>
+        <w:ind w:left="1080" w:hanging="360"/>
+      </w:pPr>
+    </w:lvl>
+    <w:lvl w:ilvl="2" w:tplc="0409001B" w:tentative="1">
+      <w:start w:val="1"/>
+      <w:numFmt w:val="lowerRoman"/>
+      <w:lvlText w:val="%3."/>
+      <w:lvlJc w:val="right"/>
+      <w:pPr>
+        <w:ind w:left="1800" w:hanging="180"/>
+      </w:pPr>
+    </w:lvl>
+    <w:lvl w:ilvl="3" w:tplc="0409000F" w:tentative="1">
+      <w:start w:val="1"/>
+      <w:numFmt w:val="decimal"/>
+      <w:lvlText w:val="%4."/>
+      <w:lvlJc w:val="left"/>
+      <w:pPr>
+        <w:ind w:left="2520" w:hanging="360"/>
+      </w:pPr>
+    </w:lvl>
+    <w:lvl w:ilvl="4" w:tplc="04090019" w:tentative="1">
+      <w:start w:val="1"/>
+      <w:numFmt w:val="lowerLetter"/>
+      <w:lvlText w:val="%5."/>
+      <w:lvlJc w:val="left"/>
+      <w:pPr>
+        <w:ind w:left="3240" w:hanging="360"/>
+      </w:pPr>
+    </w:lvl>
+    <w:lvl w:ilvl="5" w:tplc="0409001B" w:tentative="1">
+      <w:start w:val="1"/>
+      <w:numFmt w:val="lowerRoman"/>
+      <w:lvlText w:val="%6."/>
+      <w:lvlJc w:val="right"/>
+      <w:pPr>
+        <w:ind w:left="3960" w:hanging="180"/>
+      </w:pPr>
+    </w:lvl>
+    <w:lvl w:ilvl="6" w:tplc="0409000F" w:tentative="1">
+      <w:start w:val="1"/>
+      <w:numFmt w:val="decimal"/>
+      <w:lvlText w:val="%7."/>
+      <w:lvlJc w:val="left"/>
+      <w:pPr>
+        <w:ind w:left="4680" w:hanging="360"/>
+      </w:pPr>
+    </w:lvl>
+    <w:lvl w:ilvl="7" w:tplc="04090019" w:tentative="1">
+      <w:start w:val="1"/>
+      <w:numFmt w:val="lowerLetter"/>
+      <w:lvlText w:val="%8."/>
+      <w:lvlJc w:val="left"/>
+      <w:pPr>
+        <w:ind w:left="5400" w:hanging="360"/>
+      </w:pPr>
+    </w:lvl>
+    <w:lvl w:ilvl="8" w:tplc="0409001B" w:tentative="1">
+      <w:start w:val="1"/>
+      <w:numFmt w:val="lowerRoman"/>
+      <w:lvlText w:val="%9."/>
+      <w:lvlJc w:val="right"/>
+      <w:pPr>
+        <w:ind w:left="6120" w:hanging="180"/>
+      </w:pPr>
+    </w:lvl>
+  </w:abstractNum>
+  <w:abstractNum w:abstractNumId="22" w15:restartNumberingAfterBreak="0">
     <w:nsid w:val="4B7767A4"/>
     <w:multiLevelType w:val="multilevel"/>
     <w:tmpl w:val="7A00E88A"/>
@@ -43806,7 +46103,7 @@
       </w:pPr>
     </w:lvl>
   </w:abstractNum>
-  <w:abstractNum w:abstractNumId="21" w15:restartNumberingAfterBreak="0">
+  <w:abstractNum w:abstractNumId="23" w15:restartNumberingAfterBreak="0">
     <w:nsid w:val="4D5D322F"/>
     <w:multiLevelType w:val="hybridMultilevel"/>
     <w:tmpl w:val="0152E3FE"/>
@@ -43895,7 +46192,7 @@
       </w:pPr>
     </w:lvl>
   </w:abstractNum>
-  <w:abstractNum w:abstractNumId="22" w15:restartNumberingAfterBreak="0">
+  <w:abstractNum w:abstractNumId="24" w15:restartNumberingAfterBreak="0">
     <w:nsid w:val="4E1B2D21"/>
     <w:multiLevelType w:val="hybridMultilevel"/>
     <w:tmpl w:val="7D78D99A"/>
@@ -43984,7 +46281,7 @@
       </w:pPr>
     </w:lvl>
   </w:abstractNum>
-  <w:abstractNum w:abstractNumId="23" w15:restartNumberingAfterBreak="0">
+  <w:abstractNum w:abstractNumId="25" w15:restartNumberingAfterBreak="0">
     <w:nsid w:val="4F907C0D"/>
     <w:multiLevelType w:val="hybridMultilevel"/>
     <w:tmpl w:val="0152E3FE"/>
@@ -44073,7 +46370,7 @@
       </w:pPr>
     </w:lvl>
   </w:abstractNum>
-  <w:abstractNum w:abstractNumId="24" w15:restartNumberingAfterBreak="0">
+  <w:abstractNum w:abstractNumId="26" w15:restartNumberingAfterBreak="0">
     <w:nsid w:val="4FAD53DC"/>
     <w:multiLevelType w:val="hybridMultilevel"/>
     <w:tmpl w:val="5476B4B0"/>
@@ -44162,7 +46459,7 @@
       </w:pPr>
     </w:lvl>
   </w:abstractNum>
-  <w:abstractNum w:abstractNumId="25" w15:restartNumberingAfterBreak="0">
+  <w:abstractNum w:abstractNumId="27" w15:restartNumberingAfterBreak="0">
     <w:nsid w:val="51A610C8"/>
     <w:multiLevelType w:val="multilevel"/>
     <w:tmpl w:val="E9F01FD2"/>
@@ -44275,7 +46572,7 @@
       </w:pPr>
     </w:lvl>
   </w:abstractNum>
-  <w:abstractNum w:abstractNumId="26" w15:restartNumberingAfterBreak="0">
+  <w:abstractNum w:abstractNumId="28" w15:restartNumberingAfterBreak="0">
     <w:nsid w:val="55A73C2E"/>
     <w:multiLevelType w:val="multilevel"/>
     <w:tmpl w:val="FA2293CA"/>
@@ -44388,7 +46685,7 @@
       </w:pPr>
     </w:lvl>
   </w:abstractNum>
-  <w:abstractNum w:abstractNumId="27" w15:restartNumberingAfterBreak="0">
+  <w:abstractNum w:abstractNumId="29" w15:restartNumberingAfterBreak="0">
     <w:nsid w:val="57C43D5F"/>
     <w:multiLevelType w:val="hybridMultilevel"/>
     <w:tmpl w:val="29BA15B8"/>
@@ -44501,7 +46798,7 @@
       </w:rPr>
     </w:lvl>
   </w:abstractNum>
-  <w:abstractNum w:abstractNumId="28" w15:restartNumberingAfterBreak="0">
+  <w:abstractNum w:abstractNumId="30" w15:restartNumberingAfterBreak="0">
     <w:nsid w:val="59707941"/>
     <w:multiLevelType w:val="hybridMultilevel"/>
     <w:tmpl w:val="0152E3FE"/>
@@ -44590,7 +46887,7 @@
       </w:pPr>
     </w:lvl>
   </w:abstractNum>
-  <w:abstractNum w:abstractNumId="29" w15:restartNumberingAfterBreak="0">
+  <w:abstractNum w:abstractNumId="31" w15:restartNumberingAfterBreak="0">
     <w:nsid w:val="5A6643E7"/>
     <w:multiLevelType w:val="multilevel"/>
     <w:tmpl w:val="6D584638"/>
@@ -44703,7 +47000,7 @@
       </w:pPr>
     </w:lvl>
   </w:abstractNum>
-  <w:abstractNum w:abstractNumId="30" w15:restartNumberingAfterBreak="0">
+  <w:abstractNum w:abstractNumId="32" w15:restartNumberingAfterBreak="0">
     <w:nsid w:val="5A9423D4"/>
     <w:multiLevelType w:val="hybridMultilevel"/>
     <w:tmpl w:val="4CD63FB2"/>
@@ -44789,7 +47086,7 @@
       </w:pPr>
     </w:lvl>
   </w:abstractNum>
-  <w:abstractNum w:abstractNumId="31" w15:restartNumberingAfterBreak="0">
+  <w:abstractNum w:abstractNumId="33" w15:restartNumberingAfterBreak="0">
     <w:nsid w:val="5AA950BB"/>
     <w:multiLevelType w:val="hybridMultilevel"/>
     <w:tmpl w:val="99DABF5E"/>
@@ -44878,7 +47175,7 @@
       </w:pPr>
     </w:lvl>
   </w:abstractNum>
-  <w:abstractNum w:abstractNumId="32" w15:restartNumberingAfterBreak="0">
+  <w:abstractNum w:abstractNumId="34" w15:restartNumberingAfterBreak="0">
     <w:nsid w:val="5D15344B"/>
     <w:multiLevelType w:val="hybridMultilevel"/>
     <w:tmpl w:val="991E79D0"/>
@@ -44991,7 +47288,7 @@
       </w:rPr>
     </w:lvl>
   </w:abstractNum>
-  <w:abstractNum w:abstractNumId="33" w15:restartNumberingAfterBreak="0">
+  <w:abstractNum w:abstractNumId="35" w15:restartNumberingAfterBreak="0">
     <w:nsid w:val="60AC02E5"/>
     <w:multiLevelType w:val="multilevel"/>
     <w:tmpl w:val="8A124416"/>
@@ -45104,7 +47401,7 @@
       </w:pPr>
     </w:lvl>
   </w:abstractNum>
-  <w:abstractNum w:abstractNumId="34" w15:restartNumberingAfterBreak="0">
+  <w:abstractNum w:abstractNumId="36" w15:restartNumberingAfterBreak="0">
     <w:nsid w:val="6405503B"/>
     <w:multiLevelType w:val="hybridMultilevel"/>
     <w:tmpl w:val="77B84B54"/>
@@ -45217,7 +47514,7 @@
       </w:rPr>
     </w:lvl>
   </w:abstractNum>
-  <w:abstractNum w:abstractNumId="35" w15:restartNumberingAfterBreak="0">
+  <w:abstractNum w:abstractNumId="37" w15:restartNumberingAfterBreak="0">
     <w:nsid w:val="65386D3B"/>
     <w:multiLevelType w:val="hybridMultilevel"/>
     <w:tmpl w:val="DCB0E124"/>
@@ -45306,7 +47603,7 @@
       </w:pPr>
     </w:lvl>
   </w:abstractNum>
-  <w:abstractNum w:abstractNumId="36" w15:restartNumberingAfterBreak="0">
+  <w:abstractNum w:abstractNumId="38" w15:restartNumberingAfterBreak="0">
     <w:nsid w:val="69B1767F"/>
     <w:multiLevelType w:val="hybridMultilevel"/>
     <w:tmpl w:val="61D6B77E"/>
@@ -45395,7 +47692,7 @@
       </w:pPr>
     </w:lvl>
   </w:abstractNum>
-  <w:abstractNum w:abstractNumId="37" w15:restartNumberingAfterBreak="0">
+  <w:abstractNum w:abstractNumId="39" w15:restartNumberingAfterBreak="0">
     <w:nsid w:val="6A464425"/>
     <w:multiLevelType w:val="hybridMultilevel"/>
     <w:tmpl w:val="0152E3FE"/>
@@ -45484,7 +47781,7 @@
       </w:pPr>
     </w:lvl>
   </w:abstractNum>
-  <w:abstractNum w:abstractNumId="38" w15:restartNumberingAfterBreak="0">
+  <w:abstractNum w:abstractNumId="40" w15:restartNumberingAfterBreak="0">
     <w:nsid w:val="6AC30F05"/>
     <w:multiLevelType w:val="hybridMultilevel"/>
     <w:tmpl w:val="C67E89CC"/>
@@ -45597,7 +47894,7 @@
       </w:rPr>
     </w:lvl>
   </w:abstractNum>
-  <w:abstractNum w:abstractNumId="39" w15:restartNumberingAfterBreak="0">
+  <w:abstractNum w:abstractNumId="41" w15:restartNumberingAfterBreak="0">
     <w:nsid w:val="6CF36984"/>
     <w:multiLevelType w:val="hybridMultilevel"/>
     <w:tmpl w:val="7CECF600"/>
@@ -45710,7 +48007,7 @@
       </w:rPr>
     </w:lvl>
   </w:abstractNum>
-  <w:abstractNum w:abstractNumId="40" w15:restartNumberingAfterBreak="0">
+  <w:abstractNum w:abstractNumId="42" w15:restartNumberingAfterBreak="0">
     <w:nsid w:val="6E5E6E4E"/>
     <w:multiLevelType w:val="hybridMultilevel"/>
     <w:tmpl w:val="5476B4B0"/>
@@ -45799,7 +48096,7 @@
       </w:pPr>
     </w:lvl>
   </w:abstractNum>
-  <w:abstractNum w:abstractNumId="41" w15:restartNumberingAfterBreak="0">
+  <w:abstractNum w:abstractNumId="43" w15:restartNumberingAfterBreak="0">
     <w:nsid w:val="6F2C360C"/>
     <w:multiLevelType w:val="multilevel"/>
     <w:tmpl w:val="6E2E3970"/>
@@ -45913,7 +48210,7 @@
       </w:pPr>
     </w:lvl>
   </w:abstractNum>
-  <w:abstractNum w:abstractNumId="42" w15:restartNumberingAfterBreak="0">
+  <w:abstractNum w:abstractNumId="44" w15:restartNumberingAfterBreak="0">
     <w:nsid w:val="6F4322F3"/>
     <w:multiLevelType w:val="hybridMultilevel"/>
     <w:tmpl w:val="E436A22E"/>
@@ -46026,7 +48323,7 @@
       </w:rPr>
     </w:lvl>
   </w:abstractNum>
-  <w:abstractNum w:abstractNumId="43" w15:restartNumberingAfterBreak="0">
+  <w:abstractNum w:abstractNumId="45" w15:restartNumberingAfterBreak="0">
     <w:nsid w:val="744E30E7"/>
     <w:multiLevelType w:val="hybridMultilevel"/>
     <w:tmpl w:val="85D82318"/>
@@ -46116,7 +48413,7 @@
       </w:pPr>
     </w:lvl>
   </w:abstractNum>
-  <w:abstractNum w:abstractNumId="44" w15:restartNumberingAfterBreak="0">
+  <w:abstractNum w:abstractNumId="46" w15:restartNumberingAfterBreak="0">
     <w:nsid w:val="752E4681"/>
     <w:multiLevelType w:val="multilevel"/>
     <w:tmpl w:val="FD08D668"/>
@@ -46229,7 +48526,7 @@
       </w:pPr>
     </w:lvl>
   </w:abstractNum>
-  <w:abstractNum w:abstractNumId="45" w15:restartNumberingAfterBreak="0">
+  <w:abstractNum w:abstractNumId="47" w15:restartNumberingAfterBreak="0">
     <w:nsid w:val="755E6FE5"/>
     <w:multiLevelType w:val="hybridMultilevel"/>
     <w:tmpl w:val="7D78D99A"/>
@@ -46318,7 +48615,7 @@
       </w:pPr>
     </w:lvl>
   </w:abstractNum>
-  <w:abstractNum w:abstractNumId="46" w15:restartNumberingAfterBreak="0">
+  <w:abstractNum w:abstractNumId="48" w15:restartNumberingAfterBreak="0">
     <w:nsid w:val="7AEC0725"/>
     <w:multiLevelType w:val="hybridMultilevel"/>
     <w:tmpl w:val="1F8E0314"/>
@@ -46431,7 +48728,7 @@
       </w:rPr>
     </w:lvl>
   </w:abstractNum>
-  <w:abstractNum w:abstractNumId="47" w15:restartNumberingAfterBreak="0">
+  <w:abstractNum w:abstractNumId="49" w15:restartNumberingAfterBreak="0">
     <w:nsid w:val="7B8E4F1A"/>
     <w:multiLevelType w:val="hybridMultilevel"/>
     <w:tmpl w:val="0152E3FE"/>
@@ -46520,7 +48817,7 @@
       </w:pPr>
     </w:lvl>
   </w:abstractNum>
-  <w:abstractNum w:abstractNumId="48" w15:restartNumberingAfterBreak="0">
+  <w:abstractNum w:abstractNumId="50" w15:restartNumberingAfterBreak="0">
     <w:nsid w:val="7D9D3AE1"/>
     <w:multiLevelType w:val="multilevel"/>
     <w:tmpl w:val="2762599A"/>
@@ -46634,151 +48931,157 @@
     </w:lvl>
   </w:abstractNum>
   <w:num w:numId="1">
-    <w:abstractNumId w:val="43"/>
+    <w:abstractNumId w:val="45"/>
   </w:num>
   <w:num w:numId="2">
-    <w:abstractNumId w:val="30"/>
+    <w:abstractNumId w:val="32"/>
   </w:num>
   <w:num w:numId="3">
-    <w:abstractNumId w:val="23"/>
+    <w:abstractNumId w:val="25"/>
   </w:num>
   <w:num w:numId="4">
+    <w:abstractNumId w:val="13"/>
+  </w:num>
+  <w:num w:numId="5">
+    <w:abstractNumId w:val="24"/>
+  </w:num>
+  <w:num w:numId="6">
+    <w:abstractNumId w:val="42"/>
+  </w:num>
+  <w:num w:numId="7">
+    <w:abstractNumId w:val="46"/>
+  </w:num>
+  <w:num w:numId="8">
+    <w:abstractNumId w:val="50"/>
+  </w:num>
+  <w:num w:numId="9">
+    <w:abstractNumId w:val="35"/>
+  </w:num>
+  <w:num w:numId="10">
+    <w:abstractNumId w:val="16"/>
+  </w:num>
+  <w:num w:numId="11">
     <w:abstractNumId w:val="12"/>
   </w:num>
-  <w:num w:numId="5">
+  <w:num w:numId="12">
+    <w:abstractNumId w:val="7"/>
+  </w:num>
+  <w:num w:numId="13">
+    <w:abstractNumId w:val="14"/>
+  </w:num>
+  <w:num w:numId="14">
+    <w:abstractNumId w:val="28"/>
+  </w:num>
+  <w:num w:numId="15">
+    <w:abstractNumId w:val="5"/>
+  </w:num>
+  <w:num w:numId="16">
     <w:abstractNumId w:val="22"/>
   </w:num>
-  <w:num w:numId="6">
-    <w:abstractNumId w:val="40"/>
+  <w:num w:numId="17">
+    <w:abstractNumId w:val="31"/>
   </w:num>
-  <w:num w:numId="7">
-    <w:abstractNumId w:val="44"/>
+  <w:num w:numId="18">
+    <w:abstractNumId w:val="9"/>
   </w:num>
-  <w:num w:numId="8">
-    <w:abstractNumId w:val="48"/>
+  <w:num w:numId="19">
+    <w:abstractNumId w:val="27"/>
   </w:num>
-  <w:num w:numId="9">
-    <w:abstractNumId w:val="33"/>
+  <w:num w:numId="20">
+    <w:abstractNumId w:val="8"/>
   </w:num>
-  <w:num w:numId="10">
-    <w:abstractNumId w:val="15"/>
+  <w:num w:numId="21">
+    <w:abstractNumId w:val="49"/>
   </w:num>
-  <w:num w:numId="11">
-    <w:abstractNumId w:val="11"/>
+  <w:num w:numId="22">
+    <w:abstractNumId w:val="19"/>
   </w:num>
-  <w:num w:numId="12">
+  <w:num w:numId="23">
+    <w:abstractNumId w:val="26"/>
+  </w:num>
+  <w:num w:numId="24">
     <w:abstractNumId w:val="6"/>
   </w:num>
-  <w:num w:numId="13">
-    <w:abstractNumId w:val="13"/>
-  </w:num>
-  <w:num w:numId="14">
-    <w:abstractNumId w:val="26"/>
-  </w:num>
-  <w:num w:numId="15">
-    <w:abstractNumId w:val="4"/>
-  </w:num>
-  <w:num w:numId="16">
-    <w:abstractNumId w:val="20"/>
-  </w:num>
-  <w:num w:numId="17">
-    <w:abstractNumId w:val="29"/>
-  </w:num>
-  <w:num w:numId="18">
-    <w:abstractNumId w:val="8"/>
-  </w:num>
-  <w:num w:numId="19">
-    <w:abstractNumId w:val="25"/>
-  </w:num>
-  <w:num w:numId="20">
-    <w:abstractNumId w:val="7"/>
-  </w:num>
-  <w:num w:numId="21">
-    <w:abstractNumId w:val="47"/>
-  </w:num>
-  <w:num w:numId="22">
-    <w:abstractNumId w:val="18"/>
-  </w:num>
-  <w:num w:numId="23">
-    <w:abstractNumId w:val="24"/>
-  </w:num>
-  <w:num w:numId="24">
-    <w:abstractNumId w:val="5"/>
-  </w:num>
   <w:num w:numId="25">
-    <w:abstractNumId w:val="36"/>
+    <w:abstractNumId w:val="38"/>
   </w:num>
   <w:num w:numId="26">
-    <w:abstractNumId w:val="21"/>
+    <w:abstractNumId w:val="23"/>
   </w:num>
   <w:num w:numId="27">
     <w:abstractNumId w:val="0"/>
   </w:num>
   <w:num w:numId="28">
-    <w:abstractNumId w:val="31"/>
+    <w:abstractNumId w:val="33"/>
   </w:num>
   <w:num w:numId="29">
+    <w:abstractNumId w:val="18"/>
+  </w:num>
+  <w:num w:numId="30">
+    <w:abstractNumId w:val="2"/>
+  </w:num>
+  <w:num w:numId="31">
+    <w:abstractNumId w:val="39"/>
+  </w:num>
+  <w:num w:numId="32">
+    <w:abstractNumId w:val="47"/>
+  </w:num>
+  <w:num w:numId="33">
+    <w:abstractNumId w:val="3"/>
+  </w:num>
+  <w:num w:numId="34">
+    <w:abstractNumId w:val="40"/>
+  </w:num>
+  <w:num w:numId="35">
     <w:abstractNumId w:val="17"/>
   </w:num>
-  <w:num w:numId="30">
-    <w:abstractNumId w:val="1"/>
+  <w:num w:numId="36">
+    <w:abstractNumId w:val="29"/>
   </w:num>
-  <w:num w:numId="31">
+  <w:num w:numId="37">
+    <w:abstractNumId w:val="30"/>
+  </w:num>
+  <w:num w:numId="38">
+    <w:abstractNumId w:val="36"/>
+  </w:num>
+  <w:num w:numId="39">
+    <w:abstractNumId w:val="41"/>
+  </w:num>
+  <w:num w:numId="40">
+    <w:abstractNumId w:val="43"/>
+  </w:num>
+  <w:num w:numId="41">
+    <w:abstractNumId w:val="4"/>
+  </w:num>
+  <w:num w:numId="42">
+    <w:abstractNumId w:val="15"/>
+  </w:num>
+  <w:num w:numId="43">
+    <w:abstractNumId w:val="34"/>
+  </w:num>
+  <w:num w:numId="44">
+    <w:abstractNumId w:val="44"/>
+  </w:num>
+  <w:num w:numId="45">
     <w:abstractNumId w:val="37"/>
   </w:num>
-  <w:num w:numId="32">
-    <w:abstractNumId w:val="45"/>
-  </w:num>
-  <w:num w:numId="33">
-    <w:abstractNumId w:val="2"/>
-  </w:num>
-  <w:num w:numId="34">
-    <w:abstractNumId w:val="38"/>
-  </w:num>
-  <w:num w:numId="35">
-    <w:abstractNumId w:val="16"/>
-  </w:num>
-  <w:num w:numId="36">
-    <w:abstractNumId w:val="27"/>
-  </w:num>
-  <w:num w:numId="37">
-    <w:abstractNumId w:val="28"/>
-  </w:num>
-  <w:num w:numId="38">
-    <w:abstractNumId w:val="34"/>
-  </w:num>
-  <w:num w:numId="39">
-    <w:abstractNumId w:val="39"/>
-  </w:num>
-  <w:num w:numId="40">
-    <w:abstractNumId w:val="41"/>
-  </w:num>
-  <w:num w:numId="41">
-    <w:abstractNumId w:val="3"/>
-  </w:num>
-  <w:num w:numId="42">
-    <w:abstractNumId w:val="14"/>
-  </w:num>
-  <w:num w:numId="43">
-    <w:abstractNumId w:val="32"/>
-  </w:num>
-  <w:num w:numId="44">
-    <w:abstractNumId w:val="42"/>
-  </w:num>
-  <w:num w:numId="45">
-    <w:abstractNumId w:val="35"/>
-  </w:num>
   <w:num w:numId="46">
-    <w:abstractNumId w:val="46"/>
+    <w:abstractNumId w:val="48"/>
   </w:num>
   <w:num w:numId="47">
-    <w:abstractNumId w:val="19"/>
+    <w:abstractNumId w:val="20"/>
   </w:num>
   <w:num w:numId="48">
+    <w:abstractNumId w:val="11"/>
+  </w:num>
+  <w:num w:numId="49">
     <w:abstractNumId w:val="10"/>
   </w:num>
-  <w:num w:numId="49">
-    <w:abstractNumId w:val="9"/>
+  <w:num w:numId="50">
+    <w:abstractNumId w:val="21"/>
+  </w:num>
+  <w:num w:numId="51">
+    <w:abstractNumId w:val="1"/>
   </w:num>
   <w:numIdMacAtCleanup w:val="42"/>
 </w:numbering>
@@ -46948,7 +49251,7 @@
     <w:lsdException w:name="Table Subtle 1" w:semiHidden="1" w:unhideWhenUsed="1"/>
     <w:lsdException w:name="Table Subtle 2" w:semiHidden="1" w:unhideWhenUsed="1"/>
     <w:lsdException w:name="Table Web 1" w:semiHidden="1" w:unhideWhenUsed="1"/>
-    <w:lsdException w:name="Table Web 2" w:semiHidden="1" w:unhideWhenUsed="1"/>
+    <w:lsdException w:name="Table Web 3" w:semiHidden="1" w:unhideWhenUsed="1"/>
     <w:lsdException w:name="Balloon Text" w:semiHidden="1" w:unhideWhenUsed="1"/>
     <w:lsdException w:name="Table Grid" w:uiPriority="59"/>
     <w:lsdException w:name="Placeholder Text" w:semiHidden="1"/>
@@ -48854,7 +51157,7 @@
 </file>
 
 <file path=customXml/itemProps1.xml><?xml version="1.0" encoding="utf-8"?>
-<ds:datastoreItem xmlns:ds="http://schemas.openxmlformats.org/officeDocument/2006/customXml" ds:itemID="{19AE1117-F063-D748-AD1B-2E073B9C279D}">
+<ds:datastoreItem xmlns:ds="http://schemas.openxmlformats.org/officeDocument/2006/customXml" ds:itemID="{9BCC682B-C857-624D-8D51-3CC78CE19A91}">
   <ds:schemaRefs>
     <ds:schemaRef ds:uri="http://schemas.openxmlformats.org/officeDocument/2006/bibliography"/>
   </ds:schemaRefs>

</xml_diff>

<commit_message>
Fixes bug preventing tax calculation when placing the exact same Klarna order twice in a row. Documentation updates.
</commit_message>
<xml_diff>
--- a/configuration/Cybersource Cartridge Integration SFRA v19_3.docx
+++ b/configuration/Cybersource Cartridge Integration SFRA v19_3.docx
@@ -18110,10 +18110,10 @@
             <v:path o:extrusionok="f" gradientshapeok="t" o:connecttype="rect"/>
             <o:lock v:ext="edit" aspectratio="t"/>
           </v:shapetype>
-          <v:shape id="_x0000_i1026" type="#_x0000_t75" alt="" style="width:76.1pt;height:48.7pt;mso-width-percent:0;mso-height-percent:0;mso-width-percent:0;mso-height-percent:0" o:ole="">
+          <v:shape id="_x0000_i1025" type="#_x0000_t75" alt="" style="width:76pt;height:48.5pt;mso-width-percent:0;mso-height-percent:0;mso-width-percent:0;mso-height-percent:0" o:ole="">
             <v:imagedata r:id="rId15" o:title=""/>
           </v:shape>
-          <o:OLEObject Type="Embed" ProgID="Word.Document.12" ShapeID="_x0000_i1026" DrawAspect="Icon" ObjectID="_1632053849" r:id="rId16">
+          <o:OLEObject Type="Embed" ProgID="Word.Document.12" ShapeID="_x0000_i1025" DrawAspect="Icon" ObjectID="_1631356001" r:id="rId16">
             <o:FieldCodes>\s</o:FieldCodes>
           </o:OLEObject>
         </w:object>
@@ -22582,10 +22582,10 @@
           <w:szCs w:val="32"/>
         </w:rPr>
         <w:object w:dxaOrig="1520" w:dyaOrig="960" w14:anchorId="791C500A">
-          <v:shape id="_x0000_i1025" type="#_x0000_t75" alt="" style="width:76.1pt;height:48pt;mso-width-percent:0;mso-height-percent:0;mso-width-percent:0;mso-height-percent:0" o:ole="">
+          <v:shape id="_x0000_i1026" type="#_x0000_t75" alt="" style="width:76pt;height:48pt;mso-width-percent:0;mso-height-percent:0;mso-width-percent:0;mso-height-percent:0" o:ole="">
             <v:imagedata r:id="rId18" o:title=""/>
           </v:shape>
-          <o:OLEObject Type="Embed" ProgID="Word.Document.12" ShapeID="_x0000_i1025" DrawAspect="Icon" ObjectID="_1632053850" r:id="rId19">
+          <o:OLEObject Type="Embed" ProgID="Word.Document.12" ShapeID="_x0000_i1026" DrawAspect="Icon" ObjectID="_1631356002" r:id="rId19">
             <o:FieldCodes>\s</o:FieldCodes>
           </o:OLEObject>
         </w:object>
@@ -40998,7 +40998,14 @@
           <w:rFonts w:asciiTheme="minorHAnsi" w:hAnsiTheme="minorHAnsi" w:cstheme="minorHAnsi"/>
           <w:color w:val="000000"/>
         </w:rPr>
-        <w:t xml:space="preserve"> data, </w:t>
+        <w:t xml:space="preserve"> data</w:t>
+      </w:r>
+      <w:r>
+        <w:rPr>
+          <w:rFonts w:asciiTheme="minorHAnsi" w:hAnsiTheme="minorHAnsi" w:cstheme="minorHAnsi"/>
+          <w:color w:val="000000"/>
+        </w:rPr>
+        <w:t xml:space="preserve">, </w:t>
       </w:r>
       <w:r>
         <w:rPr>
@@ -41240,7 +41247,23 @@
           <w:rFonts w:asciiTheme="minorHAnsi" w:hAnsiTheme="minorHAnsi" w:cstheme="minorHAnsi"/>
           <w:color w:val="000000"/>
         </w:rPr>
-        <w:t>If authorization service returns ‘ACCEPT’ as decision, 100 as reason code and ‘authorized’ or ‘pending’ as payment status and If merchant URL redirection is configured in site preference, redirect the user to merchant URL and return back to merchant site to complete the order</w:t>
+        <w:t xml:space="preserve">If authorization service returns ‘ACCEPT’ as decision, 100 as reason code and ‘authorized’ or ‘pending’ as payment status and If merchant URL redirection is configured in site preference, redirect the user to merchant URL and </w:t>
+      </w:r>
+      <w:proofErr w:type="gramStart"/>
+      <w:r>
+        <w:rPr>
+          <w:rFonts w:asciiTheme="minorHAnsi" w:hAnsiTheme="minorHAnsi" w:cstheme="minorHAnsi"/>
+          <w:color w:val="000000"/>
+        </w:rPr>
+        <w:t>return back</w:t>
+      </w:r>
+      <w:proofErr w:type="gramEnd"/>
+      <w:r>
+        <w:rPr>
+          <w:rFonts w:asciiTheme="minorHAnsi" w:hAnsiTheme="minorHAnsi" w:cstheme="minorHAnsi"/>
+          <w:color w:val="000000"/>
+        </w:rPr>
+        <w:t xml:space="preserve"> to merchant site to complete the order</w:t>
       </w:r>
     </w:p>
     <w:p>
@@ -41586,68 +41609,111 @@
     <w:p>
       <w:pPr>
         <w:pStyle w:val="BodyText"/>
+        <w:numPr>
+          <w:ilvl w:val="0"/>
+          <w:numId w:val="51"/>
+        </w:numPr>
+        <w:spacing w:after="160" w:line="259" w:lineRule="auto"/>
         <w:rPr>
           <w:rFonts w:asciiTheme="minorHAnsi" w:hAnsiTheme="minorHAnsi" w:cstheme="minorHAnsi"/>
         </w:rPr>
       </w:pPr>
-    </w:p>
-    <w:p>
-      <w:pPr>
-        <w:pStyle w:val="BodyText"/>
+      <w:r>
         <w:rPr>
           <w:rFonts w:asciiTheme="minorHAnsi" w:hAnsiTheme="minorHAnsi" w:cstheme="minorHAnsi"/>
         </w:rPr>
-      </w:pPr>
-    </w:p>
-    <w:p>
-      <w:pPr>
-        <w:pStyle w:val="BodyText"/>
+        <w:t xml:space="preserve">Change the language to either </w:t>
+      </w:r>
+      <w:proofErr w:type="gramStart"/>
+      <w:r>
+        <w:rPr>
+          <w:rFonts w:asciiTheme="minorHAnsi" w:hAnsiTheme="minorHAnsi" w:cstheme="minorHAnsi"/>
+        </w:rPr>
+        <w:t>English(</w:t>
+      </w:r>
+      <w:proofErr w:type="gramEnd"/>
+      <w:r>
+        <w:rPr>
+          <w:rFonts w:asciiTheme="minorHAnsi" w:hAnsiTheme="minorHAnsi" w:cstheme="minorHAnsi"/>
+        </w:rPr>
+        <w:t>United States), English(United Kingdom) or German(Germany)</w:t>
+      </w:r>
+    </w:p>
+    <w:p>
+      <w:pPr>
+        <w:shd w:val="clear" w:color="auto" w:fill="FFFFFF"/>
+        <w:spacing w:after="150"/>
+        <w:rPr>
+          <w:rFonts w:asciiTheme="minorHAnsi" w:hAnsiTheme="minorHAnsi" w:cstheme="minorHAnsi"/>
+          <w:color w:val="000000"/>
+        </w:rPr>
+      </w:pPr>
+      <w:r>
+        <w:rPr>
+          <w:rFonts w:asciiTheme="minorHAnsi" w:hAnsiTheme="minorHAnsi" w:cstheme="minorHAnsi"/>
+        </w:rPr>
+        <w:t xml:space="preserve">Select </w:t>
+      </w:r>
+      <w:proofErr w:type="spellStart"/>
+      <w:r>
+        <w:rPr>
+          <w:rFonts w:asciiTheme="minorHAnsi" w:hAnsiTheme="minorHAnsi" w:cstheme="minorHAnsi"/>
+        </w:rPr>
+        <w:t>Klarna</w:t>
+      </w:r>
+      <w:proofErr w:type="spellEnd"/>
+      <w:r>
+        <w:rPr>
+          <w:rFonts w:asciiTheme="minorHAnsi" w:hAnsiTheme="minorHAnsi" w:cstheme="minorHAnsi"/>
+        </w:rPr>
+        <w:t xml:space="preserve"> as payment method and enter </w:t>
+      </w:r>
+      <w:proofErr w:type="spellStart"/>
+      <w:r>
+        <w:rPr>
+          <w:rFonts w:asciiTheme="minorHAnsi" w:hAnsiTheme="minorHAnsi" w:cstheme="minorHAnsi"/>
+        </w:rPr>
+        <w:t>merchantID</w:t>
+      </w:r>
+      <w:proofErr w:type="spellEnd"/>
+      <w:r>
+        <w:rPr>
+          <w:rFonts w:asciiTheme="minorHAnsi" w:hAnsiTheme="minorHAnsi" w:cstheme="minorHAnsi"/>
+        </w:rPr>
+        <w:t xml:space="preserve"> and </w:t>
+      </w:r>
+      <w:proofErr w:type="spellStart"/>
+      <w:r>
+        <w:rPr>
+          <w:rFonts w:asciiTheme="minorHAnsi" w:hAnsiTheme="minorHAnsi" w:cstheme="minorHAnsi"/>
+        </w:rPr>
+        <w:t>merchantKey</w:t>
+      </w:r>
+      <w:proofErr w:type="spellEnd"/>
+      <w:r>
+        <w:rPr>
+          <w:rFonts w:asciiTheme="minorHAnsi" w:hAnsiTheme="minorHAnsi" w:cstheme="minorHAnsi"/>
+        </w:rPr>
+        <w:t xml:space="preserve"> field in CyberSource Credentials section of payment method</w:t>
+      </w:r>
+    </w:p>
+    <w:p>
+      <w:pPr>
+        <w:rPr>
+          <w:rFonts w:cs="Arial"/>
+          <w:color w:val="000000"/>
+        </w:rPr>
+      </w:pPr>
+    </w:p>
+    <w:p>
+      <w:r>
         <w:rPr>
           <w:noProof/>
         </w:rPr>
-      </w:pPr>
-      <w:r>
-        <w:rPr>
-          <w:rFonts w:asciiTheme="minorHAnsi" w:hAnsiTheme="minorHAnsi" w:cstheme="minorHAnsi"/>
-        </w:rPr>
-        <w:t xml:space="preserve">On the Payment Methods page, Select the locale (language) you want to set up, then select the </w:t>
-      </w:r>
-      <w:proofErr w:type="spellStart"/>
-      <w:r>
-        <w:rPr>
-          <w:rFonts w:asciiTheme="minorHAnsi" w:hAnsiTheme="minorHAnsi" w:cstheme="minorHAnsi"/>
-        </w:rPr>
-        <w:t>Klarne</w:t>
-      </w:r>
-      <w:proofErr w:type="spellEnd"/>
-      <w:r>
-        <w:rPr>
-          <w:rFonts w:asciiTheme="minorHAnsi" w:hAnsiTheme="minorHAnsi" w:cstheme="minorHAnsi"/>
-        </w:rPr>
-        <w:t xml:space="preserve"> payment method.</w:t>
-      </w:r>
-      <w:r>
-        <w:rPr>
-          <w:noProof/>
-        </w:rPr>
-        <w:t xml:space="preserve"> </w:t>
-      </w:r>
-    </w:p>
-    <w:p>
-      <w:pPr>
-        <w:pStyle w:val="BodyText"/>
-        <w:jc w:val="center"/>
-        <w:rPr>
-          <w:rFonts w:asciiTheme="minorHAnsi" w:hAnsiTheme="minorHAnsi" w:cstheme="minorHAnsi"/>
-        </w:rPr>
-      </w:pPr>
-      <w:r>
-        <w:rPr>
-          <w:noProof/>
-        </w:rPr>
+        <w:lastRenderedPageBreak/>
         <w:drawing>
-          <wp:inline distT="0" distB="0" distL="0" distR="0" wp14:anchorId="520B9898" wp14:editId="4FE44BAF">
-            <wp:extent cx="4781006" cy="2033929"/>
+          <wp:inline distT="0" distB="0" distL="0" distR="0" wp14:anchorId="42C6B4C8" wp14:editId="5C123346">
+            <wp:extent cx="6400800" cy="2723019"/>
             <wp:effectExtent l="0" t="0" r="0" b="0"/>
             <wp:docPr id="13" name="Picture 13" descr="C:\Users\pchug3\Downloads\Screen Caps\PaymentMethod1.jpg"/>
             <wp:cNvGraphicFramePr>
@@ -41678,7 +41744,7 @@
                   <pic:spPr bwMode="auto">
                     <a:xfrm>
                       <a:off x="0" y="0"/>
-                      <a:ext cx="4828526" cy="2054145"/>
+                      <a:ext cx="6400800" cy="2723019"/>
                     </a:xfrm>
                     <a:prstGeom prst="rect">
                       <a:avLst/>
@@ -41695,137 +41761,17 @@
         </w:drawing>
       </w:r>
     </w:p>
-    <w:p>
-      <w:pPr>
-        <w:shd w:val="clear" w:color="auto" w:fill="FFFFFF"/>
-        <w:spacing w:after="150"/>
-        <w:rPr>
-          <w:rFonts w:asciiTheme="minorHAnsi" w:hAnsiTheme="minorHAnsi" w:cstheme="minorHAnsi"/>
-        </w:rPr>
-      </w:pPr>
-    </w:p>
-    <w:p>
-      <w:pPr>
-        <w:shd w:val="clear" w:color="auto" w:fill="FFFFFF"/>
-        <w:spacing w:after="150"/>
-        <w:rPr>
-          <w:rFonts w:asciiTheme="minorHAnsi" w:hAnsiTheme="minorHAnsi" w:cstheme="minorHAnsi"/>
-        </w:rPr>
-      </w:pPr>
-      <w:r>
-        <w:rPr>
-          <w:rFonts w:asciiTheme="minorHAnsi" w:hAnsiTheme="minorHAnsi" w:cstheme="minorHAnsi"/>
-        </w:rPr>
-        <w:t>E</w:t>
-      </w:r>
-      <w:r>
-        <w:rPr>
-          <w:rFonts w:asciiTheme="minorHAnsi" w:hAnsiTheme="minorHAnsi" w:cstheme="minorHAnsi"/>
-        </w:rPr>
-        <w:t xml:space="preserve">nter </w:t>
-      </w:r>
-      <w:r>
-        <w:rPr>
-          <w:rFonts w:asciiTheme="minorHAnsi" w:hAnsiTheme="minorHAnsi" w:cstheme="minorHAnsi"/>
-        </w:rPr>
-        <w:t xml:space="preserve">the </w:t>
-      </w:r>
-      <w:proofErr w:type="spellStart"/>
-      <w:r>
-        <w:rPr>
-          <w:rFonts w:asciiTheme="minorHAnsi" w:hAnsiTheme="minorHAnsi" w:cstheme="minorHAnsi"/>
-        </w:rPr>
-        <w:t>merchantID</w:t>
-      </w:r>
-      <w:proofErr w:type="spellEnd"/>
-      <w:r>
-        <w:rPr>
-          <w:rFonts w:asciiTheme="minorHAnsi" w:hAnsiTheme="minorHAnsi" w:cstheme="minorHAnsi"/>
-        </w:rPr>
-        <w:t xml:space="preserve"> and </w:t>
-      </w:r>
-      <w:proofErr w:type="spellStart"/>
-      <w:r>
-        <w:rPr>
-          <w:rFonts w:asciiTheme="minorHAnsi" w:hAnsiTheme="minorHAnsi" w:cstheme="minorHAnsi"/>
-        </w:rPr>
-        <w:t>merchantKey</w:t>
-      </w:r>
-      <w:proofErr w:type="spellEnd"/>
-      <w:r>
-        <w:rPr>
-          <w:rFonts w:asciiTheme="minorHAnsi" w:hAnsiTheme="minorHAnsi" w:cstheme="minorHAnsi"/>
-        </w:rPr>
-        <w:t xml:space="preserve"> field in CyberSource Credentials section of payment method</w:t>
-      </w:r>
-      <w:r>
-        <w:rPr>
-          <w:rFonts w:asciiTheme="minorHAnsi" w:hAnsiTheme="minorHAnsi" w:cstheme="minorHAnsi"/>
-        </w:rPr>
-        <w:t>.</w:t>
-      </w:r>
-      <w:r>
-        <w:rPr>
-          <w:rFonts w:asciiTheme="minorHAnsi" w:hAnsiTheme="minorHAnsi" w:cstheme="minorHAnsi"/>
-        </w:rPr>
-        <w:t xml:space="preserve">  If you leave these empty, the service will fall back to the values you entered in the CS core site preferences.</w:t>
-      </w:r>
-      <w:r>
-        <w:rPr>
-          <w:rFonts w:asciiTheme="minorHAnsi" w:hAnsiTheme="minorHAnsi" w:cstheme="minorHAnsi"/>
-        </w:rPr>
-        <w:t xml:space="preserve">  </w:t>
-      </w:r>
-    </w:p>
-    <w:p>
-      <w:pPr>
-        <w:shd w:val="clear" w:color="auto" w:fill="FFFFFF"/>
-        <w:spacing w:after="150"/>
-        <w:rPr>
-          <w:rFonts w:asciiTheme="minorHAnsi" w:hAnsiTheme="minorHAnsi" w:cstheme="minorHAnsi"/>
-          <w:color w:val="000000"/>
-        </w:rPr>
-      </w:pPr>
-      <w:r>
-        <w:rPr>
-          <w:rFonts w:asciiTheme="minorHAnsi" w:hAnsiTheme="minorHAnsi" w:cstheme="minorHAnsi"/>
-        </w:rPr>
-        <w:t>Next,</w:t>
-      </w:r>
-      <w:r>
-        <w:rPr>
-          <w:rFonts w:asciiTheme="minorHAnsi" w:hAnsiTheme="minorHAnsi" w:cstheme="minorHAnsi"/>
-        </w:rPr>
-        <w:t xml:space="preserve"> select the appropriate bill-to language setting under the ‘</w:t>
-      </w:r>
-      <w:proofErr w:type="spellStart"/>
-      <w:r>
-        <w:rPr>
-          <w:rFonts w:asciiTheme="minorHAnsi" w:hAnsiTheme="minorHAnsi" w:cstheme="minorHAnsi"/>
-        </w:rPr>
-        <w:t>Klarna</w:t>
-      </w:r>
-      <w:proofErr w:type="spellEnd"/>
-      <w:r>
-        <w:rPr>
-          <w:rFonts w:asciiTheme="minorHAnsi" w:hAnsiTheme="minorHAnsi" w:cstheme="minorHAnsi"/>
-        </w:rPr>
-        <w:t>’ custom attribute group.</w:t>
-      </w:r>
-    </w:p>
     <w:p/>
-    <w:p>
-      <w:pPr>
-        <w:jc w:val="center"/>
-      </w:pPr>
+    <w:p/>
+    <w:p>
       <w:r>
         <w:rPr>
           <w:noProof/>
         </w:rPr>
         <w:drawing>
-          <wp:inline distT="0" distB="0" distL="0" distR="0" wp14:anchorId="4C4C7B09" wp14:editId="2591478C">
-            <wp:extent cx="5381897" cy="1638692"/>
-            <wp:effectExtent l="0" t="0" r="3175" b="0"/>
+          <wp:inline distT="0" distB="0" distL="0" distR="0" wp14:anchorId="4C4C7B09" wp14:editId="2D18E602">
+            <wp:extent cx="6400800" cy="1948930"/>
+            <wp:effectExtent l="0" t="0" r="0" b="0"/>
             <wp:docPr id="15" name="Picture 15" descr="C:\Users\pchug3\Downloads\Screen Caps\PaymentMethod2.jpg"/>
             <wp:cNvGraphicFramePr>
               <a:graphicFrameLocks xmlns:a="http://schemas.openxmlformats.org/drawingml/2006/main" noChangeAspect="1"/>
@@ -41855,7 +41801,7 @@
                   <pic:spPr bwMode="auto">
                     <a:xfrm>
                       <a:off x="0" y="0"/>
-                      <a:ext cx="5404613" cy="1645609"/>
+                      <a:ext cx="6400800" cy="1948930"/>
                     </a:xfrm>
                     <a:prstGeom prst="rect">
                       <a:avLst/>
@@ -41874,6 +41820,124 @@
     </w:p>
     <w:p/>
     <w:p/>
+    <w:p>
+      <w:pPr>
+        <w:rPr>
+          <w:rFonts w:asciiTheme="minorHAnsi" w:hAnsiTheme="minorHAnsi" w:cstheme="minorHAnsi"/>
+        </w:rPr>
+      </w:pPr>
+      <w:r>
+        <w:rPr>
+          <w:rFonts w:asciiTheme="minorHAnsi" w:hAnsiTheme="minorHAnsi" w:cstheme="minorHAnsi"/>
+        </w:rPr>
+        <w:t>-</w:t>
+      </w:r>
+      <w:r>
+        <w:rPr>
+          <w:rFonts w:asciiTheme="minorHAnsi" w:hAnsiTheme="minorHAnsi" w:cstheme="minorHAnsi"/>
+        </w:rPr>
+        <w:t xml:space="preserve">   </w:t>
+      </w:r>
+      <w:r>
+        <w:rPr>
+          <w:rFonts w:asciiTheme="minorHAnsi" w:hAnsiTheme="minorHAnsi" w:cstheme="minorHAnsi"/>
+        </w:rPr>
+        <w:t>Import ‘</w:t>
+      </w:r>
+      <w:proofErr w:type="spellStart"/>
+      <w:r>
+        <w:rPr>
+          <w:rFonts w:asciiTheme="minorHAnsi" w:hAnsiTheme="minorHAnsi" w:cstheme="minorHAnsi"/>
+        </w:rPr>
+        <w:t>int_cybersource_sfra</w:t>
+      </w:r>
+      <w:proofErr w:type="spellEnd"/>
+      <w:r>
+        <w:rPr>
+          <w:rFonts w:asciiTheme="minorHAnsi" w:hAnsiTheme="minorHAnsi" w:cstheme="minorHAnsi"/>
+        </w:rPr>
+        <w:t xml:space="preserve">/configuration/CS SFRA </w:t>
+      </w:r>
+      <w:proofErr w:type="spellStart"/>
+      <w:r>
+        <w:rPr>
+          <w:rFonts w:asciiTheme="minorHAnsi" w:hAnsiTheme="minorHAnsi" w:cstheme="minorHAnsi"/>
+        </w:rPr>
+        <w:t>PaymentMethods</w:t>
+      </w:r>
+      <w:proofErr w:type="spellEnd"/>
+      <w:r>
+        <w:rPr>
+          <w:rFonts w:asciiTheme="minorHAnsi" w:hAnsiTheme="minorHAnsi" w:cstheme="minorHAnsi"/>
+        </w:rPr>
+        <w:t xml:space="preserve"> </w:t>
+      </w:r>
+      <w:r>
+        <w:rPr>
+          <w:rFonts w:asciiTheme="minorHAnsi" w:hAnsiTheme="minorHAnsi" w:cstheme="minorHAnsi"/>
+        </w:rPr>
+        <w:t>9_2</w:t>
+      </w:r>
+      <w:r>
+        <w:rPr>
+          <w:rFonts w:asciiTheme="minorHAnsi" w:hAnsiTheme="minorHAnsi" w:cstheme="minorHAnsi"/>
+        </w:rPr>
+        <w:t xml:space="preserve">.xml’ </w:t>
+      </w:r>
+    </w:p>
+    <w:p>
+      <w:pPr>
+        <w:rPr>
+          <w:rFonts w:asciiTheme="minorHAnsi" w:hAnsiTheme="minorHAnsi" w:cstheme="minorHAnsi"/>
+        </w:rPr>
+      </w:pPr>
+      <w:r>
+        <w:rPr>
+          <w:rFonts w:asciiTheme="minorHAnsi" w:hAnsiTheme="minorHAnsi" w:cstheme="minorHAnsi"/>
+        </w:rPr>
+        <w:t>-   Import ‘</w:t>
+      </w:r>
+      <w:proofErr w:type="spellStart"/>
+      <w:r>
+        <w:rPr>
+          <w:rFonts w:asciiTheme="minorHAnsi" w:hAnsiTheme="minorHAnsi" w:cstheme="minorHAnsi"/>
+        </w:rPr>
+        <w:t>int_cybersource_sfra</w:t>
+      </w:r>
+      <w:proofErr w:type="spellEnd"/>
+      <w:r>
+        <w:rPr>
+          <w:rFonts w:asciiTheme="minorHAnsi" w:hAnsiTheme="minorHAnsi" w:cstheme="minorHAnsi"/>
+        </w:rPr>
+        <w:t>/configuration/</w:t>
+      </w:r>
+      <w:proofErr w:type="spellStart"/>
+      <w:r>
+        <w:rPr>
+          <w:rFonts w:asciiTheme="minorHAnsi" w:hAnsiTheme="minorHAnsi" w:cstheme="minorHAnsi"/>
+        </w:rPr>
+        <w:t>PaymentMethods</w:t>
+      </w:r>
+      <w:proofErr w:type="spellEnd"/>
+      <w:r>
+        <w:rPr>
+          <w:rFonts w:asciiTheme="minorHAnsi" w:hAnsiTheme="minorHAnsi" w:cstheme="minorHAnsi"/>
+        </w:rPr>
+        <w:t xml:space="preserve"> v1</w:t>
+      </w:r>
+      <w:r>
+        <w:rPr>
+          <w:rFonts w:asciiTheme="minorHAnsi" w:hAnsiTheme="minorHAnsi" w:cstheme="minorHAnsi"/>
+        </w:rPr>
+        <w:t>9_2</w:t>
+      </w:r>
+      <w:r>
+        <w:rPr>
+          <w:rFonts w:asciiTheme="minorHAnsi" w:hAnsiTheme="minorHAnsi" w:cstheme="minorHAnsi"/>
+        </w:rPr>
+        <w:t>.xml'</w:t>
+      </w:r>
+    </w:p>
     <w:p/>
     <w:p>
       <w:pPr>
@@ -41898,203 +41962,49 @@
           <w:rFonts w:asciiTheme="minorHAnsi" w:hAnsiTheme="minorHAnsi" w:cstheme="minorHAnsi"/>
         </w:rPr>
       </w:pPr>
-      <w:r>
+    </w:p>
+    <w:p>
+      <w:pPr>
         <w:rPr>
           <w:rFonts w:asciiTheme="minorHAnsi" w:hAnsiTheme="minorHAnsi" w:cstheme="minorHAnsi"/>
         </w:rPr>
-        <w:t>-</w:t>
-      </w:r>
+      </w:pPr>
       <w:r>
         <w:rPr>
           <w:rFonts w:asciiTheme="minorHAnsi" w:hAnsiTheme="minorHAnsi" w:cstheme="minorHAnsi"/>
         </w:rPr>
-        <w:t xml:space="preserve">   </w:t>
+        <w:t xml:space="preserve">1. Go to: “Merchant Tools &gt; Site Preferences &gt; CyberSource </w:t>
       </w:r>
       <w:r>
         <w:rPr>
           <w:rFonts w:asciiTheme="minorHAnsi" w:hAnsiTheme="minorHAnsi" w:cstheme="minorHAnsi"/>
         </w:rPr>
-        <w:t xml:space="preserve">Ensure you have imported </w:t>
-      </w:r>
-      <w:r>
+        <w:t>Klarna</w:t>
+      </w:r>
+    </w:p>
+    <w:p>
+      <w:pPr>
         <w:rPr>
           <w:rFonts w:asciiTheme="minorHAnsi" w:hAnsiTheme="minorHAnsi" w:cstheme="minorHAnsi"/>
         </w:rPr>
-        <w:t>‘</w:t>
-      </w:r>
-      <w:proofErr w:type="spellStart"/>
+      </w:pPr>
       <w:r>
         <w:rPr>
           <w:rFonts w:asciiTheme="minorHAnsi" w:hAnsiTheme="minorHAnsi" w:cstheme="minorHAnsi"/>
         </w:rPr>
-        <w:t>int_cybersource_sfra</w:t>
-      </w:r>
-      <w:proofErr w:type="spellEnd"/>
+        <w:t>2</w:t>
+      </w:r>
       <w:r>
         <w:rPr>
           <w:rFonts w:asciiTheme="minorHAnsi" w:hAnsiTheme="minorHAnsi" w:cstheme="minorHAnsi"/>
         </w:rPr>
-        <w:t xml:space="preserve">/configuration/CS SFRA </w:t>
-      </w:r>
-      <w:proofErr w:type="spellStart"/>
+        <w:t xml:space="preserve">. </w:t>
+      </w:r>
       <w:r>
         <w:rPr>
           <w:rFonts w:asciiTheme="minorHAnsi" w:hAnsiTheme="minorHAnsi" w:cstheme="minorHAnsi"/>
         </w:rPr>
-        <w:t>PaymentMethods</w:t>
-      </w:r>
-      <w:proofErr w:type="spellEnd"/>
-      <w:r>
-        <w:rPr>
-          <w:rFonts w:asciiTheme="minorHAnsi" w:hAnsiTheme="minorHAnsi" w:cstheme="minorHAnsi"/>
-        </w:rPr>
-        <w:t xml:space="preserve"> </w:t>
-      </w:r>
-      <w:r>
-        <w:rPr>
-          <w:rFonts w:asciiTheme="minorHAnsi" w:hAnsiTheme="minorHAnsi" w:cstheme="minorHAnsi"/>
-        </w:rPr>
-        <w:t>9_3</w:t>
-      </w:r>
-      <w:r>
-        <w:rPr>
-          <w:rFonts w:asciiTheme="minorHAnsi" w:hAnsiTheme="minorHAnsi" w:cstheme="minorHAnsi"/>
-        </w:rPr>
-        <w:t xml:space="preserve">.xml’ </w:t>
-      </w:r>
-    </w:p>
-    <w:p>
-      <w:pPr>
-        <w:rPr>
-          <w:rFonts w:asciiTheme="minorHAnsi" w:hAnsiTheme="minorHAnsi" w:cstheme="minorHAnsi"/>
-        </w:rPr>
-      </w:pPr>
-      <w:r>
-        <w:rPr>
-          <w:rFonts w:asciiTheme="minorHAnsi" w:hAnsiTheme="minorHAnsi" w:cstheme="minorHAnsi"/>
-        </w:rPr>
-        <w:t>-</w:t>
-      </w:r>
-      <w:r>
-        <w:rPr>
-          <w:rFonts w:asciiTheme="minorHAnsi" w:hAnsiTheme="minorHAnsi" w:cstheme="minorHAnsi"/>
-        </w:rPr>
-        <w:t xml:space="preserve">   Ensure you have imported</w:t>
-      </w:r>
-      <w:r>
-        <w:rPr>
-          <w:rFonts w:asciiTheme="minorHAnsi" w:hAnsiTheme="minorHAnsi" w:cstheme="minorHAnsi"/>
-        </w:rPr>
-        <w:t xml:space="preserve"> ‘</w:t>
-      </w:r>
-      <w:proofErr w:type="spellStart"/>
-      <w:r>
-        <w:rPr>
-          <w:rFonts w:asciiTheme="minorHAnsi" w:hAnsiTheme="minorHAnsi" w:cstheme="minorHAnsi"/>
-        </w:rPr>
-        <w:t>int_cybersource_sfra</w:t>
-      </w:r>
-      <w:proofErr w:type="spellEnd"/>
-      <w:r>
-        <w:rPr>
-          <w:rFonts w:asciiTheme="minorHAnsi" w:hAnsiTheme="minorHAnsi" w:cstheme="minorHAnsi"/>
-        </w:rPr>
-        <w:t>/configuration/</w:t>
-      </w:r>
-      <w:proofErr w:type="spellStart"/>
-      <w:r>
-        <w:rPr>
-          <w:rFonts w:asciiTheme="minorHAnsi" w:hAnsiTheme="minorHAnsi" w:cstheme="minorHAnsi"/>
-        </w:rPr>
-        <w:t>MetaData</w:t>
-      </w:r>
-      <w:proofErr w:type="spellEnd"/>
-      <w:r>
-        <w:rPr>
-          <w:rFonts w:asciiTheme="minorHAnsi" w:hAnsiTheme="minorHAnsi" w:cstheme="minorHAnsi"/>
-        </w:rPr>
-        <w:t xml:space="preserve"> v1</w:t>
-      </w:r>
-      <w:r>
-        <w:rPr>
-          <w:rFonts w:asciiTheme="minorHAnsi" w:hAnsiTheme="minorHAnsi" w:cstheme="minorHAnsi"/>
-        </w:rPr>
-        <w:t>9_3</w:t>
-      </w:r>
-      <w:r>
-        <w:rPr>
-          <w:rFonts w:asciiTheme="minorHAnsi" w:hAnsiTheme="minorHAnsi" w:cstheme="minorHAnsi"/>
-        </w:rPr>
-        <w:t>.xml'</w:t>
-      </w:r>
-    </w:p>
-    <w:p>
-      <w:pPr>
-        <w:rPr>
-          <w:rFonts w:asciiTheme="minorHAnsi" w:hAnsiTheme="minorHAnsi" w:cstheme="minorHAnsi"/>
-        </w:rPr>
-      </w:pPr>
-    </w:p>
-    <w:p>
-      <w:pPr>
-        <w:rPr>
-          <w:rFonts w:asciiTheme="minorHAnsi" w:hAnsiTheme="minorHAnsi" w:cstheme="minorHAnsi"/>
-        </w:rPr>
-      </w:pPr>
-      <w:r>
-        <w:rPr>
-          <w:rFonts w:asciiTheme="minorHAnsi" w:hAnsiTheme="minorHAnsi" w:cstheme="minorHAnsi"/>
-        </w:rPr>
-        <w:t xml:space="preserve">1. </w:t>
-      </w:r>
-      <w:r>
-        <w:rPr>
-          <w:rFonts w:asciiTheme="minorHAnsi" w:hAnsiTheme="minorHAnsi" w:cstheme="minorHAnsi"/>
-        </w:rPr>
-        <w:t xml:space="preserve"> </w:t>
-      </w:r>
-      <w:r>
-        <w:rPr>
-          <w:rFonts w:asciiTheme="minorHAnsi" w:hAnsiTheme="minorHAnsi" w:cstheme="minorHAnsi"/>
-        </w:rPr>
-        <w:t xml:space="preserve">Go to: “Merchant Tools &gt; Site Preferences &gt; CyberSource </w:t>
-      </w:r>
-      <w:r>
-        <w:rPr>
-          <w:rFonts w:asciiTheme="minorHAnsi" w:hAnsiTheme="minorHAnsi" w:cstheme="minorHAnsi"/>
-        </w:rPr>
-        <w:t>Klarna</w:t>
-      </w:r>
-    </w:p>
-    <w:p>
-      <w:pPr>
-        <w:rPr>
-          <w:rFonts w:asciiTheme="minorHAnsi" w:hAnsiTheme="minorHAnsi" w:cstheme="minorHAnsi"/>
-        </w:rPr>
-      </w:pPr>
-      <w:r>
-        <w:rPr>
-          <w:rFonts w:asciiTheme="minorHAnsi" w:hAnsiTheme="minorHAnsi" w:cstheme="minorHAnsi"/>
-        </w:rPr>
-        <w:t>2</w:t>
-      </w:r>
-      <w:r>
-        <w:rPr>
-          <w:rFonts w:asciiTheme="minorHAnsi" w:hAnsiTheme="minorHAnsi" w:cstheme="minorHAnsi"/>
-        </w:rPr>
-        <w:t xml:space="preserve">. </w:t>
-      </w:r>
-      <w:r>
-        <w:rPr>
-          <w:rFonts w:asciiTheme="minorHAnsi" w:hAnsiTheme="minorHAnsi" w:cstheme="minorHAnsi"/>
-        </w:rPr>
-        <w:t xml:space="preserve"> C</w:t>
-      </w:r>
-      <w:r>
-        <w:rPr>
-          <w:rFonts w:asciiTheme="minorHAnsi" w:hAnsiTheme="minorHAnsi" w:cstheme="minorHAnsi"/>
-        </w:rPr>
-        <w:t xml:space="preserve">heck </w:t>
+        <w:t xml:space="preserve">check </w:t>
       </w:r>
       <w:r>
         <w:rPr>
@@ -42159,20 +42069,9 @@
         <w:rPr>
           <w:rFonts w:asciiTheme="minorHAnsi" w:hAnsiTheme="minorHAnsi" w:cstheme="minorHAnsi"/>
         </w:rPr>
-        <w:t xml:space="preserve"> </w:t>
-      </w:r>
-      <w:r>
-        <w:rPr>
-          <w:rFonts w:asciiTheme="minorHAnsi" w:hAnsiTheme="minorHAnsi" w:cstheme="minorHAnsi"/>
-        </w:rPr>
-        <w:t xml:space="preserve"> The </w:t>
-      </w:r>
-      <w:r>
-        <w:rPr>
-          <w:rFonts w:asciiTheme="minorHAnsi" w:hAnsiTheme="minorHAnsi" w:cstheme="minorHAnsi"/>
-        </w:rPr>
-        <w:t>Value for "</w:t>
-      </w:r>
+        <w:t>. Value for "</w:t>
+      </w:r>
+      <w:proofErr w:type="spellStart"/>
       <w:r>
         <w:rPr>
           <w:rFonts w:ascii="Helvetica" w:hAnsi="Helvetica"/>
@@ -42183,7 +42082,6 @@
         </w:rPr>
         <w:t xml:space="preserve"> </w:t>
       </w:r>
-      <w:proofErr w:type="spellStart"/>
       <w:r>
         <w:rPr>
           <w:rFonts w:asciiTheme="minorHAnsi" w:hAnsiTheme="minorHAnsi" w:cstheme="minorHAnsi"/>
@@ -42222,6 +42120,7 @@
         <w:t xml:space="preserve"> JS API Library Path.</w:t>
       </w:r>
     </w:p>
+    <w:p/>
     <w:p>
       <w:pPr>
         <w:rPr>
@@ -42231,77 +42130,67 @@
           <w:szCs w:val="36"/>
         </w:rPr>
       </w:pPr>
+      <w:r>
+        <w:rPr>
+          <w:i/>
+          <w:color w:val="404040" w:themeColor="text1" w:themeTint="BF"/>
+          <w:sz w:val="36"/>
+          <w:szCs w:val="36"/>
+        </w:rPr>
+        <w:t>Configuration</w:t>
+      </w:r>
+      <w:r>
+        <w:rPr>
+          <w:i/>
+          <w:color w:val="404040" w:themeColor="text1" w:themeTint="BF"/>
+          <w:sz w:val="36"/>
+          <w:szCs w:val="36"/>
+        </w:rPr>
+        <w:t>s</w:t>
+      </w:r>
+    </w:p>
+    <w:p>
+      <w:pPr>
+        <w:ind w:left="1440" w:firstLine="720"/>
+        <w:rPr>
+          <w:color w:val="404040" w:themeColor="text1" w:themeTint="BF"/>
+        </w:rPr>
+      </w:pPr>
+    </w:p>
+    <w:p>
+      <w:pPr>
+        <w:ind w:left="2880" w:firstLine="720"/>
+        <w:rPr>
+          <w:color w:val="404040" w:themeColor="text1" w:themeTint="BF"/>
+        </w:rPr>
+      </w:pPr>
+      <w:r>
+        <w:rPr>
+          <w:color w:val="404040" w:themeColor="text1" w:themeTint="BF"/>
+        </w:rPr>
+        <w:t>Site Preferences:</w:t>
+      </w:r>
+      <w:r>
+        <w:rPr>
+          <w:color w:val="404040" w:themeColor="text1" w:themeTint="BF"/>
+        </w:rPr>
+        <w:t xml:space="preserve"> </w:t>
+      </w:r>
+      <w:proofErr w:type="spellStart"/>
+      <w:r>
+        <w:rPr>
+          <w:color w:val="404040" w:themeColor="text1" w:themeTint="BF"/>
+        </w:rPr>
+        <w:t>Cybersource_</w:t>
+      </w:r>
+      <w:r>
+        <w:rPr>
+          <w:color w:val="404040" w:themeColor="text1" w:themeTint="BF"/>
+        </w:rPr>
+        <w:t>Klarna</w:t>
+      </w:r>
       <w:bookmarkStart w:id="36" w:name="_GoBack"/>
       <w:bookmarkEnd w:id="36"/>
-    </w:p>
-    <w:p>
-      <w:pPr>
-        <w:rPr>
-          <w:i/>
-          <w:color w:val="404040" w:themeColor="text1" w:themeTint="BF"/>
-          <w:sz w:val="36"/>
-          <w:szCs w:val="36"/>
-        </w:rPr>
-      </w:pPr>
-      <w:r>
-        <w:rPr>
-          <w:i/>
-          <w:color w:val="404040" w:themeColor="text1" w:themeTint="BF"/>
-          <w:sz w:val="36"/>
-          <w:szCs w:val="36"/>
-        </w:rPr>
-        <w:t>Configuration</w:t>
-      </w:r>
-      <w:r>
-        <w:rPr>
-          <w:i/>
-          <w:color w:val="404040" w:themeColor="text1" w:themeTint="BF"/>
-          <w:sz w:val="36"/>
-          <w:szCs w:val="36"/>
-        </w:rPr>
-        <w:t>s</w:t>
-      </w:r>
-    </w:p>
-    <w:p>
-      <w:pPr>
-        <w:ind w:left="1440" w:firstLine="720"/>
-        <w:rPr>
-          <w:color w:val="404040" w:themeColor="text1" w:themeTint="BF"/>
-        </w:rPr>
-      </w:pPr>
-    </w:p>
-    <w:p>
-      <w:pPr>
-        <w:ind w:left="2880" w:firstLine="720"/>
-        <w:rPr>
-          <w:color w:val="404040" w:themeColor="text1" w:themeTint="BF"/>
-        </w:rPr>
-      </w:pPr>
-      <w:r>
-        <w:rPr>
-          <w:color w:val="404040" w:themeColor="text1" w:themeTint="BF"/>
-        </w:rPr>
-        <w:t>Site Preferences:</w:t>
-      </w:r>
-      <w:r>
-        <w:rPr>
-          <w:color w:val="404040" w:themeColor="text1" w:themeTint="BF"/>
-        </w:rPr>
-        <w:t xml:space="preserve"> </w:t>
-      </w:r>
-      <w:proofErr w:type="spellStart"/>
-      <w:r>
-        <w:rPr>
-          <w:color w:val="404040" w:themeColor="text1" w:themeTint="BF"/>
-        </w:rPr>
-        <w:t>Cybersource_</w:t>
-      </w:r>
-      <w:r>
-        <w:rPr>
-          <w:color w:val="404040" w:themeColor="text1" w:themeTint="BF"/>
-        </w:rPr>
-        <w:t>Klarna</w:t>
-      </w:r>
       <w:proofErr w:type="spellEnd"/>
     </w:p>
     <w:p>
@@ -43101,6 +42990,7 @@
                 <w:sz w:val="22"/>
                 <w:szCs w:val="22"/>
               </w:rPr>
+              <w:lastRenderedPageBreak/>
               <w:t xml:space="preserve">- </w:t>
             </w:r>
             <w:r>
@@ -43245,6 +43135,7 @@
                 <w:sz w:val="22"/>
                 <w:szCs w:val="22"/>
               </w:rPr>
+              <w:lastRenderedPageBreak/>
               <w:t>1</w:t>
             </w:r>
             <w:r>
@@ -43960,7 +43851,7 @@
       <w:lvlText w:val="%1."/>
       <w:lvlJc w:val="left"/>
       <w:pPr>
-        <w:ind w:left="4500" w:hanging="360"/>
+        <w:ind w:left="360" w:hanging="360"/>
       </w:pPr>
       <w:rPr>
         <w:rFonts w:hint="default"/>
@@ -49100,7 +48991,7 @@
     </w:rPrDefault>
     <w:pPrDefault/>
   </w:docDefaults>
-  <w:latentStyles w:defLockedState="0" w:defUIPriority="99" w:defSemiHidden="0" w:defUnhideWhenUsed="0" w:defQFormat="0" w:count="377">
+  <w:latentStyles w:defLockedState="0" w:defUIPriority="99" w:defSemiHidden="0" w:defUnhideWhenUsed="0" w:defQFormat="0" w:count="375">
     <w:lsdException w:name="Normal" w:uiPriority="0" w:qFormat="1"/>
     <w:lsdException w:name="heading 1" w:uiPriority="9" w:qFormat="1"/>
     <w:lsdException w:name="heading 2" w:semiHidden="1" w:uiPriority="9" w:unhideWhenUsed="1" w:qFormat="1"/>
@@ -49206,6 +49097,7 @@
     <w:lsdException w:name="HTML Sample" w:semiHidden="1" w:unhideWhenUsed="1"/>
     <w:lsdException w:name="HTML Typewriter" w:semiHidden="1" w:unhideWhenUsed="1"/>
     <w:lsdException w:name="HTML Variable" w:semiHidden="1" w:unhideWhenUsed="1"/>
+    <w:lsdException w:name="Normal Table" w:semiHidden="1" w:unhideWhenUsed="1"/>
     <w:lsdException w:name="annotation subject" w:semiHidden="1" w:unhideWhenUsed="1"/>
     <w:lsdException w:name="No List" w:semiHidden="1" w:unhideWhenUsed="1"/>
     <w:lsdException w:name="Outline List 1" w:semiHidden="1" w:unhideWhenUsed="1"/>
@@ -49251,9 +49143,11 @@
     <w:lsdException w:name="Table Subtle 1" w:semiHidden="1" w:unhideWhenUsed="1"/>
     <w:lsdException w:name="Table Subtle 2" w:semiHidden="1" w:unhideWhenUsed="1"/>
     <w:lsdException w:name="Table Web 1" w:semiHidden="1" w:unhideWhenUsed="1"/>
+    <w:lsdException w:name="Table Web 2" w:semiHidden="1" w:unhideWhenUsed="1"/>
     <w:lsdException w:name="Table Web 3" w:semiHidden="1" w:unhideWhenUsed="1"/>
     <w:lsdException w:name="Balloon Text" w:semiHidden="1" w:unhideWhenUsed="1"/>
     <w:lsdException w:name="Table Grid" w:uiPriority="59"/>
+    <w:lsdException w:name="Table Theme" w:semiHidden="1" w:unhideWhenUsed="1"/>
     <w:lsdException w:name="Placeholder Text" w:semiHidden="1"/>
     <w:lsdException w:name="No Spacing" w:uiPriority="1" w:qFormat="1"/>
     <w:lsdException w:name="Light Shading" w:uiPriority="60"/>
@@ -49473,8 +49367,6 @@
     <w:lsdException w:name="Smart Hyperlink" w:semiHidden="1" w:unhideWhenUsed="1"/>
     <w:lsdException w:name="Hashtag" w:semiHidden="1" w:unhideWhenUsed="1"/>
     <w:lsdException w:name="Unresolved Mention" w:semiHidden="1" w:unhideWhenUsed="1"/>
-    <w:lsdException w:name="Smart Link" w:semiHidden="1" w:unhideWhenUsed="1"/>
-    <w:lsdException w:name="Smart Link Error" w:semiHidden="1" w:unhideWhenUsed="1"/>
   </w:latentStyles>
   <w:style w:type="paragraph" w:default="1" w:styleId="Normal">
     <w:name w:val="Normal"/>
@@ -51157,7 +51049,7 @@
 </file>
 
 <file path=customXml/itemProps1.xml><?xml version="1.0" encoding="utf-8"?>
-<ds:datastoreItem xmlns:ds="http://schemas.openxmlformats.org/officeDocument/2006/customXml" ds:itemID="{9BCC682B-C857-624D-8D51-3CC78CE19A91}">
+<ds:datastoreItem xmlns:ds="http://schemas.openxmlformats.org/officeDocument/2006/customXml" ds:itemID="{6AD2618F-7AB5-4DF2-B4F9-24DC3A4A22DB}">
   <ds:schemaRefs>
     <ds:schemaRef ds:uri="http://schemas.openxmlformats.org/officeDocument/2006/bibliography"/>
   </ds:schemaRefs>

</xml_diff>

<commit_message>
Bug fixes of Conversion Detail Report REST API implementation.
</commit_message>
<xml_diff>
--- a/configuration/Cybersource Cartridge Integration SFRA v19_3.docx
+++ b/configuration/Cybersource Cartridge Integration SFRA v19_3.docx
@@ -13593,6 +13593,349 @@
     </w:p>
     <w:p>
       <w:pPr>
+        <w:rPr>
+          <w:i/>
+          <w:color w:val="404040" w:themeColor="text1" w:themeTint="BF"/>
+          <w:sz w:val="36"/>
+          <w:szCs w:val="36"/>
+        </w:rPr>
+      </w:pPr>
+    </w:p>
+    <w:p>
+      <w:pPr>
+        <w:rPr>
+          <w:rFonts w:asciiTheme="minorHAnsi" w:hAnsiTheme="minorHAnsi"/>
+          <w:color w:val="404040" w:themeColor="text1" w:themeTint="BF"/>
+        </w:rPr>
+      </w:pPr>
+      <w:r>
+        <w:rPr>
+          <w:rFonts w:asciiTheme="minorHAnsi" w:hAnsiTheme="minorHAnsi"/>
+          <w:color w:val="404040" w:themeColor="text1" w:themeTint="BF"/>
+        </w:rPr>
+        <w:t xml:space="preserve">Configure values for below </w:t>
+      </w:r>
+      <w:r>
+        <w:rPr>
+          <w:rFonts w:asciiTheme="minorHAnsi" w:hAnsiTheme="minorHAnsi"/>
+          <w:b/>
+          <w:bCs/>
+          <w:color w:val="404040" w:themeColor="text1" w:themeTint="BF"/>
+        </w:rPr>
+        <w:t>job parameters</w:t>
+      </w:r>
+      <w:r>
+        <w:rPr>
+          <w:rFonts w:asciiTheme="minorHAnsi" w:hAnsiTheme="minorHAnsi"/>
+          <w:color w:val="404040" w:themeColor="text1" w:themeTint="BF"/>
+        </w:rPr>
+        <w:t xml:space="preserve"> in step </w:t>
+      </w:r>
+      <w:proofErr w:type="spellStart"/>
+      <w:r>
+        <w:rPr>
+          <w:rFonts w:asciiTheme="minorHAnsi" w:hAnsiTheme="minorHAnsi"/>
+          <w:b/>
+          <w:bCs/>
+          <w:color w:val="404040" w:themeColor="text1" w:themeTint="BF"/>
+        </w:rPr>
+        <w:t>UpdateOrderStatus</w:t>
+      </w:r>
+      <w:proofErr w:type="spellEnd"/>
+    </w:p>
+    <w:p>
+      <w:pPr>
+        <w:jc w:val="center"/>
+        <w:rPr>
+          <w:b/>
+          <w:color w:val="595959" w:themeColor="text1" w:themeTint="A6"/>
+        </w:rPr>
+      </w:pPr>
+    </w:p>
+    <w:tbl>
+      <w:tblPr>
+        <w:tblStyle w:val="GridTable4-Accent5"/>
+        <w:tblW w:w="0" w:type="auto"/>
+        <w:tblLook w:val="04A0" w:firstRow="1" w:lastRow="0" w:firstColumn="1" w:lastColumn="0" w:noHBand="0" w:noVBand="1"/>
+      </w:tblPr>
+      <w:tblGrid>
+        <w:gridCol w:w="3256"/>
+        <w:gridCol w:w="5554"/>
+      </w:tblGrid>
+      <w:tr>
+        <w:trPr>
+          <w:cnfStyle w:val="100000000000" w:firstRow="1" w:lastRow="0" w:firstColumn="0" w:lastColumn="0" w:oddVBand="0" w:evenVBand="0" w:oddHBand="0" w:evenHBand="0" w:firstRowFirstColumn="0" w:firstRowLastColumn="0" w:lastRowFirstColumn="0" w:lastRowLastColumn="0"/>
+        </w:trPr>
+        <w:tc>
+          <w:tcPr>
+            <w:cnfStyle w:val="001000000000" w:firstRow="0" w:lastRow="0" w:firstColumn="1" w:lastColumn="0" w:oddVBand="0" w:evenVBand="0" w:oddHBand="0" w:evenHBand="0" w:firstRowFirstColumn="0" w:firstRowLastColumn="0" w:lastRowFirstColumn="0" w:lastRowLastColumn="0"/>
+            <w:tcW w:w="3256" w:type="dxa"/>
+          </w:tcPr>
+          <w:p>
+            <w:pPr>
+              <w:rPr>
+                <w:color w:val="404040" w:themeColor="text1" w:themeTint="BF"/>
+              </w:rPr>
+            </w:pPr>
+            <w:r>
+              <w:rPr>
+                <w:color w:val="404040" w:themeColor="text1" w:themeTint="BF"/>
+              </w:rPr>
+              <w:t>Parameter Name</w:t>
+            </w:r>
+          </w:p>
+        </w:tc>
+        <w:tc>
+          <w:tcPr>
+            <w:tcW w:w="5554" w:type="dxa"/>
+          </w:tcPr>
+          <w:p>
+            <w:pPr>
+              <w:cnfStyle w:val="100000000000" w:firstRow="1" w:lastRow="0" w:firstColumn="0" w:lastColumn="0" w:oddVBand="0" w:evenVBand="0" w:oddHBand="0" w:evenHBand="0" w:firstRowFirstColumn="0" w:firstRowLastColumn="0" w:lastRowFirstColumn="0" w:lastRowLastColumn="0"/>
+              <w:rPr>
+                <w:color w:val="404040" w:themeColor="text1" w:themeTint="BF"/>
+              </w:rPr>
+            </w:pPr>
+            <w:r>
+              <w:rPr>
+                <w:color w:val="404040" w:themeColor="text1" w:themeTint="BF"/>
+              </w:rPr>
+              <w:t>Usage</w:t>
+            </w:r>
+          </w:p>
+        </w:tc>
+      </w:tr>
+      <w:tr>
+        <w:trPr>
+          <w:cnfStyle w:val="000000100000" w:firstRow="0" w:lastRow="0" w:firstColumn="0" w:lastColumn="0" w:oddVBand="0" w:evenVBand="0" w:oddHBand="1" w:evenHBand="0" w:firstRowFirstColumn="0" w:firstRowLastColumn="0" w:lastRowFirstColumn="0" w:lastRowLastColumn="0"/>
+          <w:trHeight w:val="318"/>
+        </w:trPr>
+        <w:tc>
+          <w:tcPr>
+            <w:cnfStyle w:val="001000000000" w:firstRow="0" w:lastRow="0" w:firstColumn="1" w:lastColumn="0" w:oddVBand="0" w:evenVBand="0" w:oddHBand="0" w:evenHBand="0" w:firstRowFirstColumn="0" w:firstRowLastColumn="0" w:lastRowFirstColumn="0" w:lastRowLastColumn="0"/>
+            <w:tcW w:w="3256" w:type="dxa"/>
+          </w:tcPr>
+          <w:p>
+            <w:pPr>
+              <w:rPr>
+                <w:rFonts w:ascii="Menlo" w:hAnsi="Menlo" w:cs="Menlo"/>
+                <w:color w:val="D4D4D4"/>
+                <w:sz w:val="18"/>
+                <w:szCs w:val="18"/>
+              </w:rPr>
+            </w:pPr>
+            <w:proofErr w:type="spellStart"/>
+            <w:r>
+              <w:rPr>
+                <w:rFonts w:asciiTheme="minorHAnsi" w:hAnsiTheme="minorHAnsi"/>
+                <w:b w:val="0"/>
+                <w:color w:val="404040" w:themeColor="text1" w:themeTint="BF"/>
+                <w:sz w:val="20"/>
+                <w:szCs w:val="20"/>
+              </w:rPr>
+              <w:t>MerchantId</w:t>
+            </w:r>
+            <w:proofErr w:type="spellEnd"/>
+          </w:p>
+          <w:p>
+            <w:pPr>
+              <w:rPr>
+                <w:rFonts w:asciiTheme="minorHAnsi" w:hAnsiTheme="minorHAnsi"/>
+                <w:b w:val="0"/>
+                <w:color w:val="404040" w:themeColor="text1" w:themeTint="BF"/>
+                <w:sz w:val="20"/>
+                <w:szCs w:val="20"/>
+              </w:rPr>
+            </w:pPr>
+          </w:p>
+        </w:tc>
+        <w:tc>
+          <w:tcPr>
+            <w:tcW w:w="5554" w:type="dxa"/>
+          </w:tcPr>
+          <w:p>
+            <w:pPr>
+              <w:cnfStyle w:val="000000100000" w:firstRow="0" w:lastRow="0" w:firstColumn="0" w:lastColumn="0" w:oddVBand="0" w:evenVBand="0" w:oddHBand="1" w:evenHBand="0" w:firstRowFirstColumn="0" w:firstRowLastColumn="0" w:lastRowFirstColumn="0" w:lastRowLastColumn="0"/>
+              <w:rPr>
+                <w:rFonts w:asciiTheme="minorHAnsi" w:hAnsiTheme="minorHAnsi"/>
+                <w:color w:val="404040" w:themeColor="text1" w:themeTint="BF"/>
+                <w:sz w:val="20"/>
+                <w:szCs w:val="20"/>
+              </w:rPr>
+            </w:pPr>
+            <w:r>
+              <w:rPr>
+                <w:rFonts w:asciiTheme="minorHAnsi" w:hAnsiTheme="minorHAnsi"/>
+                <w:color w:val="404040" w:themeColor="text1" w:themeTint="BF"/>
+                <w:sz w:val="20"/>
+                <w:szCs w:val="20"/>
+              </w:rPr>
+              <w:t>CS Merchant ID for the account to get Decisions from.</w:t>
+            </w:r>
+          </w:p>
+        </w:tc>
+      </w:tr>
+      <w:tr>
+        <w:tc>
+          <w:tcPr>
+            <w:cnfStyle w:val="001000000000" w:firstRow="0" w:lastRow="0" w:firstColumn="1" w:lastColumn="0" w:oddVBand="0" w:evenVBand="0" w:oddHBand="0" w:evenHBand="0" w:firstRowFirstColumn="0" w:firstRowLastColumn="0" w:lastRowFirstColumn="0" w:lastRowLastColumn="0"/>
+            <w:tcW w:w="3256" w:type="dxa"/>
+          </w:tcPr>
+          <w:p>
+            <w:pPr>
+              <w:rPr>
+                <w:rFonts w:asciiTheme="minorHAnsi" w:hAnsiTheme="minorHAnsi"/>
+                <w:b w:val="0"/>
+                <w:color w:val="404040" w:themeColor="text1" w:themeTint="BF"/>
+                <w:sz w:val="20"/>
+                <w:szCs w:val="20"/>
+              </w:rPr>
+            </w:pPr>
+            <w:proofErr w:type="spellStart"/>
+            <w:r>
+              <w:rPr>
+                <w:rFonts w:asciiTheme="minorHAnsi" w:hAnsiTheme="minorHAnsi"/>
+                <w:b w:val="0"/>
+                <w:color w:val="404040" w:themeColor="text1" w:themeTint="BF"/>
+                <w:sz w:val="20"/>
+                <w:szCs w:val="20"/>
+              </w:rPr>
+              <w:t>SAFlexKeyID</w:t>
+            </w:r>
+            <w:proofErr w:type="spellEnd"/>
+          </w:p>
+          <w:p>
+            <w:pPr>
+              <w:rPr>
+                <w:rFonts w:asciiTheme="minorHAnsi" w:hAnsiTheme="minorHAnsi"/>
+                <w:b w:val="0"/>
+                <w:color w:val="404040" w:themeColor="text1" w:themeTint="BF"/>
+                <w:sz w:val="20"/>
+                <w:szCs w:val="20"/>
+              </w:rPr>
+            </w:pPr>
+          </w:p>
+        </w:tc>
+        <w:tc>
+          <w:tcPr>
+            <w:tcW w:w="5554" w:type="dxa"/>
+          </w:tcPr>
+          <w:p>
+            <w:pPr>
+              <w:cnfStyle w:val="000000000000" w:firstRow="0" w:lastRow="0" w:firstColumn="0" w:lastColumn="0" w:oddVBand="0" w:evenVBand="0" w:oddHBand="0" w:evenHBand="0" w:firstRowFirstColumn="0" w:firstRowLastColumn="0" w:lastRowFirstColumn="0" w:lastRowLastColumn="0"/>
+              <w:rPr>
+                <w:rFonts w:asciiTheme="minorHAnsi" w:hAnsiTheme="minorHAnsi"/>
+                <w:color w:val="404040" w:themeColor="text1" w:themeTint="BF"/>
+                <w:sz w:val="20"/>
+                <w:szCs w:val="20"/>
+              </w:rPr>
+            </w:pPr>
+            <w:r>
+              <w:rPr>
+                <w:rFonts w:asciiTheme="minorHAnsi" w:hAnsiTheme="minorHAnsi"/>
+                <w:color w:val="404040" w:themeColor="text1" w:themeTint="BF"/>
+                <w:sz w:val="20"/>
+                <w:szCs w:val="20"/>
+              </w:rPr>
+              <w:t>Key ID.  Work with CS to generate this value.</w:t>
+            </w:r>
+          </w:p>
+        </w:tc>
+      </w:tr>
+      <w:tr>
+        <w:trPr>
+          <w:cnfStyle w:val="000000100000" w:firstRow="0" w:lastRow="0" w:firstColumn="0" w:lastColumn="0" w:oddVBand="0" w:evenVBand="0" w:oddHBand="1" w:evenHBand="0" w:firstRowFirstColumn="0" w:firstRowLastColumn="0" w:lastRowFirstColumn="0" w:lastRowLastColumn="0"/>
+        </w:trPr>
+        <w:tc>
+          <w:tcPr>
+            <w:cnfStyle w:val="001000000000" w:firstRow="0" w:lastRow="0" w:firstColumn="1" w:lastColumn="0" w:oddVBand="0" w:evenVBand="0" w:oddHBand="0" w:evenHBand="0" w:firstRowFirstColumn="0" w:firstRowLastColumn="0" w:lastRowFirstColumn="0" w:lastRowLastColumn="0"/>
+            <w:tcW w:w="3256" w:type="dxa"/>
+          </w:tcPr>
+          <w:p>
+            <w:pPr>
+              <w:rPr>
+                <w:rFonts w:asciiTheme="minorHAnsi" w:hAnsiTheme="minorHAnsi"/>
+                <w:b w:val="0"/>
+                <w:color w:val="404040" w:themeColor="text1" w:themeTint="BF"/>
+                <w:sz w:val="20"/>
+                <w:szCs w:val="20"/>
+              </w:rPr>
+            </w:pPr>
+            <w:proofErr w:type="spellStart"/>
+            <w:r>
+              <w:rPr>
+                <w:rFonts w:asciiTheme="minorHAnsi" w:hAnsiTheme="minorHAnsi"/>
+                <w:b w:val="0"/>
+                <w:color w:val="404040" w:themeColor="text1" w:themeTint="BF"/>
+                <w:sz w:val="20"/>
+                <w:szCs w:val="20"/>
+              </w:rPr>
+              <w:t>SAFlexSharedSecret</w:t>
+            </w:r>
+            <w:proofErr w:type="spellEnd"/>
+          </w:p>
+          <w:p>
+            <w:pPr>
+              <w:rPr>
+                <w:rFonts w:asciiTheme="minorHAnsi" w:hAnsiTheme="minorHAnsi"/>
+                <w:b w:val="0"/>
+                <w:color w:val="404040" w:themeColor="text1" w:themeTint="BF"/>
+                <w:sz w:val="20"/>
+                <w:szCs w:val="20"/>
+              </w:rPr>
+            </w:pPr>
+          </w:p>
+        </w:tc>
+        <w:tc>
+          <w:tcPr>
+            <w:tcW w:w="5554" w:type="dxa"/>
+          </w:tcPr>
+          <w:p>
+            <w:pPr>
+              <w:cnfStyle w:val="000000100000" w:firstRow="0" w:lastRow="0" w:firstColumn="0" w:lastColumn="0" w:oddVBand="0" w:evenVBand="0" w:oddHBand="1" w:evenHBand="0" w:firstRowFirstColumn="0" w:firstRowLastColumn="0" w:lastRowFirstColumn="0" w:lastRowLastColumn="0"/>
+              <w:rPr>
+                <w:rFonts w:asciiTheme="minorHAnsi" w:hAnsiTheme="minorHAnsi"/>
+                <w:color w:val="404040" w:themeColor="text1" w:themeTint="BF"/>
+                <w:sz w:val="20"/>
+                <w:szCs w:val="20"/>
+              </w:rPr>
+            </w:pPr>
+            <w:r>
+              <w:rPr>
+                <w:rFonts w:asciiTheme="minorHAnsi" w:hAnsiTheme="minorHAnsi"/>
+                <w:color w:val="404040" w:themeColor="text1" w:themeTint="BF"/>
+                <w:sz w:val="20"/>
+                <w:szCs w:val="20"/>
+              </w:rPr>
+              <w:t>Shared secret.  Work with CS to generate this value.</w:t>
+            </w:r>
+          </w:p>
+          <w:p>
+            <w:pPr>
+              <w:cnfStyle w:val="000000100000" w:firstRow="0" w:lastRow="0" w:firstColumn="0" w:lastColumn="0" w:oddVBand="0" w:evenVBand="0" w:oddHBand="1" w:evenHBand="0" w:firstRowFirstColumn="0" w:firstRowLastColumn="0" w:lastRowFirstColumn="0" w:lastRowLastColumn="0"/>
+              <w:rPr>
+                <w:rFonts w:asciiTheme="minorHAnsi" w:hAnsiTheme="minorHAnsi"/>
+                <w:color w:val="404040" w:themeColor="text1" w:themeTint="BF"/>
+                <w:sz w:val="20"/>
+                <w:szCs w:val="20"/>
+              </w:rPr>
+            </w:pPr>
+          </w:p>
+        </w:tc>
+      </w:tr>
+    </w:tbl>
+    <w:p>
+      <w:pPr>
+        <w:rPr>
+          <w:i/>
+          <w:color w:val="404040" w:themeColor="text1" w:themeTint="BF"/>
+          <w:sz w:val="36"/>
+          <w:szCs w:val="36"/>
+        </w:rPr>
+      </w:pPr>
+    </w:p>
+    <w:p>
+      <w:pPr>
         <w:jc w:val="center"/>
         <w:rPr>
           <w:b/>
@@ -13810,21 +14153,20 @@
             <w:pPr>
               <w:rPr>
                 <w:rFonts w:asciiTheme="minorHAnsi" w:hAnsiTheme="minorHAnsi"/>
+                <w:color w:val="404040" w:themeColor="text1" w:themeTint="BF"/>
+                <w:sz w:val="20"/>
+                <w:szCs w:val="20"/>
+              </w:rPr>
+            </w:pPr>
+            <w:r>
+              <w:rPr>
+                <w:rFonts w:asciiTheme="minorHAnsi" w:hAnsiTheme="minorHAnsi"/>
                 <w:b w:val="0"/>
                 <w:color w:val="404040" w:themeColor="text1" w:themeTint="BF"/>
                 <w:sz w:val="20"/>
                 <w:szCs w:val="20"/>
               </w:rPr>
-            </w:pPr>
-            <w:r>
-              <w:rPr>
-                <w:rFonts w:asciiTheme="minorHAnsi" w:hAnsiTheme="minorHAnsi"/>
-                <w:b w:val="0"/>
-                <w:color w:val="404040" w:themeColor="text1" w:themeTint="BF"/>
-                <w:sz w:val="20"/>
-                <w:szCs w:val="20"/>
-              </w:rPr>
-              <w:t>Secure Acceptance Flex Shared Secret</w:t>
+              <w:t>Secure Acceptance Flex Host Name</w:t>
             </w:r>
           </w:p>
         </w:tc>
@@ -13874,178 +14216,6 @@
                 <w:sz w:val="20"/>
                 <w:szCs w:val="20"/>
               </w:rPr>
-              <w:t>Shared secret.  Work with CS to generate this value.</w:t>
-            </w:r>
-          </w:p>
-        </w:tc>
-      </w:tr>
-      <w:tr>
-        <w:trPr>
-          <w:cnfStyle w:val="000000100000" w:firstRow="0" w:lastRow="0" w:firstColumn="0" w:lastColumn="0" w:oddVBand="0" w:evenVBand="0" w:oddHBand="1" w:evenHBand="0" w:firstRowFirstColumn="0" w:firstRowLastColumn="0" w:lastRowFirstColumn="0" w:lastRowLastColumn="0"/>
-        </w:trPr>
-        <w:tc>
-          <w:tcPr>
-            <w:cnfStyle w:val="001000000000" w:firstRow="0" w:lastRow="0" w:firstColumn="1" w:lastColumn="0" w:oddVBand="0" w:evenVBand="0" w:oddHBand="0" w:evenHBand="0" w:firstRowFirstColumn="0" w:firstRowLastColumn="0" w:lastRowFirstColumn="0" w:lastRowLastColumn="0"/>
-            <w:tcW w:w="2875" w:type="dxa"/>
-          </w:tcPr>
-          <w:p>
-            <w:pPr>
-              <w:rPr>
-                <w:rFonts w:asciiTheme="minorHAnsi" w:hAnsiTheme="minorHAnsi"/>
-                <w:b w:val="0"/>
-                <w:color w:val="404040" w:themeColor="text1" w:themeTint="BF"/>
-                <w:sz w:val="20"/>
-                <w:szCs w:val="20"/>
-              </w:rPr>
-            </w:pPr>
-            <w:r>
-              <w:rPr>
-                <w:rFonts w:asciiTheme="minorHAnsi" w:hAnsiTheme="minorHAnsi"/>
-                <w:b w:val="0"/>
-                <w:color w:val="404040" w:themeColor="text1" w:themeTint="BF"/>
-                <w:sz w:val="20"/>
-                <w:szCs w:val="20"/>
-              </w:rPr>
-              <w:t xml:space="preserve">Secure Acceptance Flex </w:t>
-            </w:r>
-            <w:proofErr w:type="spellStart"/>
-            <w:r>
-              <w:rPr>
-                <w:rFonts w:asciiTheme="minorHAnsi" w:hAnsiTheme="minorHAnsi"/>
-                <w:b w:val="0"/>
-                <w:color w:val="404040" w:themeColor="text1" w:themeTint="BF"/>
-                <w:sz w:val="20"/>
-                <w:szCs w:val="20"/>
-              </w:rPr>
-              <w:t>KeyId</w:t>
-            </w:r>
-            <w:proofErr w:type="spellEnd"/>
-          </w:p>
-        </w:tc>
-        <w:tc>
-          <w:tcPr>
-            <w:tcW w:w="1980" w:type="dxa"/>
-          </w:tcPr>
-          <w:p>
-            <w:pPr>
-              <w:cnfStyle w:val="000000100000" w:firstRow="0" w:lastRow="0" w:firstColumn="0" w:lastColumn="0" w:oddVBand="0" w:evenVBand="0" w:oddHBand="1" w:evenHBand="0" w:firstRowFirstColumn="0" w:firstRowLastColumn="0" w:lastRowFirstColumn="0" w:lastRowLastColumn="0"/>
-              <w:rPr>
-                <w:rFonts w:asciiTheme="minorHAnsi" w:hAnsiTheme="minorHAnsi"/>
-                <w:color w:val="404040" w:themeColor="text1" w:themeTint="BF"/>
-                <w:sz w:val="20"/>
-                <w:szCs w:val="20"/>
-              </w:rPr>
-            </w:pPr>
-            <w:r>
-              <w:rPr>
-                <w:rFonts w:asciiTheme="minorHAnsi" w:hAnsiTheme="minorHAnsi"/>
-                <w:color w:val="404040" w:themeColor="text1" w:themeTint="BF"/>
-                <w:sz w:val="20"/>
-                <w:szCs w:val="20"/>
-              </w:rPr>
-              <w:t>Secure Acceptance</w:t>
-            </w:r>
-          </w:p>
-        </w:tc>
-        <w:tc>
-          <w:tcPr>
-            <w:tcW w:w="5935" w:type="dxa"/>
-          </w:tcPr>
-          <w:p>
-            <w:pPr>
-              <w:cnfStyle w:val="000000100000" w:firstRow="0" w:lastRow="0" w:firstColumn="0" w:lastColumn="0" w:oddVBand="0" w:evenVBand="0" w:oddHBand="1" w:evenHBand="0" w:firstRowFirstColumn="0" w:firstRowLastColumn="0" w:lastRowFirstColumn="0" w:lastRowLastColumn="0"/>
-              <w:rPr>
-                <w:rFonts w:asciiTheme="minorHAnsi" w:hAnsiTheme="minorHAnsi"/>
-                <w:color w:val="404040" w:themeColor="text1" w:themeTint="BF"/>
-                <w:sz w:val="20"/>
-                <w:szCs w:val="20"/>
-              </w:rPr>
-            </w:pPr>
-            <w:r>
-              <w:rPr>
-                <w:rFonts w:asciiTheme="minorHAnsi" w:hAnsiTheme="minorHAnsi"/>
-                <w:color w:val="404040" w:themeColor="text1" w:themeTint="BF"/>
-                <w:sz w:val="20"/>
-                <w:szCs w:val="20"/>
-              </w:rPr>
-              <w:t>Key ID.  Work with CS to generate this value.</w:t>
-            </w:r>
-          </w:p>
-        </w:tc>
-      </w:tr>
-      <w:tr>
-        <w:tc>
-          <w:tcPr>
-            <w:cnfStyle w:val="001000000000" w:firstRow="0" w:lastRow="0" w:firstColumn="1" w:lastColumn="0" w:oddVBand="0" w:evenVBand="0" w:oddHBand="0" w:evenHBand="0" w:firstRowFirstColumn="0" w:firstRowLastColumn="0" w:lastRowFirstColumn="0" w:lastRowLastColumn="0"/>
-            <w:tcW w:w="2875" w:type="dxa"/>
-          </w:tcPr>
-          <w:p>
-            <w:pPr>
-              <w:rPr>
-                <w:rFonts w:asciiTheme="minorHAnsi" w:hAnsiTheme="minorHAnsi"/>
-                <w:color w:val="404040" w:themeColor="text1" w:themeTint="BF"/>
-                <w:sz w:val="20"/>
-                <w:szCs w:val="20"/>
-              </w:rPr>
-            </w:pPr>
-            <w:r>
-              <w:rPr>
-                <w:rFonts w:asciiTheme="minorHAnsi" w:hAnsiTheme="minorHAnsi"/>
-                <w:b w:val="0"/>
-                <w:color w:val="404040" w:themeColor="text1" w:themeTint="BF"/>
-                <w:sz w:val="20"/>
-                <w:szCs w:val="20"/>
-              </w:rPr>
-              <w:t>Secure Acceptance Flex Host Name</w:t>
-            </w:r>
-          </w:p>
-        </w:tc>
-        <w:tc>
-          <w:tcPr>
-            <w:tcW w:w="1980" w:type="dxa"/>
-          </w:tcPr>
-          <w:p>
-            <w:pPr>
-              <w:cnfStyle w:val="000000000000" w:firstRow="0" w:lastRow="0" w:firstColumn="0" w:lastColumn="0" w:oddVBand="0" w:evenVBand="0" w:oddHBand="0" w:evenHBand="0" w:firstRowFirstColumn="0" w:firstRowLastColumn="0" w:lastRowFirstColumn="0" w:lastRowLastColumn="0"/>
-              <w:rPr>
-                <w:rFonts w:asciiTheme="minorHAnsi" w:hAnsiTheme="minorHAnsi"/>
-                <w:color w:val="404040" w:themeColor="text1" w:themeTint="BF"/>
-                <w:sz w:val="20"/>
-                <w:szCs w:val="20"/>
-              </w:rPr>
-            </w:pPr>
-            <w:r>
-              <w:rPr>
-                <w:rFonts w:asciiTheme="minorHAnsi" w:hAnsiTheme="minorHAnsi"/>
-                <w:color w:val="404040" w:themeColor="text1" w:themeTint="BF"/>
-                <w:sz w:val="20"/>
-                <w:szCs w:val="20"/>
-              </w:rPr>
-              <w:t>Secure Acceptance</w:t>
-            </w:r>
-          </w:p>
-        </w:tc>
-        <w:tc>
-          <w:tcPr>
-            <w:tcW w:w="5935" w:type="dxa"/>
-          </w:tcPr>
-          <w:p>
-            <w:pPr>
-              <w:cnfStyle w:val="000000000000" w:firstRow="0" w:lastRow="0" w:firstColumn="0" w:lastColumn="0" w:oddVBand="0" w:evenVBand="0" w:oddHBand="0" w:evenHBand="0" w:firstRowFirstColumn="0" w:firstRowLastColumn="0" w:lastRowFirstColumn="0" w:lastRowLastColumn="0"/>
-              <w:rPr>
-                <w:rFonts w:asciiTheme="minorHAnsi" w:hAnsiTheme="minorHAnsi"/>
-                <w:color w:val="404040" w:themeColor="text1" w:themeTint="BF"/>
-                <w:sz w:val="20"/>
-                <w:szCs w:val="20"/>
-              </w:rPr>
-            </w:pPr>
-            <w:r>
-              <w:rPr>
-                <w:rFonts w:asciiTheme="minorHAnsi" w:hAnsiTheme="minorHAnsi"/>
-                <w:color w:val="404040" w:themeColor="text1" w:themeTint="BF"/>
-                <w:sz w:val="20"/>
-                <w:szCs w:val="20"/>
-              </w:rPr>
               <w:t xml:space="preserve">Host Name.  </w:t>
             </w:r>
             <w:r>
@@ -14056,87 +14226,6 @@
                 <w:szCs w:val="20"/>
               </w:rPr>
               <w:t>CS can provide this value.</w:t>
-            </w:r>
-          </w:p>
-        </w:tc>
-      </w:tr>
-      <w:tr>
-        <w:trPr>
-          <w:cnfStyle w:val="000000100000" w:firstRow="0" w:lastRow="0" w:firstColumn="0" w:lastColumn="0" w:oddVBand="0" w:evenVBand="0" w:oddHBand="1" w:evenHBand="0" w:firstRowFirstColumn="0" w:firstRowLastColumn="0" w:lastRowFirstColumn="0" w:lastRowLastColumn="0"/>
-        </w:trPr>
-        <w:tc>
-          <w:tcPr>
-            <w:cnfStyle w:val="001000000000" w:firstRow="0" w:lastRow="0" w:firstColumn="1" w:lastColumn="0" w:oddVBand="0" w:evenVBand="0" w:oddHBand="0" w:evenHBand="0" w:firstRowFirstColumn="0" w:firstRowLastColumn="0" w:lastRowFirstColumn="0" w:lastRowLastColumn="0"/>
-            <w:tcW w:w="2875" w:type="dxa"/>
-          </w:tcPr>
-          <w:p>
-            <w:pPr>
-              <w:rPr>
-                <w:rFonts w:asciiTheme="minorHAnsi" w:hAnsiTheme="minorHAnsi"/>
-                <w:color w:val="404040" w:themeColor="text1" w:themeTint="BF"/>
-                <w:sz w:val="20"/>
-                <w:szCs w:val="20"/>
-              </w:rPr>
-            </w:pPr>
-            <w:r>
-              <w:rPr>
-                <w:rFonts w:asciiTheme="minorHAnsi" w:hAnsiTheme="minorHAnsi"/>
-                <w:b w:val="0"/>
-                <w:color w:val="404040" w:themeColor="text1" w:themeTint="BF"/>
-                <w:sz w:val="20"/>
-                <w:szCs w:val="20"/>
-              </w:rPr>
-              <w:t>CyberSource Merchant ID</w:t>
-            </w:r>
-          </w:p>
-        </w:tc>
-        <w:tc>
-          <w:tcPr>
-            <w:tcW w:w="1980" w:type="dxa"/>
-          </w:tcPr>
-          <w:p>
-            <w:pPr>
-              <w:cnfStyle w:val="000000100000" w:firstRow="0" w:lastRow="0" w:firstColumn="0" w:lastColumn="0" w:oddVBand="0" w:evenVBand="0" w:oddHBand="1" w:evenHBand="0" w:firstRowFirstColumn="0" w:firstRowLastColumn="0" w:lastRowFirstColumn="0" w:lastRowLastColumn="0"/>
-              <w:rPr>
-                <w:rFonts w:asciiTheme="minorHAnsi" w:hAnsiTheme="minorHAnsi"/>
-                <w:color w:val="404040" w:themeColor="text1" w:themeTint="BF"/>
-                <w:sz w:val="20"/>
-                <w:szCs w:val="20"/>
-              </w:rPr>
-            </w:pPr>
-            <w:r>
-              <w:rPr>
-                <w:rFonts w:asciiTheme="minorHAnsi" w:hAnsiTheme="minorHAnsi"/>
-                <w:color w:val="404040" w:themeColor="text1" w:themeTint="BF"/>
-                <w:sz w:val="20"/>
-                <w:szCs w:val="20"/>
-              </w:rPr>
-              <w:t>Core</w:t>
-            </w:r>
-          </w:p>
-        </w:tc>
-        <w:tc>
-          <w:tcPr>
-            <w:tcW w:w="5935" w:type="dxa"/>
-          </w:tcPr>
-          <w:p>
-            <w:pPr>
-              <w:cnfStyle w:val="000000100000" w:firstRow="0" w:lastRow="0" w:firstColumn="0" w:lastColumn="0" w:oddVBand="0" w:evenVBand="0" w:oddHBand="1" w:evenHBand="0" w:firstRowFirstColumn="0" w:firstRowLastColumn="0" w:lastRowFirstColumn="0" w:lastRowLastColumn="0"/>
-              <w:rPr>
-                <w:rFonts w:asciiTheme="minorHAnsi" w:hAnsiTheme="minorHAnsi"/>
-                <w:color w:val="404040" w:themeColor="text1" w:themeTint="BF"/>
-                <w:sz w:val="20"/>
-                <w:szCs w:val="20"/>
-              </w:rPr>
-            </w:pPr>
-            <w:r>
-              <w:rPr>
-                <w:rFonts w:asciiTheme="minorHAnsi" w:hAnsiTheme="minorHAnsi"/>
-                <w:color w:val="404040" w:themeColor="text1" w:themeTint="BF"/>
-                <w:sz w:val="20"/>
-                <w:szCs w:val="20"/>
-              </w:rPr>
-              <w:t>CS Merchant ID for the account to get Decisions from.</w:t>
             </w:r>
           </w:p>
         </w:tc>
@@ -18110,10 +18199,10 @@
             <v:path o:extrusionok="f" gradientshapeok="t" o:connecttype="rect"/>
             <o:lock v:ext="edit" aspectratio="t"/>
           </v:shapetype>
-          <v:shape id="_x0000_i1025" type="#_x0000_t75" alt="" style="width:76pt;height:48.5pt;mso-width-percent:0;mso-height-percent:0;mso-width-percent:0;mso-height-percent:0" o:ole="">
+          <v:shape id="_x0000_i1026" type="#_x0000_t75" alt="" style="width:76pt;height:49pt;mso-width-percent:0;mso-height-percent:0;mso-width-percent:0;mso-height-percent:0" o:ole="">
             <v:imagedata r:id="rId15" o:title=""/>
           </v:shape>
-          <o:OLEObject Type="Embed" ProgID="Word.Document.12" ShapeID="_x0000_i1025" DrawAspect="Icon" ObjectID="_1631356001" r:id="rId16">
+          <o:OLEObject Type="Embed" ProgID="Word.Document.12" ShapeID="_x0000_i1026" DrawAspect="Icon" ObjectID="_1643724450" r:id="rId16">
             <o:FieldCodes>\s</o:FieldCodes>
           </o:OLEObject>
         </w:object>
@@ -22139,7 +22228,27 @@
                 <w:sz w:val="20"/>
                 <w:szCs w:val="20"/>
               </w:rPr>
-              <w:t xml:space="preserve"> received as response from Pa Authenticate request and send it as param in </w:t>
+              <w:t xml:space="preserve"> received as response from Pa Authenticate request and send it as </w:t>
+            </w:r>
+            <w:proofErr w:type="spellStart"/>
+            <w:r>
+              <w:rPr>
+                <w:rFonts w:asciiTheme="minorHAnsi" w:hAnsiTheme="minorHAnsi"/>
+                <w:color w:val="404040" w:themeColor="text1" w:themeTint="BF"/>
+                <w:sz w:val="20"/>
+                <w:szCs w:val="20"/>
+              </w:rPr>
+              <w:t>param</w:t>
+            </w:r>
+            <w:proofErr w:type="spellEnd"/>
+            <w:r>
+              <w:rPr>
+                <w:rFonts w:asciiTheme="minorHAnsi" w:hAnsiTheme="minorHAnsi"/>
+                <w:color w:val="404040" w:themeColor="text1" w:themeTint="BF"/>
+                <w:sz w:val="20"/>
+                <w:szCs w:val="20"/>
+              </w:rPr>
+              <w:t xml:space="preserve"> in </w:t>
             </w:r>
             <w:proofErr w:type="spellStart"/>
             <w:r>
@@ -22582,10 +22691,10 @@
           <w:szCs w:val="32"/>
         </w:rPr>
         <w:object w:dxaOrig="1520" w:dyaOrig="960" w14:anchorId="791C500A">
-          <v:shape id="_x0000_i1026" type="#_x0000_t75" alt="" style="width:76pt;height:48pt;mso-width-percent:0;mso-height-percent:0;mso-width-percent:0;mso-height-percent:0" o:ole="">
+          <v:shape id="_x0000_i1025" type="#_x0000_t75" alt="" style="width:76pt;height:48pt;mso-width-percent:0;mso-height-percent:0;mso-width-percent:0;mso-height-percent:0" o:ole="">
             <v:imagedata r:id="rId18" o:title=""/>
           </v:shape>
-          <o:OLEObject Type="Embed" ProgID="Word.Document.12" ShapeID="_x0000_i1026" DrawAspect="Icon" ObjectID="_1631356002" r:id="rId19">
+          <o:OLEObject Type="Embed" ProgID="Word.Document.12" ShapeID="_x0000_i1025" DrawAspect="Icon" ObjectID="_1643724451" r:id="rId19">
             <o:FieldCodes>\s</o:FieldCodes>
           </o:OLEObject>
         </w:object>
@@ -27969,7 +28078,23 @@
           <w:rFonts w:asciiTheme="minorHAnsi" w:hAnsiTheme="minorHAnsi"/>
           <w:color w:val="2F5496" w:themeColor="accent1" w:themeShade="BF"/>
         </w:rPr>
-        <w:t xml:space="preserve">EEE, dd MMM </w:t>
+        <w:t xml:space="preserve">EEE, </w:t>
+      </w:r>
+      <w:proofErr w:type="spellStart"/>
+      <w:r>
+        <w:rPr>
+          <w:rFonts w:asciiTheme="minorHAnsi" w:hAnsiTheme="minorHAnsi"/>
+          <w:color w:val="2F5496" w:themeColor="accent1" w:themeShade="BF"/>
+        </w:rPr>
+        <w:t>dd</w:t>
+      </w:r>
+      <w:proofErr w:type="spellEnd"/>
+      <w:r>
+        <w:rPr>
+          <w:rFonts w:asciiTheme="minorHAnsi" w:hAnsiTheme="minorHAnsi"/>
+          <w:color w:val="2F5496" w:themeColor="accent1" w:themeShade="BF"/>
+        </w:rPr>
+        <w:t xml:space="preserve"> MMM </w:t>
       </w:r>
       <w:proofErr w:type="spellStart"/>
       <w:r>
@@ -29149,6 +29274,7 @@
           <w:szCs w:val="20"/>
         </w:rPr>
       </w:pPr>
+      <w:proofErr w:type="spellStart"/>
       <w:r>
         <w:rPr>
           <w:rFonts w:asciiTheme="minorHAnsi" w:hAnsiTheme="minorHAnsi"/>
@@ -29156,9 +29282,9 @@
           <w:sz w:val="20"/>
           <w:szCs w:val="20"/>
         </w:rPr>
-        <w:t xml:space="preserve">var </w:t>
-      </w:r>
-      <w:proofErr w:type="spellStart"/>
+        <w:t>var</w:t>
+      </w:r>
+      <w:proofErr w:type="spellEnd"/>
       <w:r>
         <w:rPr>
           <w:rFonts w:asciiTheme="minorHAnsi" w:hAnsiTheme="minorHAnsi"/>
@@ -29166,9 +29292,9 @@
           <w:sz w:val="20"/>
           <w:szCs w:val="20"/>
         </w:rPr>
-        <w:t>CardFacade</w:t>
-      </w:r>
-      <w:proofErr w:type="spellEnd"/>
+        <w:t xml:space="preserve"> </w:t>
+      </w:r>
+      <w:proofErr w:type="spellStart"/>
       <w:r>
         <w:rPr>
           <w:rFonts w:asciiTheme="minorHAnsi" w:hAnsiTheme="minorHAnsi"/>
@@ -29176,9 +29302,9 @@
           <w:sz w:val="20"/>
           <w:szCs w:val="20"/>
         </w:rPr>
-        <w:t xml:space="preserve"> = require('~/cartridge/scripts/facade/</w:t>
-      </w:r>
-      <w:proofErr w:type="spellStart"/>
+        <w:t>CardFacade</w:t>
+      </w:r>
+      <w:proofErr w:type="spellEnd"/>
       <w:r>
         <w:rPr>
           <w:rFonts w:asciiTheme="minorHAnsi" w:hAnsiTheme="minorHAnsi"/>
@@ -29186,9 +29312,9 @@
           <w:sz w:val="20"/>
           <w:szCs w:val="20"/>
         </w:rPr>
-        <w:t>CardFacade</w:t>
-      </w:r>
-      <w:proofErr w:type="spellEnd"/>
+        <w:t xml:space="preserve"> = require('~/cartridge/scripts/facade/</w:t>
+      </w:r>
+      <w:proofErr w:type="spellStart"/>
       <w:r>
         <w:rPr>
           <w:rFonts w:asciiTheme="minorHAnsi" w:hAnsiTheme="minorHAnsi"/>
@@ -29196,26 +29322,47 @@
           <w:sz w:val="20"/>
           <w:szCs w:val="20"/>
         </w:rPr>
-        <w:t>');</w:t>
-      </w:r>
-    </w:p>
-    <w:p>
-      <w:pPr>
+        <w:t>CardFacade</w:t>
+      </w:r>
+      <w:proofErr w:type="spellEnd"/>
+      <w:r>
         <w:rPr>
           <w:rFonts w:asciiTheme="minorHAnsi" w:hAnsiTheme="minorHAnsi"/>
           <w:color w:val="2F5496" w:themeColor="accent1" w:themeShade="BF"/>
           <w:sz w:val="20"/>
           <w:szCs w:val="20"/>
         </w:rPr>
-      </w:pPr>
-      <w:r>
+        <w:t>');</w:t>
+      </w:r>
+    </w:p>
+    <w:p>
+      <w:pPr>
         <w:rPr>
           <w:rFonts w:asciiTheme="minorHAnsi" w:hAnsiTheme="minorHAnsi"/>
           <w:color w:val="2F5496" w:themeColor="accent1" w:themeShade="BF"/>
           <w:sz w:val="20"/>
           <w:szCs w:val="20"/>
         </w:rPr>
-        <w:t xml:space="preserve">var </w:t>
+      </w:pPr>
+      <w:proofErr w:type="spellStart"/>
+      <w:r>
+        <w:rPr>
+          <w:rFonts w:asciiTheme="minorHAnsi" w:hAnsiTheme="minorHAnsi"/>
+          <w:color w:val="2F5496" w:themeColor="accent1" w:themeShade="BF"/>
+          <w:sz w:val="20"/>
+          <w:szCs w:val="20"/>
+        </w:rPr>
+        <w:t>var</w:t>
+      </w:r>
+      <w:proofErr w:type="spellEnd"/>
+      <w:r>
+        <w:rPr>
+          <w:rFonts w:asciiTheme="minorHAnsi" w:hAnsiTheme="minorHAnsi"/>
+          <w:color w:val="2F5496" w:themeColor="accent1" w:themeShade="BF"/>
+          <w:sz w:val="20"/>
+          <w:szCs w:val="20"/>
+        </w:rPr>
+        <w:t xml:space="preserve"> </w:t>
       </w:r>
       <w:proofErr w:type="spellStart"/>
       <w:r>
@@ -30423,6 +30570,7 @@
           <w:szCs w:val="20"/>
         </w:rPr>
       </w:pPr>
+      <w:proofErr w:type="spellStart"/>
       <w:r>
         <w:rPr>
           <w:rFonts w:asciiTheme="minorHAnsi" w:hAnsiTheme="minorHAnsi"/>
@@ -30430,9 +30578,9 @@
           <w:sz w:val="20"/>
           <w:szCs w:val="20"/>
         </w:rPr>
-        <w:t xml:space="preserve">var </w:t>
-      </w:r>
-      <w:proofErr w:type="spellStart"/>
+        <w:t>var</w:t>
+      </w:r>
+      <w:proofErr w:type="spellEnd"/>
       <w:r>
         <w:rPr>
           <w:rFonts w:asciiTheme="minorHAnsi" w:hAnsiTheme="minorHAnsi"/>
@@ -30440,9 +30588,9 @@
           <w:sz w:val="20"/>
           <w:szCs w:val="20"/>
         </w:rPr>
-        <w:t>CardFacade</w:t>
-      </w:r>
-      <w:proofErr w:type="spellEnd"/>
+        <w:t xml:space="preserve"> </w:t>
+      </w:r>
+      <w:proofErr w:type="spellStart"/>
       <w:r>
         <w:rPr>
           <w:rFonts w:asciiTheme="minorHAnsi" w:hAnsiTheme="minorHAnsi"/>
@@ -30450,9 +30598,9 @@
           <w:sz w:val="20"/>
           <w:szCs w:val="20"/>
         </w:rPr>
-        <w:t xml:space="preserve"> = require('~/cartridge/scripts/facade/</w:t>
-      </w:r>
-      <w:proofErr w:type="spellStart"/>
+        <w:t>CardFacade</w:t>
+      </w:r>
+      <w:proofErr w:type="spellEnd"/>
       <w:r>
         <w:rPr>
           <w:rFonts w:asciiTheme="minorHAnsi" w:hAnsiTheme="minorHAnsi"/>
@@ -30460,9 +30608,9 @@
           <w:sz w:val="20"/>
           <w:szCs w:val="20"/>
         </w:rPr>
-        <w:t>CardFacade</w:t>
-      </w:r>
-      <w:proofErr w:type="spellEnd"/>
+        <w:t xml:space="preserve"> = require('~/cartridge/scripts/facade/</w:t>
+      </w:r>
+      <w:proofErr w:type="spellStart"/>
       <w:r>
         <w:rPr>
           <w:rFonts w:asciiTheme="minorHAnsi" w:hAnsiTheme="minorHAnsi"/>
@@ -30470,26 +30618,47 @@
           <w:sz w:val="20"/>
           <w:szCs w:val="20"/>
         </w:rPr>
-        <w:t>');</w:t>
-      </w:r>
-    </w:p>
-    <w:p>
-      <w:pPr>
+        <w:t>CardFacade</w:t>
+      </w:r>
+      <w:proofErr w:type="spellEnd"/>
+      <w:r>
         <w:rPr>
           <w:rFonts w:asciiTheme="minorHAnsi" w:hAnsiTheme="minorHAnsi"/>
           <w:color w:val="2F5496" w:themeColor="accent1" w:themeShade="BF"/>
           <w:sz w:val="20"/>
           <w:szCs w:val="20"/>
         </w:rPr>
-      </w:pPr>
-      <w:r>
+        <w:t>');</w:t>
+      </w:r>
+    </w:p>
+    <w:p>
+      <w:pPr>
         <w:rPr>
           <w:rFonts w:asciiTheme="minorHAnsi" w:hAnsiTheme="minorHAnsi"/>
           <w:color w:val="2F5496" w:themeColor="accent1" w:themeShade="BF"/>
           <w:sz w:val="20"/>
           <w:szCs w:val="20"/>
         </w:rPr>
-        <w:t xml:space="preserve">var </w:t>
+      </w:pPr>
+      <w:proofErr w:type="spellStart"/>
+      <w:r>
+        <w:rPr>
+          <w:rFonts w:asciiTheme="minorHAnsi" w:hAnsiTheme="minorHAnsi"/>
+          <w:color w:val="2F5496" w:themeColor="accent1" w:themeShade="BF"/>
+          <w:sz w:val="20"/>
+          <w:szCs w:val="20"/>
+        </w:rPr>
+        <w:t>var</w:t>
+      </w:r>
+      <w:proofErr w:type="spellEnd"/>
+      <w:r>
+        <w:rPr>
+          <w:rFonts w:asciiTheme="minorHAnsi" w:hAnsiTheme="minorHAnsi"/>
+          <w:color w:val="2F5496" w:themeColor="accent1" w:themeShade="BF"/>
+          <w:sz w:val="20"/>
+          <w:szCs w:val="20"/>
+        </w:rPr>
+        <w:t xml:space="preserve"> </w:t>
       </w:r>
       <w:proofErr w:type="spellStart"/>
       <w:r>
@@ -31636,6 +31805,7 @@
           <w:szCs w:val="20"/>
         </w:rPr>
       </w:pPr>
+      <w:proofErr w:type="spellStart"/>
       <w:r>
         <w:rPr>
           <w:rFonts w:asciiTheme="minorHAnsi" w:hAnsiTheme="minorHAnsi"/>
@@ -31643,9 +31813,9 @@
           <w:sz w:val="20"/>
           <w:szCs w:val="20"/>
         </w:rPr>
-        <w:t xml:space="preserve">var </w:t>
-      </w:r>
-      <w:proofErr w:type="spellStart"/>
+        <w:t>var</w:t>
+      </w:r>
+      <w:proofErr w:type="spellEnd"/>
       <w:r>
         <w:rPr>
           <w:rFonts w:asciiTheme="minorHAnsi" w:hAnsiTheme="minorHAnsi"/>
@@ -31653,9 +31823,9 @@
           <w:sz w:val="20"/>
           <w:szCs w:val="20"/>
         </w:rPr>
-        <w:t>CardFacade</w:t>
-      </w:r>
-      <w:proofErr w:type="spellEnd"/>
+        <w:t xml:space="preserve"> </w:t>
+      </w:r>
+      <w:proofErr w:type="spellStart"/>
       <w:r>
         <w:rPr>
           <w:rFonts w:asciiTheme="minorHAnsi" w:hAnsiTheme="minorHAnsi"/>
@@ -31663,9 +31833,9 @@
           <w:sz w:val="20"/>
           <w:szCs w:val="20"/>
         </w:rPr>
-        <w:t xml:space="preserve"> = require('~/cartridge/scripts/facade/</w:t>
-      </w:r>
-      <w:proofErr w:type="spellStart"/>
+        <w:t>CardFacade</w:t>
+      </w:r>
+      <w:proofErr w:type="spellEnd"/>
       <w:r>
         <w:rPr>
           <w:rFonts w:asciiTheme="minorHAnsi" w:hAnsiTheme="minorHAnsi"/>
@@ -31673,9 +31843,9 @@
           <w:sz w:val="20"/>
           <w:szCs w:val="20"/>
         </w:rPr>
-        <w:t>CardFacade</w:t>
-      </w:r>
-      <w:proofErr w:type="spellEnd"/>
+        <w:t xml:space="preserve"> = require('~/cartridge/scripts/facade/</w:t>
+      </w:r>
+      <w:proofErr w:type="spellStart"/>
       <w:r>
         <w:rPr>
           <w:rFonts w:asciiTheme="minorHAnsi" w:hAnsiTheme="minorHAnsi"/>
@@ -31683,26 +31853,47 @@
           <w:sz w:val="20"/>
           <w:szCs w:val="20"/>
         </w:rPr>
-        <w:t>');</w:t>
-      </w:r>
-    </w:p>
-    <w:p>
-      <w:pPr>
+        <w:t>CardFacade</w:t>
+      </w:r>
+      <w:proofErr w:type="spellEnd"/>
+      <w:r>
         <w:rPr>
           <w:rFonts w:asciiTheme="minorHAnsi" w:hAnsiTheme="minorHAnsi"/>
           <w:color w:val="2F5496" w:themeColor="accent1" w:themeShade="BF"/>
           <w:sz w:val="20"/>
           <w:szCs w:val="20"/>
         </w:rPr>
-      </w:pPr>
-      <w:r>
+        <w:t>');</w:t>
+      </w:r>
+    </w:p>
+    <w:p>
+      <w:pPr>
         <w:rPr>
           <w:rFonts w:asciiTheme="minorHAnsi" w:hAnsiTheme="minorHAnsi"/>
           <w:color w:val="2F5496" w:themeColor="accent1" w:themeShade="BF"/>
           <w:sz w:val="20"/>
           <w:szCs w:val="20"/>
         </w:rPr>
-        <w:t xml:space="preserve">var </w:t>
+      </w:pPr>
+      <w:proofErr w:type="spellStart"/>
+      <w:r>
+        <w:rPr>
+          <w:rFonts w:asciiTheme="minorHAnsi" w:hAnsiTheme="minorHAnsi"/>
+          <w:color w:val="2F5496" w:themeColor="accent1" w:themeShade="BF"/>
+          <w:sz w:val="20"/>
+          <w:szCs w:val="20"/>
+        </w:rPr>
+        <w:t>var</w:t>
+      </w:r>
+      <w:proofErr w:type="spellEnd"/>
+      <w:r>
+        <w:rPr>
+          <w:rFonts w:asciiTheme="minorHAnsi" w:hAnsiTheme="minorHAnsi"/>
+          <w:color w:val="2F5496" w:themeColor="accent1" w:themeShade="BF"/>
+          <w:sz w:val="20"/>
+          <w:szCs w:val="20"/>
+        </w:rPr>
+        <w:t xml:space="preserve"> </w:t>
       </w:r>
       <w:proofErr w:type="spellStart"/>
       <w:r>
@@ -40998,14 +41189,7 @@
           <w:rFonts w:asciiTheme="minorHAnsi" w:hAnsiTheme="minorHAnsi" w:cstheme="minorHAnsi"/>
           <w:color w:val="000000"/>
         </w:rPr>
-        <w:t xml:space="preserve"> data</w:t>
-      </w:r>
-      <w:r>
-        <w:rPr>
-          <w:rFonts w:asciiTheme="minorHAnsi" w:hAnsiTheme="minorHAnsi" w:cstheme="minorHAnsi"/>
-          <w:color w:val="000000"/>
-        </w:rPr>
-        <w:t xml:space="preserve">, </w:t>
+        <w:t xml:space="preserve"> data, </w:t>
       </w:r>
       <w:r>
         <w:rPr>
@@ -41247,23 +41431,7 @@
           <w:rFonts w:asciiTheme="minorHAnsi" w:hAnsiTheme="minorHAnsi" w:cstheme="minorHAnsi"/>
           <w:color w:val="000000"/>
         </w:rPr>
-        <w:t xml:space="preserve">If authorization service returns ‘ACCEPT’ as decision, 100 as reason code and ‘authorized’ or ‘pending’ as payment status and If merchant URL redirection is configured in site preference, redirect the user to merchant URL and </w:t>
-      </w:r>
-      <w:proofErr w:type="gramStart"/>
-      <w:r>
-        <w:rPr>
-          <w:rFonts w:asciiTheme="minorHAnsi" w:hAnsiTheme="minorHAnsi" w:cstheme="minorHAnsi"/>
-          <w:color w:val="000000"/>
-        </w:rPr>
-        <w:t>return back</w:t>
-      </w:r>
-      <w:proofErr w:type="gramEnd"/>
-      <w:r>
-        <w:rPr>
-          <w:rFonts w:asciiTheme="minorHAnsi" w:hAnsiTheme="minorHAnsi" w:cstheme="minorHAnsi"/>
-          <w:color w:val="000000"/>
-        </w:rPr>
-        <w:t xml:space="preserve"> to merchant site to complete the order</w:t>
+        <w:t>If authorization service returns ‘ACCEPT’ as decision, 100 as reason code and ‘authorized’ or ‘pending’ as payment status and If merchant URL redirection is configured in site preference, redirect the user to merchant URL and return back to merchant site to complete the order</w:t>
       </w:r>
     </w:p>
     <w:p>
@@ -41609,111 +41777,68 @@
     <w:p>
       <w:pPr>
         <w:pStyle w:val="BodyText"/>
-        <w:numPr>
-          <w:ilvl w:val="0"/>
-          <w:numId w:val="51"/>
-        </w:numPr>
-        <w:spacing w:after="160" w:line="259" w:lineRule="auto"/>
         <w:rPr>
           <w:rFonts w:asciiTheme="minorHAnsi" w:hAnsiTheme="minorHAnsi" w:cstheme="minorHAnsi"/>
         </w:rPr>
       </w:pPr>
-      <w:r>
+    </w:p>
+    <w:p>
+      <w:pPr>
+        <w:pStyle w:val="BodyText"/>
         <w:rPr>
           <w:rFonts w:asciiTheme="minorHAnsi" w:hAnsiTheme="minorHAnsi" w:cstheme="minorHAnsi"/>
         </w:rPr>
-        <w:t xml:space="preserve">Change the language to either </w:t>
-      </w:r>
-      <w:proofErr w:type="gramStart"/>
+      </w:pPr>
+    </w:p>
+    <w:p>
+      <w:pPr>
+        <w:pStyle w:val="BodyText"/>
+        <w:rPr>
+          <w:noProof/>
+        </w:rPr>
+      </w:pPr>
       <w:r>
         <w:rPr>
           <w:rFonts w:asciiTheme="minorHAnsi" w:hAnsiTheme="minorHAnsi" w:cstheme="minorHAnsi"/>
         </w:rPr>
-        <w:t>English(</w:t>
-      </w:r>
-      <w:proofErr w:type="gramEnd"/>
+        <w:t xml:space="preserve">On the Payment Methods page, Select the locale (language) you want to set up, then select the </w:t>
+      </w:r>
+      <w:proofErr w:type="spellStart"/>
       <w:r>
         <w:rPr>
           <w:rFonts w:asciiTheme="minorHAnsi" w:hAnsiTheme="minorHAnsi" w:cstheme="minorHAnsi"/>
         </w:rPr>
-        <w:t>United States), English(United Kingdom) or German(Germany)</w:t>
-      </w:r>
-    </w:p>
-    <w:p>
-      <w:pPr>
-        <w:shd w:val="clear" w:color="auto" w:fill="FFFFFF"/>
-        <w:spacing w:after="150"/>
+        <w:t>Klarne</w:t>
+      </w:r>
+      <w:proofErr w:type="spellEnd"/>
+      <w:r>
         <w:rPr>
           <w:rFonts w:asciiTheme="minorHAnsi" w:hAnsiTheme="minorHAnsi" w:cstheme="minorHAnsi"/>
-          <w:color w:val="000000"/>
-        </w:rPr>
-      </w:pPr>
-      <w:r>
+        </w:rPr>
+        <w:t xml:space="preserve"> payment method.</w:t>
+      </w:r>
+      <w:r>
+        <w:rPr>
+          <w:noProof/>
+        </w:rPr>
+        <w:t xml:space="preserve"> </w:t>
+      </w:r>
+    </w:p>
+    <w:p>
+      <w:pPr>
+        <w:pStyle w:val="BodyText"/>
+        <w:jc w:val="center"/>
         <w:rPr>
           <w:rFonts w:asciiTheme="minorHAnsi" w:hAnsiTheme="minorHAnsi" w:cstheme="minorHAnsi"/>
         </w:rPr>
-        <w:t xml:space="preserve">Select </w:t>
-      </w:r>
-      <w:proofErr w:type="spellStart"/>
-      <w:r>
-        <w:rPr>
-          <w:rFonts w:asciiTheme="minorHAnsi" w:hAnsiTheme="minorHAnsi" w:cstheme="minorHAnsi"/>
-        </w:rPr>
-        <w:t>Klarna</w:t>
-      </w:r>
-      <w:proofErr w:type="spellEnd"/>
-      <w:r>
-        <w:rPr>
-          <w:rFonts w:asciiTheme="minorHAnsi" w:hAnsiTheme="minorHAnsi" w:cstheme="minorHAnsi"/>
-        </w:rPr>
-        <w:t xml:space="preserve"> as payment method and enter </w:t>
-      </w:r>
-      <w:proofErr w:type="spellStart"/>
-      <w:r>
-        <w:rPr>
-          <w:rFonts w:asciiTheme="minorHAnsi" w:hAnsiTheme="minorHAnsi" w:cstheme="minorHAnsi"/>
-        </w:rPr>
-        <w:t>merchantID</w:t>
-      </w:r>
-      <w:proofErr w:type="spellEnd"/>
-      <w:r>
-        <w:rPr>
-          <w:rFonts w:asciiTheme="minorHAnsi" w:hAnsiTheme="minorHAnsi" w:cstheme="minorHAnsi"/>
-        </w:rPr>
-        <w:t xml:space="preserve"> and </w:t>
-      </w:r>
-      <w:proofErr w:type="spellStart"/>
-      <w:r>
-        <w:rPr>
-          <w:rFonts w:asciiTheme="minorHAnsi" w:hAnsiTheme="minorHAnsi" w:cstheme="minorHAnsi"/>
-        </w:rPr>
-        <w:t>merchantKey</w:t>
-      </w:r>
-      <w:proofErr w:type="spellEnd"/>
-      <w:r>
-        <w:rPr>
-          <w:rFonts w:asciiTheme="minorHAnsi" w:hAnsiTheme="minorHAnsi" w:cstheme="minorHAnsi"/>
-        </w:rPr>
-        <w:t xml:space="preserve"> field in CyberSource Credentials section of payment method</w:t>
-      </w:r>
-    </w:p>
-    <w:p>
-      <w:pPr>
-        <w:rPr>
-          <w:rFonts w:cs="Arial"/>
-          <w:color w:val="000000"/>
-        </w:rPr>
-      </w:pPr>
-    </w:p>
-    <w:p>
+      </w:pPr>
       <w:r>
         <w:rPr>
           <w:noProof/>
         </w:rPr>
-        <w:lastRenderedPageBreak/>
         <w:drawing>
-          <wp:inline distT="0" distB="0" distL="0" distR="0" wp14:anchorId="42C6B4C8" wp14:editId="5C123346">
-            <wp:extent cx="6400800" cy="2723019"/>
+          <wp:inline distT="0" distB="0" distL="0" distR="0" wp14:anchorId="520B9898" wp14:editId="4FE44BAF">
+            <wp:extent cx="4781006" cy="2033929"/>
             <wp:effectExtent l="0" t="0" r="0" b="0"/>
             <wp:docPr id="13" name="Picture 13" descr="C:\Users\pchug3\Downloads\Screen Caps\PaymentMethod1.jpg"/>
             <wp:cNvGraphicFramePr>
@@ -41744,7 +41869,7 @@
                   <pic:spPr bwMode="auto">
                     <a:xfrm>
                       <a:off x="0" y="0"/>
-                      <a:ext cx="6400800" cy="2723019"/>
+                      <a:ext cx="4828526" cy="2054145"/>
                     </a:xfrm>
                     <a:prstGeom prst="rect">
                       <a:avLst/>
@@ -41761,17 +41886,137 @@
         </w:drawing>
       </w:r>
     </w:p>
+    <w:p>
+      <w:pPr>
+        <w:shd w:val="clear" w:color="auto" w:fill="FFFFFF"/>
+        <w:spacing w:after="150"/>
+        <w:rPr>
+          <w:rFonts w:asciiTheme="minorHAnsi" w:hAnsiTheme="minorHAnsi" w:cstheme="minorHAnsi"/>
+        </w:rPr>
+      </w:pPr>
+    </w:p>
+    <w:p>
+      <w:pPr>
+        <w:shd w:val="clear" w:color="auto" w:fill="FFFFFF"/>
+        <w:spacing w:after="150"/>
+        <w:rPr>
+          <w:rFonts w:asciiTheme="minorHAnsi" w:hAnsiTheme="minorHAnsi" w:cstheme="minorHAnsi"/>
+        </w:rPr>
+      </w:pPr>
+      <w:r>
+        <w:rPr>
+          <w:rFonts w:asciiTheme="minorHAnsi" w:hAnsiTheme="minorHAnsi" w:cstheme="minorHAnsi"/>
+        </w:rPr>
+        <w:t>E</w:t>
+      </w:r>
+      <w:r>
+        <w:rPr>
+          <w:rFonts w:asciiTheme="minorHAnsi" w:hAnsiTheme="minorHAnsi" w:cstheme="minorHAnsi"/>
+        </w:rPr>
+        <w:t xml:space="preserve">nter </w:t>
+      </w:r>
+      <w:r>
+        <w:rPr>
+          <w:rFonts w:asciiTheme="minorHAnsi" w:hAnsiTheme="minorHAnsi" w:cstheme="minorHAnsi"/>
+        </w:rPr>
+        <w:t xml:space="preserve">the </w:t>
+      </w:r>
+      <w:proofErr w:type="spellStart"/>
+      <w:r>
+        <w:rPr>
+          <w:rFonts w:asciiTheme="minorHAnsi" w:hAnsiTheme="minorHAnsi" w:cstheme="minorHAnsi"/>
+        </w:rPr>
+        <w:t>merchantID</w:t>
+      </w:r>
+      <w:proofErr w:type="spellEnd"/>
+      <w:r>
+        <w:rPr>
+          <w:rFonts w:asciiTheme="minorHAnsi" w:hAnsiTheme="minorHAnsi" w:cstheme="minorHAnsi"/>
+        </w:rPr>
+        <w:t xml:space="preserve"> and </w:t>
+      </w:r>
+      <w:proofErr w:type="spellStart"/>
+      <w:r>
+        <w:rPr>
+          <w:rFonts w:asciiTheme="minorHAnsi" w:hAnsiTheme="minorHAnsi" w:cstheme="minorHAnsi"/>
+        </w:rPr>
+        <w:t>merchantKey</w:t>
+      </w:r>
+      <w:proofErr w:type="spellEnd"/>
+      <w:r>
+        <w:rPr>
+          <w:rFonts w:asciiTheme="minorHAnsi" w:hAnsiTheme="minorHAnsi" w:cstheme="minorHAnsi"/>
+        </w:rPr>
+        <w:t xml:space="preserve"> field in CyberSource Credentials section of payment method</w:t>
+      </w:r>
+      <w:r>
+        <w:rPr>
+          <w:rFonts w:asciiTheme="minorHAnsi" w:hAnsiTheme="minorHAnsi" w:cstheme="minorHAnsi"/>
+        </w:rPr>
+        <w:t>.</w:t>
+      </w:r>
+      <w:r>
+        <w:rPr>
+          <w:rFonts w:asciiTheme="minorHAnsi" w:hAnsiTheme="minorHAnsi" w:cstheme="minorHAnsi"/>
+        </w:rPr>
+        <w:t xml:space="preserve">  If you leave these empty, the service will fall back to the values you entered in the CS core site preferences.</w:t>
+      </w:r>
+      <w:r>
+        <w:rPr>
+          <w:rFonts w:asciiTheme="minorHAnsi" w:hAnsiTheme="minorHAnsi" w:cstheme="minorHAnsi"/>
+        </w:rPr>
+        <w:t xml:space="preserve">  </w:t>
+      </w:r>
+    </w:p>
+    <w:p>
+      <w:pPr>
+        <w:shd w:val="clear" w:color="auto" w:fill="FFFFFF"/>
+        <w:spacing w:after="150"/>
+        <w:rPr>
+          <w:rFonts w:asciiTheme="minorHAnsi" w:hAnsiTheme="minorHAnsi" w:cstheme="minorHAnsi"/>
+          <w:color w:val="000000"/>
+        </w:rPr>
+      </w:pPr>
+      <w:r>
+        <w:rPr>
+          <w:rFonts w:asciiTheme="minorHAnsi" w:hAnsiTheme="minorHAnsi" w:cstheme="minorHAnsi"/>
+        </w:rPr>
+        <w:t>Next,</w:t>
+      </w:r>
+      <w:r>
+        <w:rPr>
+          <w:rFonts w:asciiTheme="minorHAnsi" w:hAnsiTheme="minorHAnsi" w:cstheme="minorHAnsi"/>
+        </w:rPr>
+        <w:t xml:space="preserve"> select the appropriate bill-to language setting under the ‘</w:t>
+      </w:r>
+      <w:proofErr w:type="spellStart"/>
+      <w:r>
+        <w:rPr>
+          <w:rFonts w:asciiTheme="minorHAnsi" w:hAnsiTheme="minorHAnsi" w:cstheme="minorHAnsi"/>
+        </w:rPr>
+        <w:t>Klarna</w:t>
+      </w:r>
+      <w:proofErr w:type="spellEnd"/>
+      <w:r>
+        <w:rPr>
+          <w:rFonts w:asciiTheme="minorHAnsi" w:hAnsiTheme="minorHAnsi" w:cstheme="minorHAnsi"/>
+        </w:rPr>
+        <w:t>’ custom attribute group.</w:t>
+      </w:r>
+    </w:p>
     <w:p/>
-    <w:p/>
-    <w:p>
+    <w:p>
+      <w:pPr>
+        <w:jc w:val="center"/>
+      </w:pPr>
       <w:r>
         <w:rPr>
           <w:noProof/>
         </w:rPr>
         <w:drawing>
-          <wp:inline distT="0" distB="0" distL="0" distR="0" wp14:anchorId="4C4C7B09" wp14:editId="2D18E602">
-            <wp:extent cx="6400800" cy="1948930"/>
-            <wp:effectExtent l="0" t="0" r="0" b="0"/>
+          <wp:inline distT="0" distB="0" distL="0" distR="0" wp14:anchorId="4C4C7B09" wp14:editId="2591478C">
+            <wp:extent cx="5381897" cy="1638692"/>
+            <wp:effectExtent l="0" t="0" r="3175" b="0"/>
             <wp:docPr id="15" name="Picture 15" descr="C:\Users\pchug3\Downloads\Screen Caps\PaymentMethod2.jpg"/>
             <wp:cNvGraphicFramePr>
               <a:graphicFrameLocks xmlns:a="http://schemas.openxmlformats.org/drawingml/2006/main" noChangeAspect="1"/>
@@ -41801,7 +42046,7 @@
                   <pic:spPr bwMode="auto">
                     <a:xfrm>
                       <a:off x="0" y="0"/>
-                      <a:ext cx="6400800" cy="1948930"/>
+                      <a:ext cx="5404613" cy="1645609"/>
                     </a:xfrm>
                     <a:prstGeom prst="rect">
                       <a:avLst/>
@@ -41820,124 +42065,6 @@
     </w:p>
     <w:p/>
     <w:p/>
-    <w:p>
-      <w:pPr>
-        <w:rPr>
-          <w:rFonts w:asciiTheme="minorHAnsi" w:hAnsiTheme="minorHAnsi" w:cstheme="minorHAnsi"/>
-        </w:rPr>
-      </w:pPr>
-      <w:r>
-        <w:rPr>
-          <w:rFonts w:asciiTheme="minorHAnsi" w:hAnsiTheme="minorHAnsi" w:cstheme="minorHAnsi"/>
-        </w:rPr>
-        <w:t>-</w:t>
-      </w:r>
-      <w:r>
-        <w:rPr>
-          <w:rFonts w:asciiTheme="minorHAnsi" w:hAnsiTheme="minorHAnsi" w:cstheme="minorHAnsi"/>
-        </w:rPr>
-        <w:t xml:space="preserve">   </w:t>
-      </w:r>
-      <w:r>
-        <w:rPr>
-          <w:rFonts w:asciiTheme="minorHAnsi" w:hAnsiTheme="minorHAnsi" w:cstheme="minorHAnsi"/>
-        </w:rPr>
-        <w:t>Import ‘</w:t>
-      </w:r>
-      <w:proofErr w:type="spellStart"/>
-      <w:r>
-        <w:rPr>
-          <w:rFonts w:asciiTheme="minorHAnsi" w:hAnsiTheme="minorHAnsi" w:cstheme="minorHAnsi"/>
-        </w:rPr>
-        <w:t>int_cybersource_sfra</w:t>
-      </w:r>
-      <w:proofErr w:type="spellEnd"/>
-      <w:r>
-        <w:rPr>
-          <w:rFonts w:asciiTheme="minorHAnsi" w:hAnsiTheme="minorHAnsi" w:cstheme="minorHAnsi"/>
-        </w:rPr>
-        <w:t xml:space="preserve">/configuration/CS SFRA </w:t>
-      </w:r>
-      <w:proofErr w:type="spellStart"/>
-      <w:r>
-        <w:rPr>
-          <w:rFonts w:asciiTheme="minorHAnsi" w:hAnsiTheme="minorHAnsi" w:cstheme="minorHAnsi"/>
-        </w:rPr>
-        <w:t>PaymentMethods</w:t>
-      </w:r>
-      <w:proofErr w:type="spellEnd"/>
-      <w:r>
-        <w:rPr>
-          <w:rFonts w:asciiTheme="minorHAnsi" w:hAnsiTheme="minorHAnsi" w:cstheme="minorHAnsi"/>
-        </w:rPr>
-        <w:t xml:space="preserve"> </w:t>
-      </w:r>
-      <w:r>
-        <w:rPr>
-          <w:rFonts w:asciiTheme="minorHAnsi" w:hAnsiTheme="minorHAnsi" w:cstheme="minorHAnsi"/>
-        </w:rPr>
-        <w:t>9_2</w:t>
-      </w:r>
-      <w:r>
-        <w:rPr>
-          <w:rFonts w:asciiTheme="minorHAnsi" w:hAnsiTheme="minorHAnsi" w:cstheme="minorHAnsi"/>
-        </w:rPr>
-        <w:t xml:space="preserve">.xml’ </w:t>
-      </w:r>
-    </w:p>
-    <w:p>
-      <w:pPr>
-        <w:rPr>
-          <w:rFonts w:asciiTheme="minorHAnsi" w:hAnsiTheme="minorHAnsi" w:cstheme="minorHAnsi"/>
-        </w:rPr>
-      </w:pPr>
-      <w:r>
-        <w:rPr>
-          <w:rFonts w:asciiTheme="minorHAnsi" w:hAnsiTheme="minorHAnsi" w:cstheme="minorHAnsi"/>
-        </w:rPr>
-        <w:t>-   Import ‘</w:t>
-      </w:r>
-      <w:proofErr w:type="spellStart"/>
-      <w:r>
-        <w:rPr>
-          <w:rFonts w:asciiTheme="minorHAnsi" w:hAnsiTheme="minorHAnsi" w:cstheme="minorHAnsi"/>
-        </w:rPr>
-        <w:t>int_cybersource_sfra</w:t>
-      </w:r>
-      <w:proofErr w:type="spellEnd"/>
-      <w:r>
-        <w:rPr>
-          <w:rFonts w:asciiTheme="minorHAnsi" w:hAnsiTheme="minorHAnsi" w:cstheme="minorHAnsi"/>
-        </w:rPr>
-        <w:t>/configuration/</w:t>
-      </w:r>
-      <w:proofErr w:type="spellStart"/>
-      <w:r>
-        <w:rPr>
-          <w:rFonts w:asciiTheme="minorHAnsi" w:hAnsiTheme="minorHAnsi" w:cstheme="minorHAnsi"/>
-        </w:rPr>
-        <w:t>PaymentMethods</w:t>
-      </w:r>
-      <w:proofErr w:type="spellEnd"/>
-      <w:r>
-        <w:rPr>
-          <w:rFonts w:asciiTheme="minorHAnsi" w:hAnsiTheme="minorHAnsi" w:cstheme="minorHAnsi"/>
-        </w:rPr>
-        <w:t xml:space="preserve"> v1</w:t>
-      </w:r>
-      <w:r>
-        <w:rPr>
-          <w:rFonts w:asciiTheme="minorHAnsi" w:hAnsiTheme="minorHAnsi" w:cstheme="minorHAnsi"/>
-        </w:rPr>
-        <w:t>9_2</w:t>
-      </w:r>
-      <w:r>
-        <w:rPr>
-          <w:rFonts w:asciiTheme="minorHAnsi" w:hAnsiTheme="minorHAnsi" w:cstheme="minorHAnsi"/>
-        </w:rPr>
-        <w:t>.xml'</w:t>
-      </w:r>
-    </w:p>
     <w:p/>
     <w:p>
       <w:pPr>
@@ -41962,23 +42089,165 @@
           <w:rFonts w:asciiTheme="minorHAnsi" w:hAnsiTheme="minorHAnsi" w:cstheme="minorHAnsi"/>
         </w:rPr>
       </w:pPr>
-    </w:p>
-    <w:p>
-      <w:pPr>
+      <w:r>
         <w:rPr>
           <w:rFonts w:asciiTheme="minorHAnsi" w:hAnsiTheme="minorHAnsi" w:cstheme="minorHAnsi"/>
         </w:rPr>
-      </w:pPr>
+        <w:t>-</w:t>
+      </w:r>
       <w:r>
         <w:rPr>
           <w:rFonts w:asciiTheme="minorHAnsi" w:hAnsiTheme="minorHAnsi" w:cstheme="minorHAnsi"/>
         </w:rPr>
-        <w:t xml:space="preserve">1. Go to: “Merchant Tools &gt; Site Preferences &gt; CyberSource </w:t>
+        <w:t xml:space="preserve">   Ensure you have imported </w:t>
       </w:r>
       <w:r>
         <w:rPr>
           <w:rFonts w:asciiTheme="minorHAnsi" w:hAnsiTheme="minorHAnsi" w:cstheme="minorHAnsi"/>
         </w:rPr>
+        <w:t>‘</w:t>
+      </w:r>
+      <w:proofErr w:type="spellStart"/>
+      <w:r>
+        <w:rPr>
+          <w:rFonts w:asciiTheme="minorHAnsi" w:hAnsiTheme="minorHAnsi" w:cstheme="minorHAnsi"/>
+        </w:rPr>
+        <w:t>int_cybersource_sfra</w:t>
+      </w:r>
+      <w:proofErr w:type="spellEnd"/>
+      <w:r>
+        <w:rPr>
+          <w:rFonts w:asciiTheme="minorHAnsi" w:hAnsiTheme="minorHAnsi" w:cstheme="minorHAnsi"/>
+        </w:rPr>
+        <w:t xml:space="preserve">/configuration/CS SFRA </w:t>
+      </w:r>
+      <w:proofErr w:type="spellStart"/>
+      <w:r>
+        <w:rPr>
+          <w:rFonts w:asciiTheme="minorHAnsi" w:hAnsiTheme="minorHAnsi" w:cstheme="minorHAnsi"/>
+        </w:rPr>
+        <w:t>PaymentMethods</w:t>
+      </w:r>
+      <w:proofErr w:type="spellEnd"/>
+      <w:r>
+        <w:rPr>
+          <w:rFonts w:asciiTheme="minorHAnsi" w:hAnsiTheme="minorHAnsi" w:cstheme="minorHAnsi"/>
+        </w:rPr>
+        <w:t xml:space="preserve"> </w:t>
+      </w:r>
+      <w:r>
+        <w:rPr>
+          <w:rFonts w:asciiTheme="minorHAnsi" w:hAnsiTheme="minorHAnsi" w:cstheme="minorHAnsi"/>
+        </w:rPr>
+        <w:t>9_3</w:t>
+      </w:r>
+      <w:r>
+        <w:rPr>
+          <w:rFonts w:asciiTheme="minorHAnsi" w:hAnsiTheme="minorHAnsi" w:cstheme="minorHAnsi"/>
+        </w:rPr>
+        <w:t xml:space="preserve">.xml’ </w:t>
+      </w:r>
+    </w:p>
+    <w:p>
+      <w:pPr>
+        <w:rPr>
+          <w:rFonts w:asciiTheme="minorHAnsi" w:hAnsiTheme="minorHAnsi" w:cstheme="minorHAnsi"/>
+        </w:rPr>
+      </w:pPr>
+      <w:r>
+        <w:rPr>
+          <w:rFonts w:asciiTheme="minorHAnsi" w:hAnsiTheme="minorHAnsi" w:cstheme="minorHAnsi"/>
+        </w:rPr>
+        <w:t>-</w:t>
+      </w:r>
+      <w:r>
+        <w:rPr>
+          <w:rFonts w:asciiTheme="minorHAnsi" w:hAnsiTheme="minorHAnsi" w:cstheme="minorHAnsi"/>
+        </w:rPr>
+        <w:t xml:space="preserve">   Ensure you have imported</w:t>
+      </w:r>
+      <w:r>
+        <w:rPr>
+          <w:rFonts w:asciiTheme="minorHAnsi" w:hAnsiTheme="minorHAnsi" w:cstheme="minorHAnsi"/>
+        </w:rPr>
+        <w:t xml:space="preserve"> ‘</w:t>
+      </w:r>
+      <w:proofErr w:type="spellStart"/>
+      <w:r>
+        <w:rPr>
+          <w:rFonts w:asciiTheme="minorHAnsi" w:hAnsiTheme="minorHAnsi" w:cstheme="minorHAnsi"/>
+        </w:rPr>
+        <w:t>int_cybersource_sfra</w:t>
+      </w:r>
+      <w:proofErr w:type="spellEnd"/>
+      <w:r>
+        <w:rPr>
+          <w:rFonts w:asciiTheme="minorHAnsi" w:hAnsiTheme="minorHAnsi" w:cstheme="minorHAnsi"/>
+        </w:rPr>
+        <w:t>/configuration/</w:t>
+      </w:r>
+      <w:proofErr w:type="spellStart"/>
+      <w:r>
+        <w:rPr>
+          <w:rFonts w:asciiTheme="minorHAnsi" w:hAnsiTheme="minorHAnsi" w:cstheme="minorHAnsi"/>
+        </w:rPr>
+        <w:t>MetaData</w:t>
+      </w:r>
+      <w:proofErr w:type="spellEnd"/>
+      <w:r>
+        <w:rPr>
+          <w:rFonts w:asciiTheme="minorHAnsi" w:hAnsiTheme="minorHAnsi" w:cstheme="minorHAnsi"/>
+        </w:rPr>
+        <w:t xml:space="preserve"> v1</w:t>
+      </w:r>
+      <w:r>
+        <w:rPr>
+          <w:rFonts w:asciiTheme="minorHAnsi" w:hAnsiTheme="minorHAnsi" w:cstheme="minorHAnsi"/>
+        </w:rPr>
+        <w:t>9_3</w:t>
+      </w:r>
+      <w:r>
+        <w:rPr>
+          <w:rFonts w:asciiTheme="minorHAnsi" w:hAnsiTheme="minorHAnsi" w:cstheme="minorHAnsi"/>
+        </w:rPr>
+        <w:t>.xml'</w:t>
+      </w:r>
+    </w:p>
+    <w:p>
+      <w:pPr>
+        <w:rPr>
+          <w:rFonts w:asciiTheme="minorHAnsi" w:hAnsiTheme="minorHAnsi" w:cstheme="minorHAnsi"/>
+        </w:rPr>
+      </w:pPr>
+    </w:p>
+    <w:p>
+      <w:pPr>
+        <w:rPr>
+          <w:rFonts w:asciiTheme="minorHAnsi" w:hAnsiTheme="minorHAnsi" w:cstheme="minorHAnsi"/>
+        </w:rPr>
+      </w:pPr>
+      <w:r>
+        <w:rPr>
+          <w:rFonts w:asciiTheme="minorHAnsi" w:hAnsiTheme="minorHAnsi" w:cstheme="minorHAnsi"/>
+        </w:rPr>
+        <w:t xml:space="preserve">1. </w:t>
+      </w:r>
+      <w:r>
+        <w:rPr>
+          <w:rFonts w:asciiTheme="minorHAnsi" w:hAnsiTheme="minorHAnsi" w:cstheme="minorHAnsi"/>
+        </w:rPr>
+        <w:t xml:space="preserve"> </w:t>
+      </w:r>
+      <w:r>
+        <w:rPr>
+          <w:rFonts w:asciiTheme="minorHAnsi" w:hAnsiTheme="minorHAnsi" w:cstheme="minorHAnsi"/>
+        </w:rPr>
+        <w:t xml:space="preserve">Go to: “Merchant Tools &gt; Site Preferences &gt; CyberSource </w:t>
+      </w:r>
+      <w:r>
+        <w:rPr>
+          <w:rFonts w:asciiTheme="minorHAnsi" w:hAnsiTheme="minorHAnsi" w:cstheme="minorHAnsi"/>
+        </w:rPr>
         <w:t>Klarna</w:t>
       </w:r>
     </w:p>
@@ -42004,7 +42273,13 @@
         <w:rPr>
           <w:rFonts w:asciiTheme="minorHAnsi" w:hAnsiTheme="minorHAnsi" w:cstheme="minorHAnsi"/>
         </w:rPr>
-        <w:t xml:space="preserve">check </w:t>
+        <w:t xml:space="preserve"> C</w:t>
+      </w:r>
+      <w:r>
+        <w:rPr>
+          <w:rFonts w:asciiTheme="minorHAnsi" w:hAnsiTheme="minorHAnsi" w:cstheme="minorHAnsi"/>
+        </w:rPr>
+        <w:t xml:space="preserve">heck </w:t>
       </w:r>
       <w:r>
         <w:rPr>
@@ -42069,9 +42344,20 @@
         <w:rPr>
           <w:rFonts w:asciiTheme="minorHAnsi" w:hAnsiTheme="minorHAnsi" w:cstheme="minorHAnsi"/>
         </w:rPr>
-        <w:t>. Value for "</w:t>
-      </w:r>
-      <w:proofErr w:type="spellStart"/>
+        <w:t xml:space="preserve"> </w:t>
+      </w:r>
+      <w:r>
+        <w:rPr>
+          <w:rFonts w:asciiTheme="minorHAnsi" w:hAnsiTheme="minorHAnsi" w:cstheme="minorHAnsi"/>
+        </w:rPr>
+        <w:t xml:space="preserve"> The </w:t>
+      </w:r>
+      <w:r>
+        <w:rPr>
+          <w:rFonts w:asciiTheme="minorHAnsi" w:hAnsiTheme="minorHAnsi" w:cstheme="minorHAnsi"/>
+        </w:rPr>
+        <w:t>Value for "</w:t>
+      </w:r>
       <w:r>
         <w:rPr>
           <w:rFonts w:ascii="Helvetica" w:hAnsi="Helvetica"/>
@@ -42082,6 +42368,7 @@
         </w:rPr>
         <w:t xml:space="preserve"> </w:t>
       </w:r>
+      <w:proofErr w:type="spellStart"/>
       <w:r>
         <w:rPr>
           <w:rFonts w:asciiTheme="minorHAnsi" w:hAnsiTheme="minorHAnsi" w:cstheme="minorHAnsi"/>
@@ -42120,7 +42407,6 @@
         <w:t xml:space="preserve"> JS API Library Path.</w:t>
       </w:r>
     </w:p>
-    <w:p/>
     <w:p>
       <w:pPr>
         <w:rPr>
@@ -42130,15 +42416,16 @@
           <w:szCs w:val="36"/>
         </w:rPr>
       </w:pPr>
-      <w:r>
+    </w:p>
+    <w:p>
+      <w:pPr>
         <w:rPr>
           <w:i/>
           <w:color w:val="404040" w:themeColor="text1" w:themeTint="BF"/>
           <w:sz w:val="36"/>
           <w:szCs w:val="36"/>
         </w:rPr>
-        <w:t>Configuration</w:t>
-      </w:r>
+      </w:pPr>
       <w:r>
         <w:rPr>
           <w:i/>
@@ -42146,6 +42433,15 @@
           <w:sz w:val="36"/>
           <w:szCs w:val="36"/>
         </w:rPr>
+        <w:t>Configuration</w:t>
+      </w:r>
+      <w:r>
+        <w:rPr>
+          <w:i/>
+          <w:color w:val="404040" w:themeColor="text1" w:themeTint="BF"/>
+          <w:sz w:val="36"/>
+          <w:szCs w:val="36"/>
+        </w:rPr>
         <w:t>s</w:t>
       </w:r>
     </w:p>
@@ -42189,8 +42485,6 @@
         </w:rPr>
         <w:t>Klarna</w:t>
       </w:r>
-      <w:bookmarkStart w:id="36" w:name="_GoBack"/>
-      <w:bookmarkEnd w:id="36"/>
       <w:proofErr w:type="spellEnd"/>
     </w:p>
     <w:p>
@@ -42990,7 +43284,6 @@
                 <w:sz w:val="22"/>
                 <w:szCs w:val="22"/>
               </w:rPr>
-              <w:lastRenderedPageBreak/>
               <w:t xml:space="preserve">- </w:t>
             </w:r>
             <w:r>
@@ -43135,7 +43428,6 @@
                 <w:sz w:val="22"/>
                 <w:szCs w:val="22"/>
               </w:rPr>
-              <w:lastRenderedPageBreak/>
               <w:t>1</w:t>
             </w:r>
             <w:r>
@@ -43506,6 +43798,93 @@
           </w:p>
         </w:tc>
       </w:tr>
+      <w:tr>
+        <w:tc>
+          <w:tcPr>
+            <w:tcW w:w="1435" w:type="dxa"/>
+          </w:tcPr>
+          <w:p>
+            <w:pPr>
+              <w:jc w:val="center"/>
+              <w:rPr>
+                <w:color w:val="3B3838" w:themeColor="background2" w:themeShade="40"/>
+                <w:sz w:val="22"/>
+                <w:szCs w:val="22"/>
+              </w:rPr>
+            </w:pPr>
+            <w:r>
+              <w:rPr>
+                <w:color w:val="3B3838" w:themeColor="background2" w:themeShade="40"/>
+                <w:sz w:val="22"/>
+                <w:szCs w:val="22"/>
+              </w:rPr>
+              <w:t>19.3.4</w:t>
+            </w:r>
+          </w:p>
+        </w:tc>
+        <w:tc>
+          <w:tcPr>
+            <w:tcW w:w="1530" w:type="dxa"/>
+          </w:tcPr>
+          <w:p>
+            <w:pPr>
+              <w:rPr>
+                <w:color w:val="3B3838" w:themeColor="background2" w:themeShade="40"/>
+                <w:sz w:val="22"/>
+                <w:szCs w:val="22"/>
+              </w:rPr>
+            </w:pPr>
+            <w:r>
+              <w:rPr>
+                <w:color w:val="3B3838" w:themeColor="background2" w:themeShade="40"/>
+                <w:sz w:val="22"/>
+                <w:szCs w:val="22"/>
+              </w:rPr>
+              <w:t>11-14-2019</w:t>
+            </w:r>
+          </w:p>
+        </w:tc>
+        <w:tc>
+          <w:tcPr>
+            <w:tcW w:w="8190" w:type="dxa"/>
+          </w:tcPr>
+          <w:p>
+            <w:pPr>
+              <w:rPr>
+                <w:color w:val="3B3838" w:themeColor="background2" w:themeShade="40"/>
+                <w:sz w:val="22"/>
+                <w:szCs w:val="22"/>
+              </w:rPr>
+            </w:pPr>
+            <w:r>
+              <w:rPr>
+                <w:color w:val="3B3838" w:themeColor="background2" w:themeShade="40"/>
+                <w:sz w:val="22"/>
+                <w:szCs w:val="22"/>
+              </w:rPr>
+              <w:t xml:space="preserve">-Supports </w:t>
+            </w:r>
+            <w:proofErr w:type="spellStart"/>
+            <w:r>
+              <w:rPr>
+                <w:color w:val="3B3838" w:themeColor="background2" w:themeShade="40"/>
+                <w:sz w:val="22"/>
+                <w:szCs w:val="22"/>
+              </w:rPr>
+              <w:t>Klarna</w:t>
+            </w:r>
+            <w:proofErr w:type="spellEnd"/>
+            <w:r>
+              <w:rPr>
+                <w:color w:val="3B3838" w:themeColor="background2" w:themeShade="40"/>
+                <w:sz w:val="22"/>
+                <w:szCs w:val="22"/>
+              </w:rPr>
+              <w:t xml:space="preserve"> payment and replace Conversion Detail Report to REST API</w:t>
+            </w:r>
+          </w:p>
+        </w:tc>
+      </w:tr>
     </w:tbl>
     <w:p>
       <w:pPr>
@@ -43517,6 +43896,8 @@
           <w:szCs w:val="40"/>
         </w:rPr>
       </w:pPr>
+      <w:bookmarkStart w:id="36" w:name="_GoBack"/>
+      <w:bookmarkEnd w:id="36"/>
     </w:p>
     <w:sectPr>
       <w:footerReference w:type="default" r:id="rId34"/>
@@ -43851,7 +44232,7 @@
       <w:lvlText w:val="%1."/>
       <w:lvlJc w:val="left"/>
       <w:pPr>
-        <w:ind w:left="360" w:hanging="360"/>
+        <w:ind w:left="4500" w:hanging="360"/>
       </w:pPr>
       <w:rPr>
         <w:rFonts w:hint="default"/>
@@ -48991,7 +49372,7 @@
     </w:rPrDefault>
     <w:pPrDefault/>
   </w:docDefaults>
-  <w:latentStyles w:defLockedState="0" w:defUIPriority="99" w:defSemiHidden="0" w:defUnhideWhenUsed="0" w:defQFormat="0" w:count="375">
+  <w:latentStyles w:defLockedState="0" w:defUIPriority="99" w:defSemiHidden="0" w:defUnhideWhenUsed="0" w:defQFormat="0" w:count="376">
     <w:lsdException w:name="Normal" w:uiPriority="0" w:qFormat="1"/>
     <w:lsdException w:name="heading 1" w:uiPriority="9" w:qFormat="1"/>
     <w:lsdException w:name="heading 2" w:semiHidden="1" w:uiPriority="9" w:unhideWhenUsed="1" w:qFormat="1"/>
@@ -49367,6 +49748,7 @@
     <w:lsdException w:name="Smart Hyperlink" w:semiHidden="1" w:unhideWhenUsed="1"/>
     <w:lsdException w:name="Hashtag" w:semiHidden="1" w:unhideWhenUsed="1"/>
     <w:lsdException w:name="Unresolved Mention" w:semiHidden="1" w:unhideWhenUsed="1"/>
+    <w:lsdException w:name="Smart Link" w:semiHidden="1" w:unhideWhenUsed="1"/>
   </w:latentStyles>
   <w:style w:type="paragraph" w:default="1" w:styleId="Normal">
     <w:name w:val="Normal"/>
@@ -51049,7 +51431,7 @@
 </file>
 
 <file path=customXml/itemProps1.xml><?xml version="1.0" encoding="utf-8"?>
-<ds:datastoreItem xmlns:ds="http://schemas.openxmlformats.org/officeDocument/2006/customXml" ds:itemID="{6AD2618F-7AB5-4DF2-B4F9-24DC3A4A22DB}">
+<ds:datastoreItem xmlns:ds="http://schemas.openxmlformats.org/officeDocument/2006/customXml" ds:itemID="{C9230255-69E4-8544-A383-A5F2AA3B8F44}">
   <ds:schemaRefs>
     <ds:schemaRef ds:uri="http://schemas.openxmlformats.org/officeDocument/2006/bibliography"/>
   </ds:schemaRefs>

</xml_diff>